<commit_message>
Added BBox Sequence Diagram
</commit_message>
<xml_diff>
--- a/D3/Deliverable 3 Report.docx
+++ b/D3/Deliverable 3 Report.docx
@@ -1,6 +1,6 @@
 
 <file path=word/document.xml><?xml version="1.0" encoding="utf-8"?>
-<w:document xmlns:wpc="http://schemas.microsoft.com/office/word/2010/wordprocessingCanvas" xmlns:mc="http://schemas.openxmlformats.org/markup-compatibility/2006" xmlns:o="urn:schemas-microsoft-com:office:office" xmlns:r="http://schemas.openxmlformats.org/officeDocument/2006/relationships" xmlns:m="http://schemas.openxmlformats.org/officeDocument/2006/math" xmlns:v="urn:schemas-microsoft-com:vml" xmlns:wp14="http://schemas.microsoft.com/office/word/2010/wordprocessingDrawing" xmlns:wp="http://schemas.openxmlformats.org/drawingml/2006/wordprocessingDrawing" xmlns:w10="urn:schemas-microsoft-com:office:word" xmlns:w="http://schemas.openxmlformats.org/wordprocessingml/2006/main" xmlns:w14="http://schemas.microsoft.com/office/word/2010/wordml" xmlns:wpg="http://schemas.microsoft.com/office/word/2010/wordprocessingGroup" xmlns:wpi="http://schemas.microsoft.com/office/word/2010/wordprocessingInk" xmlns:wne="http://schemas.microsoft.com/office/word/2006/wordml" xmlns:wps="http://schemas.microsoft.com/office/word/2010/wordprocessingShape" mc:Ignorable="w14 wp14">
+<w:document xmlns:wpc="http://schemas.microsoft.com/office/word/2010/wordprocessingCanvas" xmlns:cx="http://schemas.microsoft.com/office/drawing/2014/chartex" xmlns:cx1="http://schemas.microsoft.com/office/drawing/2015/9/8/chartex" xmlns:cx2="http://schemas.microsoft.com/office/drawing/2015/10/21/chartex" xmlns:cx3="http://schemas.microsoft.com/office/drawing/2016/5/9/chartex" xmlns:cx4="http://schemas.microsoft.com/office/drawing/2016/5/10/chartex" xmlns:cx5="http://schemas.microsoft.com/office/drawing/2016/5/11/chartex" xmlns:cx6="http://schemas.microsoft.com/office/drawing/2016/5/12/chartex" xmlns:cx7="http://schemas.microsoft.com/office/drawing/2016/5/13/chartex" xmlns:cx8="http://schemas.microsoft.com/office/drawing/2016/5/14/chartex" xmlns:mc="http://schemas.openxmlformats.org/markup-compatibility/2006" xmlns:aink="http://schemas.microsoft.com/office/drawing/2016/ink" xmlns:am3d="http://schemas.microsoft.com/office/drawing/2017/model3d" xmlns:o="urn:schemas-microsoft-com:office:office" xmlns:r="http://schemas.openxmlformats.org/officeDocument/2006/relationships" xmlns:m="http://schemas.openxmlformats.org/officeDocument/2006/math" xmlns:v="urn:schemas-microsoft-com:vml" xmlns:wp14="http://schemas.microsoft.com/office/word/2010/wordprocessingDrawing" xmlns:wp="http://schemas.openxmlformats.org/drawingml/2006/wordprocessingDrawing" xmlns:w10="urn:schemas-microsoft-com:office:word" xmlns:w="http://schemas.openxmlformats.org/wordprocessingml/2006/main" xmlns:w14="http://schemas.microsoft.com/office/word/2010/wordml" xmlns:w15="http://schemas.microsoft.com/office/word/2012/wordml" xmlns:w16cid="http://schemas.microsoft.com/office/word/2016/wordml/cid" xmlns:w16se="http://schemas.microsoft.com/office/word/2015/wordml/symex" xmlns:wpg="http://schemas.microsoft.com/office/word/2010/wordprocessingGroup" xmlns:wpi="http://schemas.microsoft.com/office/word/2010/wordprocessingInk" xmlns:wne="http://schemas.microsoft.com/office/word/2006/wordml" xmlns:wps="http://schemas.microsoft.com/office/word/2010/wordprocessingShape" mc:Ignorable="w14 w15 w16se w16cid wp14">
   <w:body>
     <w:p>
       <w:pPr>
@@ -261,6 +261,7 @@
         </w:rPr>
         <w:t xml:space="preserve">Prepared by </w:t>
       </w:r>
+      <w:proofErr w:type="spellStart"/>
       <w:r>
         <w:rPr>
           <w:rFonts w:asciiTheme="majorHAnsi" w:hAnsiTheme="majorHAnsi" w:cstheme="majorHAnsi"/>
@@ -269,6 +270,7 @@
         </w:rPr>
         <w:t>GoonSquad</w:t>
       </w:r>
+      <w:proofErr w:type="spellEnd"/>
       <w:r>
         <w:rPr>
           <w:rFonts w:asciiTheme="majorHAnsi" w:hAnsiTheme="majorHAnsi" w:cstheme="majorHAnsi"/>
@@ -284,12 +286,28 @@
           <w:rFonts w:asciiTheme="majorHAnsi" w:hAnsiTheme="majorHAnsi" w:cstheme="majorHAnsi"/>
         </w:rPr>
       </w:pPr>
+      <w:proofErr w:type="spellStart"/>
       <w:r>
         <w:rPr>
           <w:rFonts w:asciiTheme="majorHAnsi" w:hAnsiTheme="majorHAnsi" w:cstheme="majorHAnsi"/>
         </w:rPr>
-        <w:t>Swarnajyoti Datta</w:t>
-      </w:r>
+        <w:t>Swarnajyoti</w:t>
+      </w:r>
+      <w:proofErr w:type="spellEnd"/>
+      <w:r>
+        <w:rPr>
+          <w:rFonts w:asciiTheme="majorHAnsi" w:hAnsiTheme="majorHAnsi" w:cstheme="majorHAnsi"/>
+        </w:rPr>
+        <w:t xml:space="preserve"> </w:t>
+      </w:r>
+      <w:proofErr w:type="spellStart"/>
+      <w:r>
+        <w:rPr>
+          <w:rFonts w:asciiTheme="majorHAnsi" w:hAnsiTheme="majorHAnsi" w:cstheme="majorHAnsi"/>
+        </w:rPr>
+        <w:t>Datta</w:t>
+      </w:r>
+      <w:proofErr w:type="spellEnd"/>
     </w:p>
     <w:p>
       <w:pPr>
@@ -303,8 +321,16 @@
         <w:rPr>
           <w:rFonts w:asciiTheme="majorHAnsi" w:hAnsiTheme="majorHAnsi" w:cstheme="majorHAnsi"/>
         </w:rPr>
-        <w:t>Nikki L. Quibin</w:t>
-      </w:r>
+        <w:t xml:space="preserve">Nikki L. </w:t>
+      </w:r>
+      <w:proofErr w:type="spellStart"/>
+      <w:r>
+        <w:rPr>
+          <w:rFonts w:asciiTheme="majorHAnsi" w:hAnsiTheme="majorHAnsi" w:cstheme="majorHAnsi"/>
+        </w:rPr>
+        <w:t>Quibin</w:t>
+      </w:r>
+      <w:proofErr w:type="spellEnd"/>
     </w:p>
     <w:p>
       <w:pPr>
@@ -314,11 +340,19 @@
           <w:rFonts w:asciiTheme="majorHAnsi" w:hAnsiTheme="majorHAnsi" w:cstheme="majorHAnsi"/>
         </w:rPr>
       </w:pPr>
+      <w:proofErr w:type="spellStart"/>
       <w:r>
         <w:rPr>
           <w:rFonts w:asciiTheme="majorHAnsi" w:hAnsiTheme="majorHAnsi" w:cstheme="majorHAnsi"/>
         </w:rPr>
-        <w:t>Junil Patel</w:t>
+        <w:t>Junil</w:t>
+      </w:r>
+      <w:proofErr w:type="spellEnd"/>
+      <w:r>
+        <w:rPr>
+          <w:rFonts w:asciiTheme="majorHAnsi" w:hAnsiTheme="majorHAnsi" w:cstheme="majorHAnsi"/>
+        </w:rPr>
+        <w:t xml:space="preserve"> Patel</w:t>
       </w:r>
     </w:p>
     <w:p>
@@ -359,11 +393,19 @@
           <w:rFonts w:asciiTheme="majorHAnsi" w:hAnsiTheme="majorHAnsi" w:cstheme="majorHAnsi"/>
         </w:rPr>
       </w:pPr>
+      <w:proofErr w:type="spellStart"/>
       <w:r>
         <w:rPr>
           <w:rFonts w:asciiTheme="majorHAnsi" w:hAnsiTheme="majorHAnsi" w:cstheme="majorHAnsi"/>
         </w:rPr>
-        <w:t>Hajoon Choi</w:t>
+        <w:t>Hajoon</w:t>
+      </w:r>
+      <w:proofErr w:type="spellEnd"/>
+      <w:r>
+        <w:rPr>
+          <w:rFonts w:asciiTheme="majorHAnsi" w:hAnsiTheme="majorHAnsi" w:cstheme="majorHAnsi"/>
+        </w:rPr>
+        <w:t xml:space="preserve"> Choi</w:t>
       </w:r>
     </w:p>
     <w:p>
@@ -1083,7 +1125,7 @@
         </w:rPr>
         <w:t xml:space="preserve">Bug/Issue: </w:t>
       </w:r>
-      <w:hyperlink r:id="rId9" w:history="1">
+      <w:hyperlink r:id="rId8" w:history="1">
         <w:r>
           <w:rPr>
             <w:rStyle w:val="Hyperlink"/>
@@ -1153,7 +1195,7 @@
                     </pic:cNvPicPr>
                   </pic:nvPicPr>
                   <pic:blipFill>
-                    <a:blip r:embed="rId10">
+                    <a:blip r:embed="rId9">
                       <a:extLst>
                         <a:ext uri="{28A0092B-C50C-407E-A947-70E740481C1C}">
                           <a14:useLocalDpi xmlns:a14="http://schemas.microsoft.com/office/drawing/2010/main" val="0"/>
@@ -1213,7 +1255,7 @@
                     </pic:cNvPicPr>
                   </pic:nvPicPr>
                   <pic:blipFill>
-                    <a:blip r:embed="rId11">
+                    <a:blip r:embed="rId10">
                       <a:extLst>
                         <a:ext uri="{28A0092B-C50C-407E-A947-70E740481C1C}">
                           <a14:useLocalDpi xmlns:a14="http://schemas.microsoft.com/office/drawing/2010/main" val="0"/>
@@ -1258,27 +1300,14 @@
       <w:r>
         <w:t xml:space="preserve">Figure </w:t>
       </w:r>
-      <w:r>
-        <w:fldChar w:fldCharType="begin"/>
-      </w:r>
-      <w:r>
-        <w:instrText xml:space="preserve"> SEQ Figure \* ARABIC </w:instrText>
-      </w:r>
-      <w:r>
-        <w:fldChar w:fldCharType="separate"/>
-      </w:r>
-      <w:r>
-        <w:rPr>
-          <w:noProof/>
-        </w:rPr>
-        <w:t>1</w:t>
-      </w:r>
-      <w:r>
-        <w:rPr>
-          <w:noProof/>
-        </w:rPr>
-        <w:fldChar w:fldCharType="end"/>
-      </w:r>
+      <w:fldSimple w:instr=" SEQ Figure \* ARABIC ">
+        <w:r>
+          <w:rPr>
+            <w:noProof/>
+          </w:rPr>
+          <w:t>1</w:t>
+        </w:r>
+      </w:fldSimple>
       <w:r>
         <w:t>: Code Snippet and Bug Outcome</w:t>
       </w:r>
@@ -1321,7 +1350,7 @@
                     <pic:cNvPicPr/>
                   </pic:nvPicPr>
                   <pic:blipFill>
-                    <a:blip r:embed="rId12">
+                    <a:blip r:embed="rId11">
                       <a:extLst>
                         <a:ext uri="{28A0092B-C50C-407E-A947-70E740481C1C}">
                           <a14:useLocalDpi xmlns:a14="http://schemas.microsoft.com/office/drawing/2010/main" val="0"/>
@@ -1361,27 +1390,14 @@
       <w:r>
         <w:t xml:space="preserve">Figure </w:t>
       </w:r>
-      <w:r>
-        <w:fldChar w:fldCharType="begin"/>
-      </w:r>
-      <w:r>
-        <w:instrText xml:space="preserve"> SEQ Figure \* ARABIC </w:instrText>
-      </w:r>
-      <w:r>
-        <w:fldChar w:fldCharType="separate"/>
-      </w:r>
-      <w:r>
-        <w:rPr>
-          <w:noProof/>
-        </w:rPr>
-        <w:t>2</w:t>
-      </w:r>
-      <w:r>
-        <w:rPr>
-          <w:noProof/>
-        </w:rPr>
-        <w:fldChar w:fldCharType="end"/>
-      </w:r>
+      <w:fldSimple w:instr=" SEQ Figure \* ARABIC ">
+        <w:r>
+          <w:rPr>
+            <w:noProof/>
+          </w:rPr>
+          <w:t>2</w:t>
+        </w:r>
+      </w:fldSimple>
       <w:r>
         <w:t>: Legend Annotate Bug Class Diagram</w:t>
       </w:r>
@@ -1414,7 +1430,7 @@
                     <pic:cNvPicPr/>
                   </pic:nvPicPr>
                   <pic:blipFill>
-                    <a:blip r:embed="rId13">
+                    <a:blip r:embed="rId12">
                       <a:extLst>
                         <a:ext uri="{28A0092B-C50C-407E-A947-70E740481C1C}">
                           <a14:useLocalDpi xmlns:a14="http://schemas.microsoft.com/office/drawing/2010/main" val="0"/>
@@ -1449,27 +1465,14 @@
       <w:r>
         <w:t xml:space="preserve">Figure </w:t>
       </w:r>
-      <w:r>
-        <w:fldChar w:fldCharType="begin"/>
-      </w:r>
-      <w:r>
-        <w:instrText xml:space="preserve"> SEQ Figure \* ARABIC </w:instrText>
-      </w:r>
-      <w:r>
-        <w:fldChar w:fldCharType="separate"/>
-      </w:r>
-      <w:r>
-        <w:rPr>
-          <w:noProof/>
-        </w:rPr>
-        <w:t>3</w:t>
-      </w:r>
-      <w:r>
-        <w:rPr>
-          <w:noProof/>
-        </w:rPr>
-        <w:fldChar w:fldCharType="end"/>
-      </w:r>
+      <w:fldSimple w:instr=" SEQ Figure \* ARABIC ">
+        <w:r>
+          <w:rPr>
+            <w:noProof/>
+          </w:rPr>
+          <w:t>3</w:t>
+        </w:r>
+      </w:fldSimple>
       <w:r>
         <w:t>: Legend Annotate Bug Sequence Diagram</w:t>
       </w:r>
@@ -1525,7 +1528,25 @@
           <w:sz w:val="24"/>
           <w:szCs w:val="24"/>
         </w:rPr>
-        <w:t>When the legend() method on an Axes object gets called, the program eventually adds items to a list of handles to be inserted into the Legend for that Axes (see legend.py:1308, 1313). Annotations, stored in the Axes field texts (as Annotations are a sub-class of the Text class), are not currently added to this list. Additionally, the handler to construct the legend items for Annotations and Texts do not currently exist in the file legend_handler.py (and are subsequently not mapped in legend.py:805).</w:t>
+        <w:t xml:space="preserve">When the </w:t>
+      </w:r>
+      <w:proofErr w:type="gramStart"/>
+      <w:r>
+        <w:rPr>
+          <w:rFonts w:ascii="Times New Roman" w:hAnsi="Times New Roman" w:cs="Times New Roman"/>
+          <w:sz w:val="24"/>
+          <w:szCs w:val="24"/>
+        </w:rPr>
+        <w:t>legend(</w:t>
+      </w:r>
+      <w:proofErr w:type="gramEnd"/>
+      <w:r>
+        <w:rPr>
+          <w:rFonts w:ascii="Times New Roman" w:hAnsi="Times New Roman" w:cs="Times New Roman"/>
+          <w:sz w:val="24"/>
+          <w:szCs w:val="24"/>
+        </w:rPr>
+        <w:t>) method on an Axes object gets called, the program eventually adds items to a list of handles to be inserted into the Legend for that Axes (see legend.py:1308, 1313). Annotations, stored in the Axes field texts (as Annotations are a sub-class of the Text class), are not currently added to this list. Additionally, the handler to construct the legend items for Annotations and Texts do not currently exist in the file legend_handler.py (and are subsequently not mapped in legend.py:805).</w:t>
       </w:r>
     </w:p>
     <w:p>
@@ -1578,7 +1599,43 @@
           <w:sz w:val="24"/>
           <w:szCs w:val="24"/>
         </w:rPr>
-        <w:t>The exact work necessary is indicated in the UML’s. Yellow portions will require modifications to accommodate the addition of an extra type of legend item. Red portions will require creation from scratch. Note that there is no difference to how the program currently operates when it comes to using other items in legends (the handlers in red are already implemented in those cases), so they were cut out for brevity and to focus attention on what needs to be implemented to get Annotations functional with legends. The sequence diagram consists of two separate operations: commanding the Axes to generate a legend and later actually rendering the result via draw(). Both are called from higher-level operations or via direct advanced users. The legend() command in the given scenario assumes no arguments (in which case it legends every available item to the Axes of interest).</w:t>
+        <w:t xml:space="preserve">The exact work necessary is indicated in the UML’s. Yellow portions will require modifications to accommodate the addition of an extra type of legend item. Red portions will require creation from scratch. Note that there is no difference to how the program currently operates when it comes to using other items in legends (the handlers in red are already implemented in those cases), so they were cut out for brevity and to focus attention on what needs to be implemented to get Annotations functional with legends. The sequence diagram consists of two separate operations: commanding the Axes to generate a legend and later actually rendering the result via </w:t>
+      </w:r>
+      <w:proofErr w:type="gramStart"/>
+      <w:r>
+        <w:rPr>
+          <w:rFonts w:ascii="Times New Roman" w:hAnsi="Times New Roman" w:cs="Times New Roman"/>
+          <w:sz w:val="24"/>
+          <w:szCs w:val="24"/>
+        </w:rPr>
+        <w:t>draw(</w:t>
+      </w:r>
+      <w:proofErr w:type="gramEnd"/>
+      <w:r>
+        <w:rPr>
+          <w:rFonts w:ascii="Times New Roman" w:hAnsi="Times New Roman" w:cs="Times New Roman"/>
+          <w:sz w:val="24"/>
+          <w:szCs w:val="24"/>
+        </w:rPr>
+        <w:t xml:space="preserve">). Both are called from higher-level operations or via direct advanced users. The </w:t>
+      </w:r>
+      <w:proofErr w:type="gramStart"/>
+      <w:r>
+        <w:rPr>
+          <w:rFonts w:ascii="Times New Roman" w:hAnsi="Times New Roman" w:cs="Times New Roman"/>
+          <w:sz w:val="24"/>
+          <w:szCs w:val="24"/>
+        </w:rPr>
+        <w:t>legend(</w:t>
+      </w:r>
+      <w:proofErr w:type="gramEnd"/>
+      <w:r>
+        <w:rPr>
+          <w:rFonts w:ascii="Times New Roman" w:hAnsi="Times New Roman" w:cs="Times New Roman"/>
+          <w:sz w:val="24"/>
+          <w:szCs w:val="24"/>
+        </w:rPr>
+        <w:t>) command in the given scenario assumes no arguments (in which case it legends every available item to the Axes of interest).</w:t>
       </w:r>
     </w:p>
     <w:p>
@@ -1729,7 +1786,35 @@
           <w:sz w:val="24"/>
           <w:szCs w:val="24"/>
         </w:rPr>
-        <w:t>Code the handler, add it to the default handler map in legend.py (line 805), and allow Annotations to be returned by the generator Legend._get_legend_handles().</w:t>
+        <w:t xml:space="preserve">Code the handler, add it to the default handler map in legend.py (line 805), and allow Annotations to be returned by the generator </w:t>
+      </w:r>
+      <w:proofErr w:type="gramStart"/>
+      <w:r>
+        <w:rPr>
+          <w:rFonts w:ascii="Times New Roman" w:hAnsi="Times New Roman" w:cs="Times New Roman"/>
+          <w:sz w:val="24"/>
+          <w:szCs w:val="24"/>
+        </w:rPr>
+        <w:t>Legend._</w:t>
+      </w:r>
+      <w:proofErr w:type="spellStart"/>
+      <w:proofErr w:type="gramEnd"/>
+      <w:r>
+        <w:rPr>
+          <w:rFonts w:ascii="Times New Roman" w:hAnsi="Times New Roman" w:cs="Times New Roman"/>
+          <w:sz w:val="24"/>
+          <w:szCs w:val="24"/>
+        </w:rPr>
+        <w:t>get_legend_handles</w:t>
+      </w:r>
+      <w:proofErr w:type="spellEnd"/>
+      <w:r>
+        <w:rPr>
+          <w:rFonts w:ascii="Times New Roman" w:hAnsi="Times New Roman" w:cs="Times New Roman"/>
+          <w:sz w:val="24"/>
+          <w:szCs w:val="24"/>
+        </w:rPr>
+        <w:t>().</w:t>
       </w:r>
     </w:p>
     <w:p>
@@ -1800,7 +1885,21 @@
         <w:rPr>
           <w:rFonts w:ascii="Times New Roman" w:hAnsi="Times New Roman" w:cs="Times New Roman"/>
         </w:rPr>
-        <w:t>Bug #2: Bbox Tight Legend</w:t>
+        <w:t xml:space="preserve">Bug #2: </w:t>
+      </w:r>
+      <w:proofErr w:type="spellStart"/>
+      <w:r>
+        <w:rPr>
+          <w:rFonts w:ascii="Times New Roman" w:hAnsi="Times New Roman" w:cs="Times New Roman"/>
+        </w:rPr>
+        <w:t>Bbox</w:t>
+      </w:r>
+      <w:proofErr w:type="spellEnd"/>
+      <w:r>
+        <w:rPr>
+          <w:rFonts w:ascii="Times New Roman" w:hAnsi="Times New Roman" w:cs="Times New Roman"/>
+        </w:rPr>
+        <w:t xml:space="preserve"> Tight Legend</w:t>
       </w:r>
     </w:p>
     <w:p>
@@ -1820,7 +1919,7 @@
         </w:rPr>
         <w:t xml:space="preserve">Bug/Issue: </w:t>
       </w:r>
-      <w:hyperlink r:id="rId14" w:history="1">
+      <w:hyperlink r:id="rId13" w:history="1">
         <w:r>
           <w:rPr>
             <w:rStyle w:val="Hyperlink"/>
@@ -1828,7 +1927,27 @@
             <w:sz w:val="24"/>
             <w:szCs w:val="24"/>
           </w:rPr>
-          <w:t>Legend is not present in the generated image if I use “tight” for bbox_inches #10194</w:t>
+          <w:t xml:space="preserve">Legend is not present in the generated image if I use “tight” for </w:t>
+        </w:r>
+        <w:proofErr w:type="spellStart"/>
+        <w:r>
+          <w:rPr>
+            <w:rStyle w:val="Hyperlink"/>
+            <w:rFonts w:ascii="Times New Roman" w:hAnsi="Times New Roman" w:cs="Times New Roman"/>
+            <w:sz w:val="24"/>
+            <w:szCs w:val="24"/>
+          </w:rPr>
+          <w:t>bbox_inches</w:t>
+        </w:r>
+        <w:proofErr w:type="spellEnd"/>
+        <w:r>
+          <w:rPr>
+            <w:rStyle w:val="Hyperlink"/>
+            <w:rFonts w:ascii="Times New Roman" w:hAnsi="Times New Roman" w:cs="Times New Roman"/>
+            <w:sz w:val="24"/>
+            <w:szCs w:val="24"/>
+          </w:rPr>
+          <w:t xml:space="preserve"> #10194</w:t>
         </w:r>
       </w:hyperlink>
     </w:p>
@@ -1903,7 +2022,7 @@
                     </pic:cNvPicPr>
                   </pic:nvPicPr>
                   <pic:blipFill>
-                    <a:blip r:embed="rId15">
+                    <a:blip r:embed="rId14">
                       <a:extLst>
                         <a:ext uri="{28A0092B-C50C-407E-A947-70E740481C1C}">
                           <a14:useLocalDpi xmlns:a14="http://schemas.microsoft.com/office/drawing/2010/main" val="0"/>
@@ -1981,7 +2100,7 @@
                     <pic:cNvPicPr/>
                   </pic:nvPicPr>
                   <pic:blipFill>
-                    <a:blip r:embed="rId16">
+                    <a:blip r:embed="rId15">
                       <a:extLst>
                         <a:ext uri="{28A0092B-C50C-407E-A947-70E740481C1C}">
                           <a14:useLocalDpi xmlns:a14="http://schemas.microsoft.com/office/drawing/2010/main" val="0"/>
@@ -2035,27 +2154,14 @@
       <w:r>
         <w:t xml:space="preserve">Figure </w:t>
       </w:r>
-      <w:r>
-        <w:fldChar w:fldCharType="begin"/>
-      </w:r>
-      <w:r>
-        <w:instrText xml:space="preserve"> SEQ Figure \* ARABIC </w:instrText>
-      </w:r>
-      <w:r>
-        <w:fldChar w:fldCharType="separate"/>
-      </w:r>
-      <w:r>
-        <w:rPr>
-          <w:noProof/>
-        </w:rPr>
-        <w:t>4</w:t>
-      </w:r>
-      <w:r>
-        <w:rPr>
-          <w:noProof/>
-        </w:rPr>
-        <w:fldChar w:fldCharType="end"/>
-      </w:r>
+      <w:fldSimple w:instr=" SEQ Figure \* ARABIC ">
+        <w:r>
+          <w:rPr>
+            <w:noProof/>
+          </w:rPr>
+          <w:t>4</w:t>
+        </w:r>
+      </w:fldSimple>
       <w:r>
         <w:t>: Code Snippet and Bug Outcome</w:t>
       </w:r>
@@ -2090,7 +2196,7 @@
                     <pic:cNvPicPr/>
                   </pic:nvPicPr>
                   <pic:blipFill>
-                    <a:blip r:embed="rId17">
+                    <a:blip r:embed="rId16">
                       <a:extLst>
                         <a:ext uri="{28A0092B-C50C-407E-A947-70E740481C1C}">
                           <a14:useLocalDpi xmlns:a14="http://schemas.microsoft.com/office/drawing/2010/main" val="0"/>
@@ -2130,156 +2236,127 @@
       <w:r>
         <w:t xml:space="preserve">Figure </w:t>
       </w:r>
-      <w:r>
-        <w:fldChar w:fldCharType="begin"/>
-      </w:r>
-      <w:r>
-        <w:instrText xml:space="preserve"> SEQ Figure \* ARABIC </w:instrText>
-      </w:r>
-      <w:r>
-        <w:fldChar w:fldCharType="separate"/>
-      </w:r>
+      <w:fldSimple w:instr=" SEQ Figure \* ARABIC ">
+        <w:r>
+          <w:rPr>
+            <w:noProof/>
+          </w:rPr>
+          <w:t>5</w:t>
+        </w:r>
+      </w:fldSimple>
+      <w:r>
+        <w:t xml:space="preserve">: </w:t>
+      </w:r>
+      <w:proofErr w:type="spellStart"/>
+      <w:r>
+        <w:t>Bbox</w:t>
+      </w:r>
+      <w:proofErr w:type="spellEnd"/>
+      <w:r>
+        <w:t xml:space="preserve"> Tight Legend </w:t>
+      </w:r>
+      <w:r>
+        <w:t xml:space="preserve">Bug </w:t>
+      </w:r>
+      <w:r>
+        <w:t>Class Diagram</w:t>
+      </w:r>
+    </w:p>
+    <w:p>
+      <w:pPr>
+        <w:rPr>
+          <w:rFonts w:ascii="Times New Roman" w:hAnsi="Times New Roman" w:cs="Times New Roman"/>
+          <w:b/>
+          <w:sz w:val="24"/>
+          <w:szCs w:val="24"/>
+        </w:rPr>
+      </w:pPr>
+    </w:p>
+    <w:p>
+      <w:pPr>
+        <w:rPr>
+          <w:rFonts w:ascii="Times New Roman" w:hAnsi="Times New Roman" w:cs="Times New Roman"/>
+          <w:b/>
+          <w:sz w:val="24"/>
+          <w:szCs w:val="24"/>
+        </w:rPr>
+      </w:pPr>
       <w:r>
         <w:rPr>
           <w:noProof/>
         </w:rPr>
-        <w:t>5</w:t>
-      </w:r>
-      <w:r>
-        <w:rPr>
-          <w:noProof/>
-        </w:rPr>
-        <w:fldChar w:fldCharType="end"/>
-      </w:r>
-      <w:r>
-        <w:t xml:space="preserve">: Bbox Tight Legend </w:t>
-      </w:r>
-      <w:r>
-        <w:t xml:space="preserve">Bug </w:t>
-      </w:r>
-      <w:r>
-        <w:t>Class Diagram</w:t>
-      </w:r>
-    </w:p>
-    <w:p>
-      <w:pPr>
-        <w:rPr>
-          <w:rFonts w:ascii="Times New Roman" w:hAnsi="Times New Roman" w:cs="Times New Roman"/>
-          <w:b/>
-          <w:sz w:val="24"/>
-          <w:szCs w:val="24"/>
-        </w:rPr>
-      </w:pPr>
-    </w:p>
-    <w:p>
-      <w:pPr>
-        <w:rPr>
-          <w:rFonts w:ascii="Times New Roman" w:hAnsi="Times New Roman" w:cs="Times New Roman"/>
-          <w:b/>
-          <w:sz w:val="24"/>
-          <w:szCs w:val="24"/>
-        </w:rPr>
-      </w:pPr>
-    </w:p>
-    <w:p>
-      <w:pPr>
-        <w:rPr>
-          <w:rFonts w:ascii="Times New Roman" w:hAnsi="Times New Roman" w:cs="Times New Roman"/>
-          <w:b/>
-          <w:sz w:val="24"/>
-          <w:szCs w:val="24"/>
-        </w:rPr>
-      </w:pPr>
-    </w:p>
-    <w:p>
-      <w:pPr>
-        <w:rPr>
-          <w:rFonts w:ascii="Times New Roman" w:hAnsi="Times New Roman" w:cs="Times New Roman"/>
-          <w:b/>
-          <w:sz w:val="24"/>
-          <w:szCs w:val="24"/>
-        </w:rPr>
-      </w:pPr>
-    </w:p>
-    <w:p>
-      <w:pPr>
-        <w:rPr>
-          <w:rFonts w:ascii="Times New Roman" w:hAnsi="Times New Roman" w:cs="Times New Roman"/>
-          <w:b/>
-          <w:sz w:val="24"/>
-          <w:szCs w:val="24"/>
-        </w:rPr>
-      </w:pPr>
-    </w:p>
-    <w:p>
-      <w:pPr>
-        <w:rPr>
-          <w:rFonts w:ascii="Times New Roman" w:hAnsi="Times New Roman" w:cs="Times New Roman"/>
-          <w:b/>
-          <w:sz w:val="24"/>
-          <w:szCs w:val="24"/>
-        </w:rPr>
-      </w:pPr>
-    </w:p>
-    <w:p>
-      <w:pPr>
-        <w:rPr>
-          <w:rFonts w:ascii="Times New Roman" w:hAnsi="Times New Roman" w:cs="Times New Roman"/>
-          <w:b/>
-          <w:sz w:val="24"/>
-          <w:szCs w:val="24"/>
-        </w:rPr>
-      </w:pPr>
-    </w:p>
-    <w:p>
-      <w:pPr>
-        <w:rPr>
-          <w:rFonts w:ascii="Times New Roman" w:hAnsi="Times New Roman" w:cs="Times New Roman"/>
-          <w:b/>
-          <w:sz w:val="24"/>
-          <w:szCs w:val="24"/>
-        </w:rPr>
-      </w:pPr>
-    </w:p>
-    <w:p>
-      <w:pPr>
-        <w:rPr>
-          <w:rFonts w:ascii="Times New Roman" w:hAnsi="Times New Roman" w:cs="Times New Roman"/>
-          <w:b/>
-          <w:sz w:val="24"/>
-          <w:szCs w:val="24"/>
-        </w:rPr>
-      </w:pPr>
-    </w:p>
-    <w:p>
-      <w:pPr>
-        <w:rPr>
-          <w:rFonts w:ascii="Times New Roman" w:hAnsi="Times New Roman" w:cs="Times New Roman"/>
-          <w:b/>
-          <w:sz w:val="24"/>
-          <w:szCs w:val="24"/>
-        </w:rPr>
-      </w:pPr>
-    </w:p>
-    <w:p>
-      <w:pPr>
-        <w:rPr>
-          <w:rFonts w:ascii="Times New Roman" w:hAnsi="Times New Roman" w:cs="Times New Roman"/>
-          <w:b/>
-          <w:sz w:val="24"/>
-          <w:szCs w:val="24"/>
-        </w:rPr>
-      </w:pPr>
-    </w:p>
-    <w:p>
-      <w:pPr>
-        <w:rPr>
-          <w:rFonts w:ascii="Times New Roman" w:hAnsi="Times New Roman" w:cs="Times New Roman"/>
-          <w:b/>
-          <w:sz w:val="24"/>
-          <w:szCs w:val="24"/>
-        </w:rPr>
-      </w:pPr>
+        <w:drawing>
+          <wp:inline distT="0" distB="0" distL="0" distR="0" wp14:anchorId="13CD09FD" wp14:editId="4E77A7C3">
+            <wp:extent cx="6126480" cy="2826502"/>
+            <wp:effectExtent l="0" t="0" r="7620" b="0"/>
+            <wp:docPr id="15" name="Picture 15"/>
+            <wp:cNvGraphicFramePr>
+              <a:graphicFrameLocks xmlns:a="http://schemas.openxmlformats.org/drawingml/2006/main" noChangeAspect="1"/>
+            </wp:cNvGraphicFramePr>
+            <a:graphic xmlns:a="http://schemas.openxmlformats.org/drawingml/2006/main">
+              <a:graphicData uri="http://schemas.openxmlformats.org/drawingml/2006/picture">
+                <pic:pic xmlns:pic="http://schemas.openxmlformats.org/drawingml/2006/picture">
+                  <pic:nvPicPr>
+                    <pic:cNvPr id="0" name="Picture 11"/>
+                    <pic:cNvPicPr>
+                      <a:picLocks noChangeAspect="1" noChangeArrowheads="1"/>
+                    </pic:cNvPicPr>
+                  </pic:nvPicPr>
+                  <pic:blipFill>
+                    <a:blip r:embed="rId17">
+                      <a:extLst>
+                        <a:ext uri="{28A0092B-C50C-407E-A947-70E740481C1C}">
+                          <a14:useLocalDpi xmlns:a14="http://schemas.microsoft.com/office/drawing/2010/main" val="0"/>
+                        </a:ext>
+                      </a:extLst>
+                    </a:blip>
+                    <a:srcRect/>
+                    <a:stretch>
+                      <a:fillRect/>
+                    </a:stretch>
+                  </pic:blipFill>
+                  <pic:spPr bwMode="auto">
+                    <a:xfrm>
+                      <a:off x="0" y="0"/>
+                      <a:ext cx="6126480" cy="2826502"/>
+                    </a:xfrm>
+                    <a:prstGeom prst="rect">
+                      <a:avLst/>
+                    </a:prstGeom>
+                    <a:noFill/>
+                    <a:ln>
+                      <a:noFill/>
+                    </a:ln>
+                  </pic:spPr>
+                </pic:pic>
+              </a:graphicData>
+            </a:graphic>
+          </wp:inline>
+        </w:drawing>
+      </w:r>
+    </w:p>
+    <w:p>
+      <w:pPr>
+        <w:pStyle w:val="Caption"/>
+        <w:jc w:val="center"/>
+      </w:pPr>
+      <w:r>
+        <w:t xml:space="preserve">Figure </w:t>
+      </w:r>
+      <w:r>
+        <w:t>6</w:t>
+      </w:r>
+      <w:r>
+        <w:t xml:space="preserve">: </w:t>
+      </w:r>
+      <w:proofErr w:type="spellStart"/>
+      <w:r>
+        <w:t>Bbox</w:t>
+      </w:r>
+      <w:proofErr w:type="spellEnd"/>
+      <w:r>
+        <w:t xml:space="preserve"> Tight Legend Bug Sequence Diagram</w:t>
+      </w:r>
     </w:p>
     <w:p>
       <w:pPr>
@@ -2375,7 +2452,61 @@
           <w:sz w:val="24"/>
           <w:szCs w:val="24"/>
         </w:rPr>
-        <w:t xml:space="preserve">As shown in figure 4, when bbox_anchor is used along with the “tight” property of bbox_inches, the created legend gets cut off in the outputted file. The “tight” property enables users to reduce the size of the whitespace in the outputted figure but in the process, the figure’s legend is omitted. This results in a figure that lacks important information. This rendering is also inconsistent with using the loc property, wherein the legend is not omitted in the outputted file, and a detailed figure is produced.  </w:t>
+        <w:t xml:space="preserve">As shown in figure 4, when </w:t>
+      </w:r>
+      <w:proofErr w:type="spellStart"/>
+      <w:r>
+        <w:rPr>
+          <w:rFonts w:ascii="Times New Roman" w:hAnsi="Times New Roman" w:cs="Times New Roman"/>
+          <w:sz w:val="24"/>
+          <w:szCs w:val="24"/>
+        </w:rPr>
+        <w:t>bbox_anchor</w:t>
+      </w:r>
+      <w:proofErr w:type="spellEnd"/>
+      <w:r>
+        <w:rPr>
+          <w:rFonts w:ascii="Times New Roman" w:hAnsi="Times New Roman" w:cs="Times New Roman"/>
+          <w:sz w:val="24"/>
+          <w:szCs w:val="24"/>
+        </w:rPr>
+        <w:t xml:space="preserve"> is used along with the “tight” property of </w:t>
+      </w:r>
+      <w:proofErr w:type="spellStart"/>
+      <w:r>
+        <w:rPr>
+          <w:rFonts w:ascii="Times New Roman" w:hAnsi="Times New Roman" w:cs="Times New Roman"/>
+          <w:sz w:val="24"/>
+          <w:szCs w:val="24"/>
+        </w:rPr>
+        <w:t>bbox_inches</w:t>
+      </w:r>
+      <w:proofErr w:type="spellEnd"/>
+      <w:r>
+        <w:rPr>
+          <w:rFonts w:ascii="Times New Roman" w:hAnsi="Times New Roman" w:cs="Times New Roman"/>
+          <w:sz w:val="24"/>
+          <w:szCs w:val="24"/>
+        </w:rPr>
+        <w:t xml:space="preserve">, the created legend gets cut off in the outputted file. The “tight” property enables users to reduce the size of the whitespace in the outputted figure but in the process, the figure’s legend is omitted. This results in a figure that lacks important information. This rendering is also inconsistent with using the </w:t>
+      </w:r>
+      <w:proofErr w:type="spellStart"/>
+      <w:r>
+        <w:rPr>
+          <w:rFonts w:ascii="Times New Roman" w:hAnsi="Times New Roman" w:cs="Times New Roman"/>
+          <w:sz w:val="24"/>
+          <w:szCs w:val="24"/>
+        </w:rPr>
+        <w:t>loc</w:t>
+      </w:r>
+      <w:proofErr w:type="spellEnd"/>
+      <w:r>
+        <w:rPr>
+          <w:rFonts w:ascii="Times New Roman" w:hAnsi="Times New Roman" w:cs="Times New Roman"/>
+          <w:sz w:val="24"/>
+          <w:szCs w:val="24"/>
+        </w:rPr>
+        <w:t xml:space="preserve"> property, wherein the legend is not omitted in the outputted file, and a detailed figure is produced.  </w:t>
       </w:r>
     </w:p>
     <w:p>
@@ -2420,7 +2551,61 @@
           <w:sz w:val="24"/>
           <w:szCs w:val="24"/>
         </w:rPr>
-        <w:t>Coming up with an elegant solution will require a little bit of effort, as we will be required to look over several files within the code base. We will first need to figure out how the bbox module works with the legend module, and then figure out a clever way to attach the legend to the plot. Right now there is a disconnect between bbox and legend, so to determine this connection and to fix the bug it will require about 8-10 hours of work, with testing</w:t>
+        <w:t xml:space="preserve">Coming up with an elegant solution will require a little bit of effort, as we will be required to look over several files within the code base. We will first need to figure out how the </w:t>
+      </w:r>
+      <w:proofErr w:type="spellStart"/>
+      <w:r>
+        <w:rPr>
+          <w:rFonts w:ascii="Times New Roman" w:hAnsi="Times New Roman" w:cs="Times New Roman"/>
+          <w:sz w:val="24"/>
+          <w:szCs w:val="24"/>
+        </w:rPr>
+        <w:t>bbox</w:t>
+      </w:r>
+      <w:proofErr w:type="spellEnd"/>
+      <w:r>
+        <w:rPr>
+          <w:rFonts w:ascii="Times New Roman" w:hAnsi="Times New Roman" w:cs="Times New Roman"/>
+          <w:sz w:val="24"/>
+          <w:szCs w:val="24"/>
+        </w:rPr>
+        <w:t xml:space="preserve"> module works with the legend module, and then figure out a clever way to attach the legend to the plot. Right </w:t>
+      </w:r>
+      <w:proofErr w:type="gramStart"/>
+      <w:r>
+        <w:rPr>
+          <w:rFonts w:ascii="Times New Roman" w:hAnsi="Times New Roman" w:cs="Times New Roman"/>
+          <w:sz w:val="24"/>
+          <w:szCs w:val="24"/>
+        </w:rPr>
+        <w:t>now</w:t>
+      </w:r>
+      <w:proofErr w:type="gramEnd"/>
+      <w:r>
+        <w:rPr>
+          <w:rFonts w:ascii="Times New Roman" w:hAnsi="Times New Roman" w:cs="Times New Roman"/>
+          <w:sz w:val="24"/>
+          <w:szCs w:val="24"/>
+        </w:rPr>
+        <w:t xml:space="preserve"> there is a disconnect between </w:t>
+      </w:r>
+      <w:proofErr w:type="spellStart"/>
+      <w:r>
+        <w:rPr>
+          <w:rFonts w:ascii="Times New Roman" w:hAnsi="Times New Roman" w:cs="Times New Roman"/>
+          <w:sz w:val="24"/>
+          <w:szCs w:val="24"/>
+        </w:rPr>
+        <w:t>bbox</w:t>
+      </w:r>
+      <w:proofErr w:type="spellEnd"/>
+      <w:r>
+        <w:rPr>
+          <w:rFonts w:ascii="Times New Roman" w:hAnsi="Times New Roman" w:cs="Times New Roman"/>
+          <w:sz w:val="24"/>
+          <w:szCs w:val="24"/>
+        </w:rPr>
+        <w:t xml:space="preserve"> and legend, so to determine this connection and to fix the bug it will require about 8-10 hours of work, with testing</w:t>
       </w:r>
       <w:r>
         <w:rPr>
@@ -2491,8 +2676,18 @@
           <w:sz w:val="24"/>
           <w:szCs w:val="24"/>
         </w:rPr>
-        <w:t>Understand the connection between legend, axis, bbox</w:t>
-      </w:r>
+        <w:t xml:space="preserve">Understand the connection between legend, axis, </w:t>
+      </w:r>
+      <w:proofErr w:type="spellStart"/>
+      <w:r>
+        <w:rPr>
+          <w:rFonts w:ascii="Times New Roman" w:hAnsi="Times New Roman" w:cs="Times New Roman"/>
+          <w:sz w:val="24"/>
+          <w:szCs w:val="24"/>
+        </w:rPr>
+        <w:t>bbox</w:t>
+      </w:r>
+      <w:proofErr w:type="spellEnd"/>
     </w:p>
     <w:p>
       <w:pPr>
@@ -2535,7 +2730,25 @@
           <w:sz w:val="24"/>
           <w:szCs w:val="24"/>
         </w:rPr>
-        <w:t>Account for legend size and location within bbox calculations</w:t>
+        <w:t xml:space="preserve">Account for legend size and location within </w:t>
+      </w:r>
+      <w:proofErr w:type="spellStart"/>
+      <w:r>
+        <w:rPr>
+          <w:rFonts w:ascii="Times New Roman" w:hAnsi="Times New Roman" w:cs="Times New Roman"/>
+          <w:sz w:val="24"/>
+          <w:szCs w:val="24"/>
+        </w:rPr>
+        <w:t>bbox</w:t>
+      </w:r>
+      <w:proofErr w:type="spellEnd"/>
+      <w:r>
+        <w:rPr>
+          <w:rFonts w:ascii="Times New Roman" w:hAnsi="Times New Roman" w:cs="Times New Roman"/>
+          <w:sz w:val="24"/>
+          <w:szCs w:val="24"/>
+        </w:rPr>
+        <w:t xml:space="preserve"> calculations</w:t>
       </w:r>
     </w:p>
     <w:p>
@@ -2677,7 +2890,25 @@
           <w:sz w:val="24"/>
           <w:szCs w:val="24"/>
         </w:rPr>
-        <w:t xml:space="preserve">The files that will be affected are those listed above. Everything else should be unaffected due to bbox and legend being isolated components of a figure. Regardless, the only code affected will be those that handle the creation of a legend and alignment of the legend on the outputted file. </w:t>
+        <w:t xml:space="preserve">The files that will be affected are those listed above. Everything else should be unaffected due to </w:t>
+      </w:r>
+      <w:proofErr w:type="spellStart"/>
+      <w:r>
+        <w:rPr>
+          <w:rFonts w:ascii="Times New Roman" w:hAnsi="Times New Roman" w:cs="Times New Roman"/>
+          <w:sz w:val="24"/>
+          <w:szCs w:val="24"/>
+        </w:rPr>
+        <w:t>bbox</w:t>
+      </w:r>
+      <w:proofErr w:type="spellEnd"/>
+      <w:r>
+        <w:rPr>
+          <w:rFonts w:ascii="Times New Roman" w:hAnsi="Times New Roman" w:cs="Times New Roman"/>
+          <w:sz w:val="24"/>
+          <w:szCs w:val="24"/>
+        </w:rPr>
+        <w:t xml:space="preserve"> and legend being isolated components of a figure. Regardless, the only code affected will be those that handle the creation of a legend and alignment of the legend on the outputted file. </w:t>
       </w:r>
     </w:p>
     <w:p>
@@ -2755,7 +2986,29 @@
             <w:sz w:val="24"/>
             <w:szCs w:val="24"/>
           </w:rPr>
-          <w:t>Minor ticks on log-scale colorbar are not cleared #8358</w:t>
+          <w:t xml:space="preserve">Minor ticks on log-scale </w:t>
+        </w:r>
+        <w:proofErr w:type="spellStart"/>
+        <w:r>
+          <w:rPr>
+            <w:rStyle w:val="Hyperlink"/>
+            <w:rFonts w:ascii="Times New Roman" w:eastAsia="Times New Roman" w:hAnsi="Times New Roman" w:cs="Times New Roman"/>
+            <w:color w:val="1155CC"/>
+            <w:sz w:val="24"/>
+            <w:szCs w:val="24"/>
+          </w:rPr>
+          <w:t>colorbar</w:t>
+        </w:r>
+        <w:proofErr w:type="spellEnd"/>
+        <w:r>
+          <w:rPr>
+            <w:rStyle w:val="Hyperlink"/>
+            <w:rFonts w:ascii="Times New Roman" w:eastAsia="Times New Roman" w:hAnsi="Times New Roman" w:cs="Times New Roman"/>
+            <w:color w:val="1155CC"/>
+            <w:sz w:val="24"/>
+            <w:szCs w:val="24"/>
+          </w:rPr>
+          <w:t xml:space="preserve"> are not cleared #8358</w:t>
         </w:r>
       </w:hyperlink>
     </w:p>
@@ -2951,14 +3204,9 @@
       <w:r>
         <w:t xml:space="preserve">Figure </w:t>
       </w:r>
-      <w:fldSimple w:instr=" SEQ Figure \* ARABIC ">
-        <w:r>
-          <w:rPr>
-            <w:noProof/>
-          </w:rPr>
-          <w:t>6</w:t>
-        </w:r>
-      </w:fldSimple>
+      <w:r>
+        <w:t>7</w:t>
+      </w:r>
       <w:r>
         <w:t>: Code Snippet and Bug Outcome</w:t>
       </w:r>
@@ -3047,14 +3295,9 @@
       <w:r>
         <w:t xml:space="preserve">Figure </w:t>
       </w:r>
-      <w:fldSimple w:instr=" SEQ Figure \* ARABIC ">
-        <w:r>
-          <w:rPr>
-            <w:noProof/>
-          </w:rPr>
-          <w:t>7</w:t>
-        </w:r>
-      </w:fldSimple>
+      <w:r>
+        <w:t>9</w:t>
+      </w:r>
       <w:r>
         <w:t>: Logscale Bug Class Diagram</w:t>
       </w:r>
@@ -3130,40 +3373,35 @@
       <w:r>
         <w:t xml:space="preserve">Figure </w:t>
       </w:r>
-      <w:fldSimple w:instr=" SEQ Figure \* ARABIC ">
-        <w:r>
-          <w:rPr>
-            <w:noProof/>
-          </w:rPr>
-          <w:t>8</w:t>
-        </w:r>
-      </w:fldSimple>
-      <w:r>
-        <w:t>: Logscale Bug Sequence Diagram</w:t>
-      </w:r>
-    </w:p>
-    <w:p>
-      <w:pPr>
-        <w:rPr>
-          <w:rFonts w:ascii="Times New Roman" w:eastAsia="Times New Roman" w:hAnsi="Times New Roman" w:cs="Times New Roman"/>
-          <w:b/>
-          <w:sz w:val="24"/>
-          <w:szCs w:val="24"/>
-        </w:rPr>
-      </w:pPr>
-    </w:p>
-    <w:p>
-      <w:pPr>
-        <w:rPr>
-          <w:rFonts w:ascii="Times New Roman" w:eastAsia="Times New Roman" w:hAnsi="Times New Roman" w:cs="Times New Roman"/>
-          <w:b/>
-          <w:sz w:val="24"/>
-          <w:szCs w:val="24"/>
-        </w:rPr>
-      </w:pPr>
+      <w:r>
+        <w:t>9</w:t>
+      </w:r>
       <w:bookmarkStart w:id="1" w:name="_GoBack"/>
       <w:bookmarkEnd w:id="1"/>
       <w:r>
+        <w:t>: Logscale Bug Sequence Diagram</w:t>
+      </w:r>
+    </w:p>
+    <w:p>
+      <w:pPr>
+        <w:rPr>
+          <w:rFonts w:ascii="Times New Roman" w:eastAsia="Times New Roman" w:hAnsi="Times New Roman" w:cs="Times New Roman"/>
+          <w:b/>
+          <w:sz w:val="24"/>
+          <w:szCs w:val="24"/>
+        </w:rPr>
+      </w:pPr>
+    </w:p>
+    <w:p>
+      <w:pPr>
+        <w:rPr>
+          <w:rFonts w:ascii="Times New Roman" w:eastAsia="Times New Roman" w:hAnsi="Times New Roman" w:cs="Times New Roman"/>
+          <w:b/>
+          <w:sz w:val="24"/>
+          <w:szCs w:val="24"/>
+        </w:rPr>
+      </w:pPr>
+      <w:r>
         <w:rPr>
           <w:rFonts w:ascii="Times New Roman" w:eastAsia="Times New Roman" w:hAnsi="Times New Roman" w:cs="Times New Roman"/>
           <w:b/>
@@ -3188,7 +3426,79 @@
           <w:sz w:val="24"/>
           <w:szCs w:val="24"/>
         </w:rPr>
-        <w:t>If the minor ticks on the colorbar are enabled while plotting a quadrilateral mesh using pcolor or pcolormesh with a logarithmic colorbar scale, some undesired linear scale m</w:t>
+        <w:t xml:space="preserve">If the minor ticks on the </w:t>
+      </w:r>
+      <w:proofErr w:type="spellStart"/>
+      <w:r>
+        <w:rPr>
+          <w:rFonts w:ascii="Times New Roman" w:eastAsia="Times New Roman" w:hAnsi="Times New Roman" w:cs="Times New Roman"/>
+          <w:sz w:val="24"/>
+          <w:szCs w:val="24"/>
+        </w:rPr>
+        <w:t>colorbar</w:t>
+      </w:r>
+      <w:proofErr w:type="spellEnd"/>
+      <w:r>
+        <w:rPr>
+          <w:rFonts w:ascii="Times New Roman" w:eastAsia="Times New Roman" w:hAnsi="Times New Roman" w:cs="Times New Roman"/>
+          <w:sz w:val="24"/>
+          <w:szCs w:val="24"/>
+        </w:rPr>
+        <w:t xml:space="preserve"> are enabled while plotting a quadrilateral mesh using </w:t>
+      </w:r>
+      <w:proofErr w:type="spellStart"/>
+      <w:r>
+        <w:rPr>
+          <w:rFonts w:ascii="Times New Roman" w:eastAsia="Times New Roman" w:hAnsi="Times New Roman" w:cs="Times New Roman"/>
+          <w:sz w:val="24"/>
+          <w:szCs w:val="24"/>
+        </w:rPr>
+        <w:t>pcolor</w:t>
+      </w:r>
+      <w:proofErr w:type="spellEnd"/>
+      <w:r>
+        <w:rPr>
+          <w:rFonts w:ascii="Times New Roman" w:eastAsia="Times New Roman" w:hAnsi="Times New Roman" w:cs="Times New Roman"/>
+          <w:sz w:val="24"/>
+          <w:szCs w:val="24"/>
+        </w:rPr>
+        <w:t xml:space="preserve"> or </w:t>
+      </w:r>
+      <w:proofErr w:type="spellStart"/>
+      <w:r>
+        <w:rPr>
+          <w:rFonts w:ascii="Times New Roman" w:eastAsia="Times New Roman" w:hAnsi="Times New Roman" w:cs="Times New Roman"/>
+          <w:sz w:val="24"/>
+          <w:szCs w:val="24"/>
+        </w:rPr>
+        <w:t>pcolormesh</w:t>
+      </w:r>
+      <w:proofErr w:type="spellEnd"/>
+      <w:r>
+        <w:rPr>
+          <w:rFonts w:ascii="Times New Roman" w:eastAsia="Times New Roman" w:hAnsi="Times New Roman" w:cs="Times New Roman"/>
+          <w:sz w:val="24"/>
+          <w:szCs w:val="24"/>
+        </w:rPr>
+        <w:t xml:space="preserve"> with a logarithmic </w:t>
+      </w:r>
+      <w:proofErr w:type="spellStart"/>
+      <w:r>
+        <w:rPr>
+          <w:rFonts w:ascii="Times New Roman" w:eastAsia="Times New Roman" w:hAnsi="Times New Roman" w:cs="Times New Roman"/>
+          <w:sz w:val="24"/>
+          <w:szCs w:val="24"/>
+        </w:rPr>
+        <w:t>colorbar</w:t>
+      </w:r>
+      <w:proofErr w:type="spellEnd"/>
+      <w:r>
+        <w:rPr>
+          <w:rFonts w:ascii="Times New Roman" w:eastAsia="Times New Roman" w:hAnsi="Times New Roman" w:cs="Times New Roman"/>
+          <w:sz w:val="24"/>
+          <w:szCs w:val="24"/>
+        </w:rPr>
+        <w:t xml:space="preserve"> scale, some undesired linear scale m</w:t>
       </w:r>
       <w:r>
         <w:rPr>
@@ -3221,7 +3531,117 @@
           <w:sz w:val="24"/>
           <w:szCs w:val="24"/>
         </w:rPr>
-        <w:t>In more detail, when the Axes object is created, it calls cla() to clear the current axes. However, when the xtick.minor.visible and/or ytick.minor.visible dictionary entries in rcParams are set to true, that method updates the minor locator to AutoMinorLocator, which is an undesired result.</w:t>
+        <w:t xml:space="preserve">In more detail, when the Axes object is created, it calls </w:t>
+      </w:r>
+      <w:proofErr w:type="spellStart"/>
+      <w:proofErr w:type="gramStart"/>
+      <w:r>
+        <w:rPr>
+          <w:rFonts w:ascii="Times New Roman" w:eastAsia="Times New Roman" w:hAnsi="Times New Roman" w:cs="Times New Roman"/>
+          <w:sz w:val="24"/>
+          <w:szCs w:val="24"/>
+        </w:rPr>
+        <w:t>cla</w:t>
+      </w:r>
+      <w:proofErr w:type="spellEnd"/>
+      <w:r>
+        <w:rPr>
+          <w:rFonts w:ascii="Times New Roman" w:eastAsia="Times New Roman" w:hAnsi="Times New Roman" w:cs="Times New Roman"/>
+          <w:sz w:val="24"/>
+          <w:szCs w:val="24"/>
+        </w:rPr>
+        <w:t>(</w:t>
+      </w:r>
+      <w:proofErr w:type="gramEnd"/>
+      <w:r>
+        <w:rPr>
+          <w:rFonts w:ascii="Times New Roman" w:eastAsia="Times New Roman" w:hAnsi="Times New Roman" w:cs="Times New Roman"/>
+          <w:sz w:val="24"/>
+          <w:szCs w:val="24"/>
+        </w:rPr>
+        <w:t xml:space="preserve">) to clear the current axes. However, when the </w:t>
+      </w:r>
+      <w:proofErr w:type="spellStart"/>
+      <w:proofErr w:type="gramStart"/>
+      <w:r>
+        <w:rPr>
+          <w:rFonts w:ascii="Times New Roman" w:eastAsia="Times New Roman" w:hAnsi="Times New Roman" w:cs="Times New Roman"/>
+          <w:sz w:val="24"/>
+          <w:szCs w:val="24"/>
+        </w:rPr>
+        <w:t>xtick.minor</w:t>
+      </w:r>
+      <w:proofErr w:type="gramEnd"/>
+      <w:r>
+        <w:rPr>
+          <w:rFonts w:ascii="Times New Roman" w:eastAsia="Times New Roman" w:hAnsi="Times New Roman" w:cs="Times New Roman"/>
+          <w:sz w:val="24"/>
+          <w:szCs w:val="24"/>
+        </w:rPr>
+        <w:t>.visible</w:t>
+      </w:r>
+      <w:proofErr w:type="spellEnd"/>
+      <w:r>
+        <w:rPr>
+          <w:rFonts w:ascii="Times New Roman" w:eastAsia="Times New Roman" w:hAnsi="Times New Roman" w:cs="Times New Roman"/>
+          <w:sz w:val="24"/>
+          <w:szCs w:val="24"/>
+        </w:rPr>
+        <w:t xml:space="preserve"> and/or </w:t>
+      </w:r>
+      <w:proofErr w:type="spellStart"/>
+      <w:r>
+        <w:rPr>
+          <w:rFonts w:ascii="Times New Roman" w:eastAsia="Times New Roman" w:hAnsi="Times New Roman" w:cs="Times New Roman"/>
+          <w:sz w:val="24"/>
+          <w:szCs w:val="24"/>
+        </w:rPr>
+        <w:t>ytick.minor.visible</w:t>
+      </w:r>
+      <w:proofErr w:type="spellEnd"/>
+      <w:r>
+        <w:rPr>
+          <w:rFonts w:ascii="Times New Roman" w:eastAsia="Times New Roman" w:hAnsi="Times New Roman" w:cs="Times New Roman"/>
+          <w:sz w:val="24"/>
+          <w:szCs w:val="24"/>
+        </w:rPr>
+        <w:t xml:space="preserve"> dictionary entries in </w:t>
+      </w:r>
+      <w:proofErr w:type="spellStart"/>
+      <w:r>
+        <w:rPr>
+          <w:rFonts w:ascii="Times New Roman" w:eastAsia="Times New Roman" w:hAnsi="Times New Roman" w:cs="Times New Roman"/>
+          <w:sz w:val="24"/>
+          <w:szCs w:val="24"/>
+        </w:rPr>
+        <w:t>rcParams</w:t>
+      </w:r>
+      <w:proofErr w:type="spellEnd"/>
+      <w:r>
+        <w:rPr>
+          <w:rFonts w:ascii="Times New Roman" w:eastAsia="Times New Roman" w:hAnsi="Times New Roman" w:cs="Times New Roman"/>
+          <w:sz w:val="24"/>
+          <w:szCs w:val="24"/>
+        </w:rPr>
+        <w:t xml:space="preserve"> are set to true, that method updates the minor locator to </w:t>
+      </w:r>
+      <w:proofErr w:type="spellStart"/>
+      <w:r>
+        <w:rPr>
+          <w:rFonts w:ascii="Times New Roman" w:eastAsia="Times New Roman" w:hAnsi="Times New Roman" w:cs="Times New Roman"/>
+          <w:sz w:val="24"/>
+          <w:szCs w:val="24"/>
+        </w:rPr>
+        <w:t>AutoMinorLocator</w:t>
+      </w:r>
+      <w:proofErr w:type="spellEnd"/>
+      <w:r>
+        <w:rPr>
+          <w:rFonts w:ascii="Times New Roman" w:eastAsia="Times New Roman" w:hAnsi="Times New Roman" w:cs="Times New Roman"/>
+          <w:sz w:val="24"/>
+          <w:szCs w:val="24"/>
+        </w:rPr>
+        <w:t>, which is an undesired result.</w:t>
       </w:r>
     </w:p>
     <w:p>
@@ -3298,7 +3718,25 @@
           <w:sz w:val="24"/>
           <w:szCs w:val="24"/>
         </w:rPr>
-        <w:t xml:space="preserve">and using a logarithmic scale on a colorbar, it will be a very difficult task to fix this bug </w:t>
+        <w:t xml:space="preserve">and using a logarithmic scale on a </w:t>
+      </w:r>
+      <w:proofErr w:type="spellStart"/>
+      <w:r>
+        <w:rPr>
+          <w:rFonts w:ascii="Times New Roman" w:eastAsia="Times New Roman" w:hAnsi="Times New Roman" w:cs="Times New Roman"/>
+          <w:sz w:val="24"/>
+          <w:szCs w:val="24"/>
+        </w:rPr>
+        <w:t>colorbar</w:t>
+      </w:r>
+      <w:proofErr w:type="spellEnd"/>
+      <w:r>
+        <w:rPr>
+          <w:rFonts w:ascii="Times New Roman" w:eastAsia="Times New Roman" w:hAnsi="Times New Roman" w:cs="Times New Roman"/>
+          <w:sz w:val="24"/>
+          <w:szCs w:val="24"/>
+        </w:rPr>
+        <w:t xml:space="preserve">, it will be a very difficult task to fix this bug </w:t>
       </w:r>
       <w:r>
         <w:rPr>
@@ -3314,7 +3752,53 @@
           <w:sz w:val="24"/>
           <w:szCs w:val="24"/>
         </w:rPr>
-        <w:t xml:space="preserve">. Although the source of the bug begins in axes/_base.py (lines 1050-1054), we believe that changing any line of code in cla() may break other code that depend on it. So we will have to devote a lot of time to examining the consequences of potential fixes. </w:t>
+        <w:t xml:space="preserve">. Although the source of the bug begins in axes/_base.py (lines 1050-1054), we believe that changing any line of code in </w:t>
+      </w:r>
+      <w:proofErr w:type="spellStart"/>
+      <w:proofErr w:type="gramStart"/>
+      <w:r>
+        <w:rPr>
+          <w:rFonts w:ascii="Times New Roman" w:eastAsia="Times New Roman" w:hAnsi="Times New Roman" w:cs="Times New Roman"/>
+          <w:sz w:val="24"/>
+          <w:szCs w:val="24"/>
+        </w:rPr>
+        <w:t>cla</w:t>
+      </w:r>
+      <w:proofErr w:type="spellEnd"/>
+      <w:r>
+        <w:rPr>
+          <w:rFonts w:ascii="Times New Roman" w:eastAsia="Times New Roman" w:hAnsi="Times New Roman" w:cs="Times New Roman"/>
+          <w:sz w:val="24"/>
+          <w:szCs w:val="24"/>
+        </w:rPr>
+        <w:t>(</w:t>
+      </w:r>
+      <w:proofErr w:type="gramEnd"/>
+      <w:r>
+        <w:rPr>
+          <w:rFonts w:ascii="Times New Roman" w:eastAsia="Times New Roman" w:hAnsi="Times New Roman" w:cs="Times New Roman"/>
+          <w:sz w:val="24"/>
+          <w:szCs w:val="24"/>
+        </w:rPr>
+        <w:t xml:space="preserve">) may break other code that depend on it. </w:t>
+      </w:r>
+      <w:proofErr w:type="gramStart"/>
+      <w:r>
+        <w:rPr>
+          <w:rFonts w:ascii="Times New Roman" w:eastAsia="Times New Roman" w:hAnsi="Times New Roman" w:cs="Times New Roman"/>
+          <w:sz w:val="24"/>
+          <w:szCs w:val="24"/>
+        </w:rPr>
+        <w:t>So</w:t>
+      </w:r>
+      <w:proofErr w:type="gramEnd"/>
+      <w:r>
+        <w:rPr>
+          <w:rFonts w:ascii="Times New Roman" w:eastAsia="Times New Roman" w:hAnsi="Times New Roman" w:cs="Times New Roman"/>
+          <w:sz w:val="24"/>
+          <w:szCs w:val="24"/>
+        </w:rPr>
+        <w:t xml:space="preserve"> we will have to devote a lot of time to examining the consequences of potential fixes. </w:t>
       </w:r>
       <w:r>
         <w:rPr>
@@ -3411,7 +3895,25 @@
           <w:sz w:val="24"/>
           <w:szCs w:val="24"/>
         </w:rPr>
-        <w:t>Determine ways to prevent AutoMinorLocator ticks from appearing on logarithmic scales.</w:t>
+        <w:t xml:space="preserve">Determine ways to prevent </w:t>
+      </w:r>
+      <w:proofErr w:type="spellStart"/>
+      <w:r>
+        <w:rPr>
+          <w:rFonts w:ascii="Times New Roman" w:eastAsia="Times New Roman" w:hAnsi="Times New Roman" w:cs="Times New Roman"/>
+          <w:sz w:val="24"/>
+          <w:szCs w:val="24"/>
+        </w:rPr>
+        <w:t>AutoMinorLocator</w:t>
+      </w:r>
+      <w:proofErr w:type="spellEnd"/>
+      <w:r>
+        <w:rPr>
+          <w:rFonts w:ascii="Times New Roman" w:eastAsia="Times New Roman" w:hAnsi="Times New Roman" w:cs="Times New Roman"/>
+          <w:sz w:val="24"/>
+          <w:szCs w:val="24"/>
+        </w:rPr>
+        <w:t xml:space="preserve"> ticks from appearing on logarithmic scales.</w:t>
       </w:r>
     </w:p>
     <w:p>
@@ -3505,7 +4007,7 @@
 </file>
 
 <file path=word/endnotes.xml><?xml version="1.0" encoding="utf-8"?>
-<w:endnotes xmlns:wpc="http://schemas.microsoft.com/office/word/2010/wordprocessingCanvas" xmlns:mc="http://schemas.openxmlformats.org/markup-compatibility/2006" xmlns:o="urn:schemas-microsoft-com:office:office" xmlns:r="http://schemas.openxmlformats.org/officeDocument/2006/relationships" xmlns:m="http://schemas.openxmlformats.org/officeDocument/2006/math" xmlns:v="urn:schemas-microsoft-com:vml" xmlns:wp14="http://schemas.microsoft.com/office/word/2010/wordprocessingDrawing" xmlns:wp="http://schemas.openxmlformats.org/drawingml/2006/wordprocessingDrawing" xmlns:w10="urn:schemas-microsoft-com:office:word" xmlns:w="http://schemas.openxmlformats.org/wordprocessingml/2006/main" xmlns:w14="http://schemas.microsoft.com/office/word/2010/wordml" xmlns:wpg="http://schemas.microsoft.com/office/word/2010/wordprocessingGroup" xmlns:wpi="http://schemas.microsoft.com/office/word/2010/wordprocessingInk" xmlns:wne="http://schemas.microsoft.com/office/word/2006/wordml" xmlns:wps="http://schemas.microsoft.com/office/word/2010/wordprocessingShape" mc:Ignorable="w14 wp14">
+<w:endnotes xmlns:wpc="http://schemas.microsoft.com/office/word/2010/wordprocessingCanvas" xmlns:cx="http://schemas.microsoft.com/office/drawing/2014/chartex" xmlns:cx1="http://schemas.microsoft.com/office/drawing/2015/9/8/chartex" xmlns:cx2="http://schemas.microsoft.com/office/drawing/2015/10/21/chartex" xmlns:cx3="http://schemas.microsoft.com/office/drawing/2016/5/9/chartex" xmlns:cx4="http://schemas.microsoft.com/office/drawing/2016/5/10/chartex" xmlns:cx5="http://schemas.microsoft.com/office/drawing/2016/5/11/chartex" xmlns:cx6="http://schemas.microsoft.com/office/drawing/2016/5/12/chartex" xmlns:cx7="http://schemas.microsoft.com/office/drawing/2016/5/13/chartex" xmlns:cx8="http://schemas.microsoft.com/office/drawing/2016/5/14/chartex" xmlns:mc="http://schemas.openxmlformats.org/markup-compatibility/2006" xmlns:aink="http://schemas.microsoft.com/office/drawing/2016/ink" xmlns:am3d="http://schemas.microsoft.com/office/drawing/2017/model3d" xmlns:o="urn:schemas-microsoft-com:office:office" xmlns:r="http://schemas.openxmlformats.org/officeDocument/2006/relationships" xmlns:m="http://schemas.openxmlformats.org/officeDocument/2006/math" xmlns:v="urn:schemas-microsoft-com:vml" xmlns:wp14="http://schemas.microsoft.com/office/word/2010/wordprocessingDrawing" xmlns:wp="http://schemas.openxmlformats.org/drawingml/2006/wordprocessingDrawing" xmlns:w10="urn:schemas-microsoft-com:office:word" xmlns:w="http://schemas.openxmlformats.org/wordprocessingml/2006/main" xmlns:w14="http://schemas.microsoft.com/office/word/2010/wordml" xmlns:w15="http://schemas.microsoft.com/office/word/2012/wordml" xmlns:w16cid="http://schemas.microsoft.com/office/word/2016/wordml/cid" xmlns:w16se="http://schemas.microsoft.com/office/word/2015/wordml/symex" xmlns:wpg="http://schemas.microsoft.com/office/word/2010/wordprocessingGroup" xmlns:wpi="http://schemas.microsoft.com/office/word/2010/wordprocessingInk" xmlns:wne="http://schemas.microsoft.com/office/word/2006/wordml" xmlns:wps="http://schemas.microsoft.com/office/word/2010/wordprocessingShape" mc:Ignorable="w14 w15 w16se w16cid wp14">
   <w:endnote w:type="separator" w:id="-1">
     <w:p>
       <w:pPr>
@@ -3532,7 +4034,7 @@
 </file>
 
 <file path=word/footnotes.xml><?xml version="1.0" encoding="utf-8"?>
-<w:footnotes xmlns:wpc="http://schemas.microsoft.com/office/word/2010/wordprocessingCanvas" xmlns:mc="http://schemas.openxmlformats.org/markup-compatibility/2006" xmlns:o="urn:schemas-microsoft-com:office:office" xmlns:r="http://schemas.openxmlformats.org/officeDocument/2006/relationships" xmlns:m="http://schemas.openxmlformats.org/officeDocument/2006/math" xmlns:v="urn:schemas-microsoft-com:vml" xmlns:wp14="http://schemas.microsoft.com/office/word/2010/wordprocessingDrawing" xmlns:wp="http://schemas.openxmlformats.org/drawingml/2006/wordprocessingDrawing" xmlns:w10="urn:schemas-microsoft-com:office:word" xmlns:w="http://schemas.openxmlformats.org/wordprocessingml/2006/main" xmlns:w14="http://schemas.microsoft.com/office/word/2010/wordml" xmlns:wpg="http://schemas.microsoft.com/office/word/2010/wordprocessingGroup" xmlns:wpi="http://schemas.microsoft.com/office/word/2010/wordprocessingInk" xmlns:wne="http://schemas.microsoft.com/office/word/2006/wordml" xmlns:wps="http://schemas.microsoft.com/office/word/2010/wordprocessingShape" mc:Ignorable="w14 wp14">
+<w:footnotes xmlns:wpc="http://schemas.microsoft.com/office/word/2010/wordprocessingCanvas" xmlns:cx="http://schemas.microsoft.com/office/drawing/2014/chartex" xmlns:cx1="http://schemas.microsoft.com/office/drawing/2015/9/8/chartex" xmlns:cx2="http://schemas.microsoft.com/office/drawing/2015/10/21/chartex" xmlns:cx3="http://schemas.microsoft.com/office/drawing/2016/5/9/chartex" xmlns:cx4="http://schemas.microsoft.com/office/drawing/2016/5/10/chartex" xmlns:cx5="http://schemas.microsoft.com/office/drawing/2016/5/11/chartex" xmlns:cx6="http://schemas.microsoft.com/office/drawing/2016/5/12/chartex" xmlns:cx7="http://schemas.microsoft.com/office/drawing/2016/5/13/chartex" xmlns:cx8="http://schemas.microsoft.com/office/drawing/2016/5/14/chartex" xmlns:mc="http://schemas.openxmlformats.org/markup-compatibility/2006" xmlns:aink="http://schemas.microsoft.com/office/drawing/2016/ink" xmlns:am3d="http://schemas.microsoft.com/office/drawing/2017/model3d" xmlns:o="urn:schemas-microsoft-com:office:office" xmlns:r="http://schemas.openxmlformats.org/officeDocument/2006/relationships" xmlns:m="http://schemas.openxmlformats.org/officeDocument/2006/math" xmlns:v="urn:schemas-microsoft-com:vml" xmlns:wp14="http://schemas.microsoft.com/office/word/2010/wordprocessingDrawing" xmlns:wp="http://schemas.openxmlformats.org/drawingml/2006/wordprocessingDrawing" xmlns:w10="urn:schemas-microsoft-com:office:word" xmlns:w="http://schemas.openxmlformats.org/wordprocessingml/2006/main" xmlns:w14="http://schemas.microsoft.com/office/word/2010/wordml" xmlns:w15="http://schemas.microsoft.com/office/word/2012/wordml" xmlns:w16cid="http://schemas.microsoft.com/office/word/2016/wordml/cid" xmlns:w16se="http://schemas.microsoft.com/office/word/2015/wordml/symex" xmlns:wpg="http://schemas.microsoft.com/office/word/2010/wordprocessingGroup" xmlns:wpi="http://schemas.microsoft.com/office/word/2010/wordprocessingInk" xmlns:wne="http://schemas.microsoft.com/office/word/2006/wordml" xmlns:wps="http://schemas.microsoft.com/office/word/2010/wordprocessingShape" mc:Ignorable="w14 w15 w16se w16cid wp14">
   <w:footnote w:type="separator" w:id="-1">
     <w:p>
       <w:pPr>
@@ -3559,10 +4061,10 @@
 </file>
 
 <file path=word/header1.xml><?xml version="1.0" encoding="utf-8"?>
-<w:hdr xmlns:wpc="http://schemas.microsoft.com/office/word/2010/wordprocessingCanvas" xmlns:mc="http://schemas.openxmlformats.org/markup-compatibility/2006" xmlns:o="urn:schemas-microsoft-com:office:office" xmlns:r="http://schemas.openxmlformats.org/officeDocument/2006/relationships" xmlns:m="http://schemas.openxmlformats.org/officeDocument/2006/math" xmlns:v="urn:schemas-microsoft-com:vml" xmlns:wp14="http://schemas.microsoft.com/office/word/2010/wordprocessingDrawing" xmlns:wp="http://schemas.openxmlformats.org/drawingml/2006/wordprocessingDrawing" xmlns:w10="urn:schemas-microsoft-com:office:word" xmlns:w="http://schemas.openxmlformats.org/wordprocessingml/2006/main" xmlns:w14="http://schemas.microsoft.com/office/word/2010/wordml" xmlns:wpg="http://schemas.microsoft.com/office/word/2010/wordprocessingGroup" xmlns:wpi="http://schemas.microsoft.com/office/word/2010/wordprocessingInk" xmlns:wne="http://schemas.microsoft.com/office/word/2006/wordml" xmlns:wps="http://schemas.microsoft.com/office/word/2010/wordprocessingShape" mc:Ignorable="w14 wp14">
+<w:hdr xmlns:wpc="http://schemas.microsoft.com/office/word/2010/wordprocessingCanvas" xmlns:cx="http://schemas.microsoft.com/office/drawing/2014/chartex" xmlns:cx1="http://schemas.microsoft.com/office/drawing/2015/9/8/chartex" xmlns:cx2="http://schemas.microsoft.com/office/drawing/2015/10/21/chartex" xmlns:cx3="http://schemas.microsoft.com/office/drawing/2016/5/9/chartex" xmlns:cx4="http://schemas.microsoft.com/office/drawing/2016/5/10/chartex" xmlns:cx5="http://schemas.microsoft.com/office/drawing/2016/5/11/chartex" xmlns:cx6="http://schemas.microsoft.com/office/drawing/2016/5/12/chartex" xmlns:cx7="http://schemas.microsoft.com/office/drawing/2016/5/13/chartex" xmlns:cx8="http://schemas.microsoft.com/office/drawing/2016/5/14/chartex" xmlns:mc="http://schemas.openxmlformats.org/markup-compatibility/2006" xmlns:aink="http://schemas.microsoft.com/office/drawing/2016/ink" xmlns:am3d="http://schemas.microsoft.com/office/drawing/2017/model3d" xmlns:o="urn:schemas-microsoft-com:office:office" xmlns:r="http://schemas.openxmlformats.org/officeDocument/2006/relationships" xmlns:m="http://schemas.openxmlformats.org/officeDocument/2006/math" xmlns:v="urn:schemas-microsoft-com:vml" xmlns:wp14="http://schemas.microsoft.com/office/word/2010/wordprocessingDrawing" xmlns:wp="http://schemas.openxmlformats.org/drawingml/2006/wordprocessingDrawing" xmlns:w10="urn:schemas-microsoft-com:office:word" xmlns:w="http://schemas.openxmlformats.org/wordprocessingml/2006/main" xmlns:w14="http://schemas.microsoft.com/office/word/2010/wordml" xmlns:w15="http://schemas.microsoft.com/office/word/2012/wordml" xmlns:w16cid="http://schemas.microsoft.com/office/word/2016/wordml/cid" xmlns:w16se="http://schemas.microsoft.com/office/word/2015/wordml/symex" xmlns:wpg="http://schemas.microsoft.com/office/word/2010/wordprocessingGroup" xmlns:wpi="http://schemas.microsoft.com/office/word/2010/wordprocessingInk" xmlns:wne="http://schemas.microsoft.com/office/word/2006/wordml" xmlns:wps="http://schemas.microsoft.com/office/word/2010/wordprocessingShape" mc:Ignorable="w14 w15 w16se w16cid wp14">
   <w:tbl>
     <w:tblPr>
-      <w:tblStyle w:val="GridTableLight"/>
+      <w:tblStyle w:val="TableGridLight1"/>
       <w:tblW w:w="5000" w:type="pct"/>
       <w:tblBorders>
         <w:top w:val="none" w:sz="0" w:space="0" w:color="auto"/>
@@ -3637,8 +4139,20 @@
                   <w:sz w:val="20"/>
                   <w:szCs w:val="20"/>
                 </w:rPr>
-                <w:t xml:space="preserve"> Report - GoonSquad</w:t>
+                <w:t xml:space="preserve"> Report - </w:t>
               </w:r>
+              <w:proofErr w:type="spellStart"/>
+              <w:r>
+                <w:rPr>
+                  <w:rFonts w:asciiTheme="majorHAnsi" w:hAnsiTheme="majorHAnsi" w:cstheme="majorHAnsi"/>
+                  <w:i/>
+                  <w:color w:val="auto"/>
+                  <w:sz w:val="20"/>
+                  <w:szCs w:val="20"/>
+                </w:rPr>
+                <w:t>GoonSquad</w:t>
+              </w:r>
+              <w:proofErr w:type="spellEnd"/>
             </w:p>
           </w:sdtContent>
         </w:sdt>
@@ -3714,7 +4228,7 @@
               <w:sz w:val="20"/>
               <w:szCs w:val="20"/>
             </w:rPr>
-            <w:t>9</w:t>
+            <w:t>4</w:t>
           </w:r>
           <w:r>
             <w:rPr>
@@ -3745,8 +4259,8 @@
 </file>
 
 <file path=word/numbering.xml><?xml version="1.0" encoding="utf-8"?>
-<w:numbering xmlns:wpc="http://schemas.microsoft.com/office/word/2010/wordprocessingCanvas" xmlns:mc="http://schemas.openxmlformats.org/markup-compatibility/2006" xmlns:o="urn:schemas-microsoft-com:office:office" xmlns:r="http://schemas.openxmlformats.org/officeDocument/2006/relationships" xmlns:m="http://schemas.openxmlformats.org/officeDocument/2006/math" xmlns:v="urn:schemas-microsoft-com:vml" xmlns:wp14="http://schemas.microsoft.com/office/word/2010/wordprocessingDrawing" xmlns:wp="http://schemas.openxmlformats.org/drawingml/2006/wordprocessingDrawing" xmlns:w10="urn:schemas-microsoft-com:office:word" xmlns:w="http://schemas.openxmlformats.org/wordprocessingml/2006/main" xmlns:w14="http://schemas.microsoft.com/office/word/2010/wordml" xmlns:wpg="http://schemas.microsoft.com/office/word/2010/wordprocessingGroup" xmlns:wpi="http://schemas.microsoft.com/office/word/2010/wordprocessingInk" xmlns:wne="http://schemas.microsoft.com/office/word/2006/wordml" xmlns:wps="http://schemas.microsoft.com/office/word/2010/wordprocessingShape" mc:Ignorable="w14 wp14">
-  <w:abstractNum w:abstractNumId="0">
+<w:numbering xmlns:wpc="http://schemas.microsoft.com/office/word/2010/wordprocessingCanvas" xmlns:cx="http://schemas.microsoft.com/office/drawing/2014/chartex" xmlns:cx1="http://schemas.microsoft.com/office/drawing/2015/9/8/chartex" xmlns:cx2="http://schemas.microsoft.com/office/drawing/2015/10/21/chartex" xmlns:cx3="http://schemas.microsoft.com/office/drawing/2016/5/9/chartex" xmlns:cx4="http://schemas.microsoft.com/office/drawing/2016/5/10/chartex" xmlns:cx5="http://schemas.microsoft.com/office/drawing/2016/5/11/chartex" xmlns:cx6="http://schemas.microsoft.com/office/drawing/2016/5/12/chartex" xmlns:cx7="http://schemas.microsoft.com/office/drawing/2016/5/13/chartex" xmlns:cx8="http://schemas.microsoft.com/office/drawing/2016/5/14/chartex" xmlns:mc="http://schemas.openxmlformats.org/markup-compatibility/2006" xmlns:aink="http://schemas.microsoft.com/office/drawing/2016/ink" xmlns:am3d="http://schemas.microsoft.com/office/drawing/2017/model3d" xmlns:o="urn:schemas-microsoft-com:office:office" xmlns:r="http://schemas.openxmlformats.org/officeDocument/2006/relationships" xmlns:m="http://schemas.openxmlformats.org/officeDocument/2006/math" xmlns:v="urn:schemas-microsoft-com:vml" xmlns:wp14="http://schemas.microsoft.com/office/word/2010/wordprocessingDrawing" xmlns:wp="http://schemas.openxmlformats.org/drawingml/2006/wordprocessingDrawing" xmlns:w10="urn:schemas-microsoft-com:office:word" xmlns:w="http://schemas.openxmlformats.org/wordprocessingml/2006/main" xmlns:w14="http://schemas.microsoft.com/office/word/2010/wordml" xmlns:w15="http://schemas.microsoft.com/office/word/2012/wordml" xmlns:w16cid="http://schemas.microsoft.com/office/word/2016/wordml/cid" xmlns:w16se="http://schemas.microsoft.com/office/word/2015/wordml/symex" xmlns:wpg="http://schemas.microsoft.com/office/word/2010/wordprocessingGroup" xmlns:wpi="http://schemas.microsoft.com/office/word/2010/wordprocessingInk" xmlns:wne="http://schemas.microsoft.com/office/word/2006/wordml" xmlns:wps="http://schemas.microsoft.com/office/word/2010/wordprocessingShape" mc:Ignorable="w14 w15 w16se w16cid wp14">
+  <w:abstractNum w:abstractNumId="0" w15:restartNumberingAfterBreak="0">
     <w:nsid w:val="FFFFFF7E"/>
     <w:multiLevelType w:val="singleLevel"/>
     <w:tmpl w:val="6B3A27DA"/>
@@ -3763,7 +4277,7 @@
       </w:pPr>
     </w:lvl>
   </w:abstractNum>
-  <w:abstractNum w:abstractNumId="1">
+  <w:abstractNum w:abstractNumId="1" w15:restartNumberingAfterBreak="0">
     <w:nsid w:val="FFFFFF7F"/>
     <w:multiLevelType w:val="singleLevel"/>
     <w:tmpl w:val="2EB8A84E"/>
@@ -3780,7 +4294,7 @@
       </w:pPr>
     </w:lvl>
   </w:abstractNum>
-  <w:abstractNum w:abstractNumId="2">
+  <w:abstractNum w:abstractNumId="2" w15:restartNumberingAfterBreak="0">
     <w:nsid w:val="FFFFFF80"/>
     <w:multiLevelType w:val="singleLevel"/>
     <w:tmpl w:val="22DCC436"/>
@@ -3800,7 +4314,7 @@
       </w:rPr>
     </w:lvl>
   </w:abstractNum>
-  <w:abstractNum w:abstractNumId="3">
+  <w:abstractNum w:abstractNumId="3" w15:restartNumberingAfterBreak="0">
     <w:nsid w:val="FFFFFF81"/>
     <w:multiLevelType w:val="singleLevel"/>
     <w:tmpl w:val="C23041DA"/>
@@ -3820,7 +4334,7 @@
       </w:rPr>
     </w:lvl>
   </w:abstractNum>
-  <w:abstractNum w:abstractNumId="4">
+  <w:abstractNum w:abstractNumId="4" w15:restartNumberingAfterBreak="0">
     <w:nsid w:val="FFFFFF82"/>
     <w:multiLevelType w:val="singleLevel"/>
     <w:tmpl w:val="78B89654"/>
@@ -3840,7 +4354,7 @@
       </w:rPr>
     </w:lvl>
   </w:abstractNum>
-  <w:abstractNum w:abstractNumId="5">
+  <w:abstractNum w:abstractNumId="5" w15:restartNumberingAfterBreak="0">
     <w:nsid w:val="FFFFFF83"/>
     <w:multiLevelType w:val="singleLevel"/>
     <w:tmpl w:val="A9E09C38"/>
@@ -3860,7 +4374,7 @@
       </w:rPr>
     </w:lvl>
   </w:abstractNum>
-  <w:abstractNum w:abstractNumId="6">
+  <w:abstractNum w:abstractNumId="6" w15:restartNumberingAfterBreak="0">
     <w:nsid w:val="FFFFFF89"/>
     <w:multiLevelType w:val="singleLevel"/>
     <w:tmpl w:val="DBB40C48"/>
@@ -3880,7 +4394,7 @@
       </w:rPr>
     </w:lvl>
   </w:abstractNum>
-  <w:abstractNum w:abstractNumId="7">
+  <w:abstractNum w:abstractNumId="7" w15:restartNumberingAfterBreak="0">
     <w:nsid w:val="03FE5BBA"/>
     <w:multiLevelType w:val="multilevel"/>
     <w:tmpl w:val="3C32B1B2"/>
@@ -4000,7 +4514,7 @@
       </w:rPr>
     </w:lvl>
   </w:abstractNum>
-  <w:abstractNum w:abstractNumId="8">
+  <w:abstractNum w:abstractNumId="8" w15:restartNumberingAfterBreak="0">
     <w:nsid w:val="09BB045B"/>
     <w:multiLevelType w:val="hybridMultilevel"/>
     <w:tmpl w:val="EE1C3500"/>
@@ -4086,7 +4600,7 @@
       </w:pPr>
     </w:lvl>
   </w:abstractNum>
-  <w:abstractNum w:abstractNumId="9">
+  <w:abstractNum w:abstractNumId="9" w15:restartNumberingAfterBreak="0">
     <w:nsid w:val="18257AAA"/>
     <w:multiLevelType w:val="multilevel"/>
     <w:tmpl w:val="3BD0EC60"/>
@@ -4235,7 +4749,7 @@
       </w:rPr>
     </w:lvl>
   </w:abstractNum>
-  <w:abstractNum w:abstractNumId="10">
+  <w:abstractNum w:abstractNumId="10" w15:restartNumberingAfterBreak="0">
     <w:nsid w:val="1D14357F"/>
     <w:multiLevelType w:val="multilevel"/>
     <w:tmpl w:val="29DAEAFE"/>
@@ -4384,7 +4898,7 @@
       </w:rPr>
     </w:lvl>
   </w:abstractNum>
-  <w:abstractNum w:abstractNumId="11">
+  <w:abstractNum w:abstractNumId="11" w15:restartNumberingAfterBreak="0">
     <w:nsid w:val="2E763380"/>
     <w:multiLevelType w:val="multilevel"/>
     <w:tmpl w:val="94D89066"/>
@@ -4506,7 +5020,7 @@
       </w:rPr>
     </w:lvl>
   </w:abstractNum>
-  <w:abstractNum w:abstractNumId="12">
+  <w:abstractNum w:abstractNumId="12" w15:restartNumberingAfterBreak="0">
     <w:nsid w:val="2F1D35C8"/>
     <w:multiLevelType w:val="multilevel"/>
     <w:tmpl w:val="F5C8C302"/>
@@ -4646,7 +5160,7 @@
       </w:rPr>
     </w:lvl>
   </w:abstractNum>
-  <w:abstractNum w:abstractNumId="13">
+  <w:abstractNum w:abstractNumId="13" w15:restartNumberingAfterBreak="0">
     <w:nsid w:val="460E3F2D"/>
     <w:multiLevelType w:val="multilevel"/>
     <w:tmpl w:val="0409001D"/>
@@ -4732,7 +5246,7 @@
       </w:pPr>
     </w:lvl>
   </w:abstractNum>
-  <w:abstractNum w:abstractNumId="14">
+  <w:abstractNum w:abstractNumId="14" w15:restartNumberingAfterBreak="0">
     <w:nsid w:val="68361E11"/>
     <w:multiLevelType w:val="hybridMultilevel"/>
     <w:tmpl w:val="EE1C3500"/>
@@ -4818,7 +5332,7 @@
       </w:pPr>
     </w:lvl>
   </w:abstractNum>
-  <w:abstractNum w:abstractNumId="15">
+  <w:abstractNum w:abstractNumId="15" w15:restartNumberingAfterBreak="0">
     <w:nsid w:val="6A6444DB"/>
     <w:multiLevelType w:val="multilevel"/>
     <w:tmpl w:val="0409001D"/>
@@ -4904,7 +5418,7 @@
       </w:pPr>
     </w:lvl>
   </w:abstractNum>
-  <w:abstractNum w:abstractNumId="16">
+  <w:abstractNum w:abstractNumId="16" w15:restartNumberingAfterBreak="0">
     <w:nsid w:val="6F6429A0"/>
     <w:multiLevelType w:val="multilevel"/>
     <w:tmpl w:val="E254756A"/>
@@ -5019,7 +5533,7 @@
       </w:rPr>
     </w:lvl>
   </w:abstractNum>
-  <w:abstractNum w:abstractNumId="17">
+  <w:abstractNum w:abstractNumId="17" w15:restartNumberingAfterBreak="0">
     <w:nsid w:val="7CEE7BC4"/>
     <w:multiLevelType w:val="multilevel"/>
     <w:tmpl w:val="3BD0EC60"/>
@@ -5313,7 +5827,7 @@
 </file>
 
 <file path=word/styles.xml><?xml version="1.0" encoding="utf-8"?>
-<w:styles xmlns:mc="http://schemas.openxmlformats.org/markup-compatibility/2006" xmlns:r="http://schemas.openxmlformats.org/officeDocument/2006/relationships" xmlns:w="http://schemas.openxmlformats.org/wordprocessingml/2006/main" xmlns:w14="http://schemas.microsoft.com/office/word/2010/wordml" mc:Ignorable="w14">
+<w:styles xmlns:mc="http://schemas.openxmlformats.org/markup-compatibility/2006" xmlns:r="http://schemas.openxmlformats.org/officeDocument/2006/relationships" xmlns:w="http://schemas.openxmlformats.org/wordprocessingml/2006/main" xmlns:w14="http://schemas.microsoft.com/office/word/2010/wordml" xmlns:w15="http://schemas.microsoft.com/office/word/2012/wordml" xmlns:w16cid="http://schemas.microsoft.com/office/word/2016/wordml/cid" xmlns:w16se="http://schemas.microsoft.com/office/word/2015/wordml/symex" mc:Ignorable="w14 w15 w16se w16cid">
   <w:docDefaults>
     <w:rPrDefault>
       <w:rPr>
@@ -5331,146 +5845,382 @@
       </w:pPr>
     </w:pPrDefault>
   </w:docDefaults>
-  <w:latentStyles w:defLockedState="0" w:defUIPriority="99" w:defSemiHidden="1" w:defUnhideWhenUsed="1" w:defQFormat="0" w:count="267">
-    <w:lsdException w:name="Normal" w:semiHidden="0" w:uiPriority="0" w:unhideWhenUsed="0" w:qFormat="1"/>
-    <w:lsdException w:name="heading 1" w:semiHidden="0" w:uiPriority="9" w:unhideWhenUsed="0" w:qFormat="1"/>
-    <w:lsdException w:name="heading 2" w:uiPriority="9" w:qFormat="1"/>
-    <w:lsdException w:name="heading 3" w:uiPriority="9" w:qFormat="1"/>
-    <w:lsdException w:name="heading 4" w:uiPriority="9" w:qFormat="1"/>
-    <w:lsdException w:name="heading 5" w:uiPriority="9" w:qFormat="1"/>
-    <w:lsdException w:name="heading 6" w:uiPriority="9" w:qFormat="1"/>
-    <w:lsdException w:name="heading 7" w:uiPriority="9" w:qFormat="1"/>
-    <w:lsdException w:name="heading 8" w:uiPriority="9" w:qFormat="1"/>
-    <w:lsdException w:name="heading 9" w:uiPriority="9" w:qFormat="1"/>
-    <w:lsdException w:name="toc 1" w:uiPriority="39"/>
-    <w:lsdException w:name="toc 2" w:uiPriority="39"/>
-    <w:lsdException w:name="toc 3" w:uiPriority="39"/>
-    <w:lsdException w:name="toc 4" w:uiPriority="39"/>
-    <w:lsdException w:name="toc 5" w:uiPriority="39"/>
-    <w:lsdException w:name="toc 6" w:uiPriority="39"/>
-    <w:lsdException w:name="toc 7" w:uiPriority="39"/>
-    <w:lsdException w:name="toc 8" w:uiPriority="39"/>
-    <w:lsdException w:name="toc 9" w:uiPriority="39"/>
-    <w:lsdException w:name="caption" w:uiPriority="35" w:qFormat="1"/>
-    <w:lsdException w:name="List Bullet" w:uiPriority="7" w:qFormat="1"/>
-    <w:lsdException w:name="List Number" w:qFormat="1"/>
-    <w:lsdException w:name="Title" w:semiHidden="0" w:uiPriority="10" w:unhideWhenUsed="0" w:qFormat="1"/>
-    <w:lsdException w:name="Default Paragraph Font" w:uiPriority="1"/>
+  <w:latentStyles w:defLockedState="0" w:defUIPriority="99" w:defSemiHidden="0" w:defUnhideWhenUsed="0" w:defQFormat="0" w:count="375">
+    <w:lsdException w:name="Normal" w:uiPriority="0" w:qFormat="1"/>
+    <w:lsdException w:name="heading 1" w:uiPriority="9" w:qFormat="1"/>
+    <w:lsdException w:name="heading 2" w:semiHidden="1" w:uiPriority="9" w:unhideWhenUsed="1" w:qFormat="1"/>
+    <w:lsdException w:name="heading 3" w:semiHidden="1" w:uiPriority="9" w:unhideWhenUsed="1" w:qFormat="1"/>
+    <w:lsdException w:name="heading 4" w:semiHidden="1" w:uiPriority="9" w:unhideWhenUsed="1" w:qFormat="1"/>
+    <w:lsdException w:name="heading 5" w:semiHidden="1" w:uiPriority="9" w:unhideWhenUsed="1" w:qFormat="1"/>
+    <w:lsdException w:name="heading 6" w:semiHidden="1" w:uiPriority="9" w:unhideWhenUsed="1" w:qFormat="1"/>
+    <w:lsdException w:name="heading 7" w:semiHidden="1" w:uiPriority="9" w:unhideWhenUsed="1" w:qFormat="1"/>
+    <w:lsdException w:name="heading 8" w:semiHidden="1" w:uiPriority="9" w:unhideWhenUsed="1" w:qFormat="1"/>
+    <w:lsdException w:name="heading 9" w:semiHidden="1" w:uiPriority="9" w:unhideWhenUsed="1" w:qFormat="1"/>
+    <w:lsdException w:name="index 1" w:semiHidden="1" w:unhideWhenUsed="1"/>
+    <w:lsdException w:name="index 2" w:semiHidden="1" w:unhideWhenUsed="1"/>
+    <w:lsdException w:name="index 3" w:semiHidden="1" w:unhideWhenUsed="1"/>
+    <w:lsdException w:name="index 4" w:semiHidden="1" w:unhideWhenUsed="1"/>
+    <w:lsdException w:name="index 5" w:semiHidden="1" w:unhideWhenUsed="1"/>
+    <w:lsdException w:name="index 6" w:semiHidden="1" w:unhideWhenUsed="1"/>
+    <w:lsdException w:name="index 7" w:semiHidden="1" w:unhideWhenUsed="1"/>
+    <w:lsdException w:name="index 8" w:semiHidden="1" w:unhideWhenUsed="1"/>
+    <w:lsdException w:name="index 9" w:semiHidden="1" w:unhideWhenUsed="1"/>
+    <w:lsdException w:name="toc 1" w:semiHidden="1" w:uiPriority="39" w:unhideWhenUsed="1"/>
+    <w:lsdException w:name="toc 2" w:semiHidden="1" w:uiPriority="39" w:unhideWhenUsed="1"/>
+    <w:lsdException w:name="toc 3" w:semiHidden="1" w:uiPriority="39" w:unhideWhenUsed="1"/>
+    <w:lsdException w:name="toc 4" w:semiHidden="1" w:uiPriority="39" w:unhideWhenUsed="1"/>
+    <w:lsdException w:name="toc 5" w:semiHidden="1" w:uiPriority="39" w:unhideWhenUsed="1"/>
+    <w:lsdException w:name="toc 6" w:semiHidden="1" w:uiPriority="39" w:unhideWhenUsed="1"/>
+    <w:lsdException w:name="toc 7" w:semiHidden="1" w:uiPriority="39" w:unhideWhenUsed="1"/>
+    <w:lsdException w:name="toc 8" w:semiHidden="1" w:uiPriority="39" w:unhideWhenUsed="1"/>
+    <w:lsdException w:name="toc 9" w:semiHidden="1" w:uiPriority="39" w:unhideWhenUsed="1"/>
+    <w:lsdException w:name="Normal Indent" w:semiHidden="1" w:unhideWhenUsed="1"/>
+    <w:lsdException w:name="footnote text" w:semiHidden="1" w:unhideWhenUsed="1"/>
+    <w:lsdException w:name="annotation text" w:semiHidden="1" w:unhideWhenUsed="1"/>
+    <w:lsdException w:name="header" w:semiHidden="1" w:unhideWhenUsed="1"/>
+    <w:lsdException w:name="footer" w:semiHidden="1" w:unhideWhenUsed="1"/>
+    <w:lsdException w:name="index heading" w:semiHidden="1" w:unhideWhenUsed="1"/>
+    <w:lsdException w:name="caption" w:semiHidden="1" w:uiPriority="35" w:unhideWhenUsed="1" w:qFormat="1"/>
+    <w:lsdException w:name="table of figures" w:semiHidden="1" w:unhideWhenUsed="1"/>
+    <w:lsdException w:name="envelope address" w:semiHidden="1" w:unhideWhenUsed="1"/>
+    <w:lsdException w:name="envelope return" w:semiHidden="1" w:unhideWhenUsed="1"/>
+    <w:lsdException w:name="footnote reference" w:semiHidden="1" w:unhideWhenUsed="1"/>
+    <w:lsdException w:name="annotation reference" w:semiHidden="1" w:unhideWhenUsed="1"/>
+    <w:lsdException w:name="line number" w:semiHidden="1" w:unhideWhenUsed="1"/>
+    <w:lsdException w:name="page number" w:semiHidden="1" w:unhideWhenUsed="1"/>
+    <w:lsdException w:name="endnote reference" w:semiHidden="1" w:unhideWhenUsed="1"/>
+    <w:lsdException w:name="endnote text" w:semiHidden="1" w:unhideWhenUsed="1"/>
+    <w:lsdException w:name="table of authorities" w:semiHidden="1" w:unhideWhenUsed="1"/>
+    <w:lsdException w:name="macro" w:semiHidden="1" w:unhideWhenUsed="1"/>
+    <w:lsdException w:name="toa heading" w:semiHidden="1" w:unhideWhenUsed="1"/>
+    <w:lsdException w:name="List" w:semiHidden="1" w:unhideWhenUsed="1"/>
+    <w:lsdException w:name="List Bullet" w:semiHidden="1" w:uiPriority="7" w:unhideWhenUsed="1" w:qFormat="1"/>
+    <w:lsdException w:name="List Number" w:semiHidden="1" w:unhideWhenUsed="1" w:qFormat="1"/>
+    <w:lsdException w:name="List 2" w:semiHidden="1" w:unhideWhenUsed="1"/>
+    <w:lsdException w:name="List 3" w:semiHidden="1" w:unhideWhenUsed="1"/>
+    <w:lsdException w:name="List 4" w:semiHidden="1" w:unhideWhenUsed="1"/>
+    <w:lsdException w:name="List 5" w:semiHidden="1" w:unhideWhenUsed="1"/>
+    <w:lsdException w:name="List Bullet 2" w:semiHidden="1" w:unhideWhenUsed="1"/>
+    <w:lsdException w:name="List Bullet 3" w:semiHidden="1" w:unhideWhenUsed="1"/>
+    <w:lsdException w:name="List Bullet 4" w:semiHidden="1" w:unhideWhenUsed="1"/>
+    <w:lsdException w:name="List Bullet 5" w:semiHidden="1" w:unhideWhenUsed="1"/>
+    <w:lsdException w:name="List Number 2" w:semiHidden="1" w:unhideWhenUsed="1"/>
+    <w:lsdException w:name="List Number 3" w:semiHidden="1" w:unhideWhenUsed="1"/>
+    <w:lsdException w:name="List Number 4" w:semiHidden="1" w:unhideWhenUsed="1"/>
+    <w:lsdException w:name="List Number 5" w:semiHidden="1" w:unhideWhenUsed="1"/>
+    <w:lsdException w:name="Title" w:uiPriority="10" w:qFormat="1"/>
+    <w:lsdException w:name="Closing" w:semiHidden="1" w:unhideWhenUsed="1"/>
+    <w:lsdException w:name="Signature" w:semiHidden="1" w:unhideWhenUsed="1"/>
+    <w:lsdException w:name="Default Paragraph Font" w:semiHidden="1" w:uiPriority="1" w:unhideWhenUsed="1"/>
+    <w:lsdException w:name="Body Text" w:semiHidden="1" w:unhideWhenUsed="1"/>
+    <w:lsdException w:name="Body Text Indent" w:semiHidden="1" w:unhideWhenUsed="1"/>
+    <w:lsdException w:name="List Continue" w:semiHidden="1" w:unhideWhenUsed="1"/>
+    <w:lsdException w:name="List Continue 2" w:semiHidden="1" w:unhideWhenUsed="1"/>
+    <w:lsdException w:name="List Continue 3" w:semiHidden="1" w:unhideWhenUsed="1"/>
+    <w:lsdException w:name="List Continue 4" w:semiHidden="1" w:unhideWhenUsed="1"/>
+    <w:lsdException w:name="List Continue 5" w:semiHidden="1" w:unhideWhenUsed="1"/>
+    <w:lsdException w:name="Message Header" w:semiHidden="1" w:unhideWhenUsed="1"/>
     <w:lsdException w:name="Subtitle" w:uiPriority="11" w:qFormat="1"/>
+    <w:lsdException w:name="Salutation" w:semiHidden="1" w:unhideWhenUsed="1"/>
+    <w:lsdException w:name="Date" w:semiHidden="1" w:unhideWhenUsed="1"/>
+    <w:lsdException w:name="Body Text First Indent" w:semiHidden="1" w:unhideWhenUsed="1"/>
+    <w:lsdException w:name="Body Text First Indent 2" w:semiHidden="1" w:unhideWhenUsed="1"/>
+    <w:lsdException w:name="Note Heading" w:semiHidden="1" w:unhideWhenUsed="1"/>
+    <w:lsdException w:name="Body Text 2" w:semiHidden="1" w:unhideWhenUsed="1"/>
+    <w:lsdException w:name="Body Text 3" w:semiHidden="1" w:unhideWhenUsed="1"/>
+    <w:lsdException w:name="Body Text Indent 2" w:semiHidden="1" w:unhideWhenUsed="1"/>
+    <w:lsdException w:name="Body Text Indent 3" w:semiHidden="1" w:unhideWhenUsed="1"/>
+    <w:lsdException w:name="Block Text" w:semiHidden="1" w:unhideWhenUsed="1"/>
+    <w:lsdException w:name="Hyperlink" w:semiHidden="1" w:unhideWhenUsed="1"/>
+    <w:lsdException w:name="FollowedHyperlink" w:semiHidden="1" w:unhideWhenUsed="1"/>
     <w:lsdException w:name="Strong" w:uiPriority="22" w:qFormat="1"/>
     <w:lsdException w:name="Emphasis" w:uiPriority="20" w:qFormat="1"/>
-    <w:lsdException w:name="Table Grid" w:semiHidden="0" w:uiPriority="39" w:unhideWhenUsed="0"/>
-    <w:lsdException w:name="Placeholder Text" w:unhideWhenUsed="0"/>
-    <w:lsdException w:name="No Spacing" w:uiPriority="1" w:qFormat="1"/>
-    <w:lsdException w:name="Light Shading" w:semiHidden="0" w:uiPriority="60" w:unhideWhenUsed="0"/>
-    <w:lsdException w:name="Light List" w:semiHidden="0" w:uiPriority="61" w:unhideWhenUsed="0"/>
-    <w:lsdException w:name="Light Grid" w:semiHidden="0" w:uiPriority="62" w:unhideWhenUsed="0"/>
-    <w:lsdException w:name="Medium Shading 1" w:semiHidden="0" w:uiPriority="63" w:unhideWhenUsed="0"/>
-    <w:lsdException w:name="Medium Shading 2" w:semiHidden="0" w:uiPriority="64" w:unhideWhenUsed="0"/>
-    <w:lsdException w:name="Medium List 1" w:semiHidden="0" w:uiPriority="65" w:unhideWhenUsed="0"/>
-    <w:lsdException w:name="Medium List 2" w:semiHidden="0" w:uiPriority="66" w:unhideWhenUsed="0"/>
-    <w:lsdException w:name="Medium Grid 1" w:semiHidden="0" w:uiPriority="67" w:unhideWhenUsed="0"/>
-    <w:lsdException w:name="Medium Grid 2" w:semiHidden="0" w:uiPriority="68" w:unhideWhenUsed="0"/>
-    <w:lsdException w:name="Medium Grid 3" w:semiHidden="0" w:uiPriority="69" w:unhideWhenUsed="0"/>
-    <w:lsdException w:name="Dark List" w:semiHidden="0" w:uiPriority="70" w:unhideWhenUsed="0"/>
-    <w:lsdException w:name="Colorful Shading" w:semiHidden="0" w:uiPriority="71" w:unhideWhenUsed="0"/>
-    <w:lsdException w:name="Colorful List" w:semiHidden="0" w:uiPriority="72" w:unhideWhenUsed="0"/>
-    <w:lsdException w:name="Colorful Grid" w:semiHidden="0" w:uiPriority="73" w:unhideWhenUsed="0"/>
-    <w:lsdException w:name="Light Shading Accent 1" w:semiHidden="0" w:uiPriority="60" w:unhideWhenUsed="0"/>
-    <w:lsdException w:name="Light List Accent 1" w:semiHidden="0" w:uiPriority="61" w:unhideWhenUsed="0"/>
-    <w:lsdException w:name="Light Grid Accent 1" w:semiHidden="0" w:uiPriority="62" w:unhideWhenUsed="0"/>
-    <w:lsdException w:name="Medium Shading 1 Accent 1" w:semiHidden="0" w:uiPriority="63" w:unhideWhenUsed="0"/>
-    <w:lsdException w:name="Medium Shading 2 Accent 1" w:semiHidden="0" w:uiPriority="64" w:unhideWhenUsed="0"/>
-    <w:lsdException w:name="Medium List 1 Accent 1" w:semiHidden="0" w:uiPriority="65" w:unhideWhenUsed="0"/>
-    <w:lsdException w:name="Revision" w:unhideWhenUsed="0"/>
+    <w:lsdException w:name="Document Map" w:semiHidden="1" w:unhideWhenUsed="1"/>
+    <w:lsdException w:name="Plain Text" w:semiHidden="1" w:unhideWhenUsed="1"/>
+    <w:lsdException w:name="E-mail Signature" w:semiHidden="1" w:unhideWhenUsed="1"/>
+    <w:lsdException w:name="HTML Top of Form" w:semiHidden="1" w:unhideWhenUsed="1"/>
+    <w:lsdException w:name="HTML Bottom of Form" w:semiHidden="1" w:unhideWhenUsed="1"/>
+    <w:lsdException w:name="Normal (Web)" w:semiHidden="1" w:unhideWhenUsed="1"/>
+    <w:lsdException w:name="HTML Acronym" w:semiHidden="1" w:unhideWhenUsed="1"/>
+    <w:lsdException w:name="HTML Address" w:semiHidden="1" w:unhideWhenUsed="1"/>
+    <w:lsdException w:name="HTML Cite" w:semiHidden="1" w:unhideWhenUsed="1"/>
+    <w:lsdException w:name="HTML Code" w:semiHidden="1" w:unhideWhenUsed="1"/>
+    <w:lsdException w:name="HTML Definition" w:semiHidden="1" w:unhideWhenUsed="1"/>
+    <w:lsdException w:name="HTML Keyboard" w:semiHidden="1" w:unhideWhenUsed="1"/>
+    <w:lsdException w:name="HTML Preformatted" w:semiHidden="1" w:unhideWhenUsed="1"/>
+    <w:lsdException w:name="HTML Sample" w:semiHidden="1" w:unhideWhenUsed="1"/>
+    <w:lsdException w:name="HTML Typewriter" w:semiHidden="1" w:unhideWhenUsed="1"/>
+    <w:lsdException w:name="HTML Variable" w:semiHidden="1" w:unhideWhenUsed="1"/>
+    <w:lsdException w:name="Normal Table" w:semiHidden="1" w:unhideWhenUsed="1"/>
+    <w:lsdException w:name="annotation subject" w:semiHidden="1" w:unhideWhenUsed="1"/>
+    <w:lsdException w:name="No List" w:semiHidden="1" w:unhideWhenUsed="1"/>
+    <w:lsdException w:name="Outline List 1" w:semiHidden="1" w:unhideWhenUsed="1"/>
+    <w:lsdException w:name="Outline List 2" w:semiHidden="1" w:unhideWhenUsed="1"/>
+    <w:lsdException w:name="Outline List 3" w:semiHidden="1" w:unhideWhenUsed="1"/>
+    <w:lsdException w:name="Table Simple 1" w:semiHidden="1" w:unhideWhenUsed="1"/>
+    <w:lsdException w:name="Table Simple 2" w:semiHidden="1" w:unhideWhenUsed="1"/>
+    <w:lsdException w:name="Table Simple 3" w:semiHidden="1" w:unhideWhenUsed="1"/>
+    <w:lsdException w:name="Table Classic 1" w:semiHidden="1" w:unhideWhenUsed="1"/>
+    <w:lsdException w:name="Table Classic 2" w:semiHidden="1" w:unhideWhenUsed="1"/>
+    <w:lsdException w:name="Table Classic 3" w:semiHidden="1" w:unhideWhenUsed="1"/>
+    <w:lsdException w:name="Table Classic 4" w:semiHidden="1" w:unhideWhenUsed="1"/>
+    <w:lsdException w:name="Table Colorful 1" w:semiHidden="1" w:unhideWhenUsed="1"/>
+    <w:lsdException w:name="Table Colorful 2" w:semiHidden="1" w:unhideWhenUsed="1"/>
+    <w:lsdException w:name="Table Colorful 3" w:semiHidden="1" w:unhideWhenUsed="1"/>
+    <w:lsdException w:name="Table Columns 1" w:semiHidden="1" w:unhideWhenUsed="1"/>
+    <w:lsdException w:name="Table Columns 2" w:semiHidden="1" w:unhideWhenUsed="1"/>
+    <w:lsdException w:name="Table Columns 3" w:semiHidden="1" w:unhideWhenUsed="1"/>
+    <w:lsdException w:name="Table Columns 4" w:semiHidden="1" w:unhideWhenUsed="1"/>
+    <w:lsdException w:name="Table Columns 5" w:semiHidden="1" w:unhideWhenUsed="1"/>
+    <w:lsdException w:name="Table Grid 1" w:semiHidden="1" w:unhideWhenUsed="1"/>
+    <w:lsdException w:name="Table Grid 2" w:semiHidden="1" w:unhideWhenUsed="1"/>
+    <w:lsdException w:name="Table Grid 3" w:semiHidden="1" w:unhideWhenUsed="1"/>
+    <w:lsdException w:name="Table Grid 4" w:semiHidden="1" w:unhideWhenUsed="1"/>
+    <w:lsdException w:name="Table Grid 5" w:semiHidden="1" w:unhideWhenUsed="1"/>
+    <w:lsdException w:name="Table Grid 6" w:semiHidden="1" w:unhideWhenUsed="1"/>
+    <w:lsdException w:name="Table Grid 7" w:semiHidden="1" w:unhideWhenUsed="1"/>
+    <w:lsdException w:name="Table Grid 8" w:semiHidden="1" w:unhideWhenUsed="1"/>
+    <w:lsdException w:name="Table List 1" w:semiHidden="1" w:unhideWhenUsed="1"/>
+    <w:lsdException w:name="Table List 2" w:semiHidden="1" w:unhideWhenUsed="1"/>
+    <w:lsdException w:name="Table List 3" w:semiHidden="1" w:unhideWhenUsed="1"/>
+    <w:lsdException w:name="Table List 4" w:semiHidden="1" w:unhideWhenUsed="1"/>
+    <w:lsdException w:name="Table List 5" w:semiHidden="1" w:unhideWhenUsed="1"/>
+    <w:lsdException w:name="Table List 6" w:semiHidden="1" w:unhideWhenUsed="1"/>
+    <w:lsdException w:name="Table List 7" w:semiHidden="1" w:unhideWhenUsed="1"/>
+    <w:lsdException w:name="Table List 8" w:semiHidden="1" w:unhideWhenUsed="1"/>
+    <w:lsdException w:name="Table 3D effects 1" w:semiHidden="1" w:unhideWhenUsed="1"/>
+    <w:lsdException w:name="Table 3D effects 2" w:semiHidden="1" w:unhideWhenUsed="1"/>
+    <w:lsdException w:name="Table 3D effects 3" w:semiHidden="1" w:unhideWhenUsed="1"/>
+    <w:lsdException w:name="Table Contemporary" w:semiHidden="1" w:unhideWhenUsed="1"/>
+    <w:lsdException w:name="Table Elegant" w:semiHidden="1" w:unhideWhenUsed="1"/>
+    <w:lsdException w:name="Table Professional" w:semiHidden="1" w:unhideWhenUsed="1"/>
+    <w:lsdException w:name="Table Subtle 1" w:semiHidden="1" w:unhideWhenUsed="1"/>
+    <w:lsdException w:name="Table Subtle 2" w:semiHidden="1" w:unhideWhenUsed="1"/>
+    <w:lsdException w:name="Table Web 1" w:semiHidden="1" w:unhideWhenUsed="1"/>
+    <w:lsdException w:name="Table Web 2" w:semiHidden="1" w:unhideWhenUsed="1"/>
+    <w:lsdException w:name="Table Web 3" w:semiHidden="1" w:unhideWhenUsed="1"/>
+    <w:lsdException w:name="Balloon Text" w:semiHidden="1" w:unhideWhenUsed="1"/>
+    <w:lsdException w:name="Table Grid" w:semiHidden="1" w:uiPriority="39" w:unhideWhenUsed="1"/>
+    <w:lsdException w:name="Table Theme" w:semiHidden="1" w:unhideWhenUsed="1"/>
+    <w:lsdException w:name="Placeholder Text" w:semiHidden="1"/>
+    <w:lsdException w:name="No Spacing" w:semiHidden="1" w:uiPriority="1" w:unhideWhenUsed="1" w:qFormat="1"/>
+    <w:lsdException w:name="Light Shading" w:uiPriority="60"/>
+    <w:lsdException w:name="Light List" w:uiPriority="61"/>
+    <w:lsdException w:name="Light Grid" w:uiPriority="62"/>
+    <w:lsdException w:name="Medium Shading 1" w:uiPriority="63"/>
+    <w:lsdException w:name="Medium Shading 2" w:uiPriority="64"/>
+    <w:lsdException w:name="Medium List 1" w:uiPriority="65"/>
+    <w:lsdException w:name="Medium List 2" w:uiPriority="66"/>
+    <w:lsdException w:name="Medium Grid 1" w:uiPriority="67"/>
+    <w:lsdException w:name="Medium Grid 2" w:uiPriority="68"/>
+    <w:lsdException w:name="Medium Grid 3" w:uiPriority="69"/>
+    <w:lsdException w:name="Dark List" w:uiPriority="70"/>
+    <w:lsdException w:name="Colorful Shading" w:uiPriority="71"/>
+    <w:lsdException w:name="Colorful List" w:uiPriority="72"/>
+    <w:lsdException w:name="Colorful Grid" w:uiPriority="73"/>
+    <w:lsdException w:name="Light Shading Accent 1" w:uiPriority="60"/>
+    <w:lsdException w:name="Light List Accent 1" w:uiPriority="61"/>
+    <w:lsdException w:name="Light Grid Accent 1" w:uiPriority="62"/>
+    <w:lsdException w:name="Medium Shading 1 Accent 1" w:uiPriority="63"/>
+    <w:lsdException w:name="Medium Shading 2 Accent 1" w:uiPriority="64"/>
+    <w:lsdException w:name="Medium List 1 Accent 1" w:uiPriority="65"/>
+    <w:lsdException w:name="Revision" w:semiHidden="1"/>
     <w:lsdException w:name="List Paragraph" w:uiPriority="34" w:qFormat="1"/>
     <w:lsdException w:name="Quote" w:uiPriority="29" w:qFormat="1"/>
     <w:lsdException w:name="Intense Quote" w:uiPriority="30" w:qFormat="1"/>
-    <w:lsdException w:name="Medium List 2 Accent 1" w:semiHidden="0" w:uiPriority="66" w:unhideWhenUsed="0"/>
-    <w:lsdException w:name="Medium Grid 1 Accent 1" w:semiHidden="0" w:uiPriority="67" w:unhideWhenUsed="0"/>
-    <w:lsdException w:name="Medium Grid 2 Accent 1" w:semiHidden="0" w:uiPriority="68" w:unhideWhenUsed="0"/>
-    <w:lsdException w:name="Medium Grid 3 Accent 1" w:semiHidden="0" w:uiPriority="69" w:unhideWhenUsed="0"/>
-    <w:lsdException w:name="Dark List Accent 1" w:semiHidden="0" w:uiPriority="70" w:unhideWhenUsed="0"/>
-    <w:lsdException w:name="Colorful Shading Accent 1" w:semiHidden="0" w:uiPriority="71" w:unhideWhenUsed="0"/>
-    <w:lsdException w:name="Colorful List Accent 1" w:semiHidden="0" w:uiPriority="72" w:unhideWhenUsed="0"/>
-    <w:lsdException w:name="Colorful Grid Accent 1" w:semiHidden="0" w:uiPriority="73" w:unhideWhenUsed="0"/>
-    <w:lsdException w:name="Light Shading Accent 2" w:semiHidden="0" w:uiPriority="60" w:unhideWhenUsed="0"/>
-    <w:lsdException w:name="Light List Accent 2" w:semiHidden="0" w:uiPriority="61" w:unhideWhenUsed="0"/>
-    <w:lsdException w:name="Light Grid Accent 2" w:semiHidden="0" w:uiPriority="62" w:unhideWhenUsed="0"/>
-    <w:lsdException w:name="Medium Shading 1 Accent 2" w:semiHidden="0" w:uiPriority="63" w:unhideWhenUsed="0"/>
-    <w:lsdException w:name="Medium Shading 2 Accent 2" w:semiHidden="0" w:uiPriority="64" w:unhideWhenUsed="0"/>
-    <w:lsdException w:name="Medium List 1 Accent 2" w:semiHidden="0" w:uiPriority="65" w:unhideWhenUsed="0"/>
-    <w:lsdException w:name="Medium List 2 Accent 2" w:semiHidden="0" w:uiPriority="66" w:unhideWhenUsed="0"/>
-    <w:lsdException w:name="Medium Grid 1 Accent 2" w:semiHidden="0" w:uiPriority="67" w:unhideWhenUsed="0"/>
-    <w:lsdException w:name="Medium Grid 2 Accent 2" w:semiHidden="0" w:uiPriority="68" w:unhideWhenUsed="0"/>
-    <w:lsdException w:name="Medium Grid 3 Accent 2" w:semiHidden="0" w:uiPriority="69" w:unhideWhenUsed="0"/>
-    <w:lsdException w:name="Dark List Accent 2" w:semiHidden="0" w:uiPriority="70" w:unhideWhenUsed="0"/>
-    <w:lsdException w:name="Colorful Shading Accent 2" w:semiHidden="0" w:uiPriority="71" w:unhideWhenUsed="0"/>
-    <w:lsdException w:name="Colorful List Accent 2" w:semiHidden="0" w:uiPriority="72" w:unhideWhenUsed="0"/>
-    <w:lsdException w:name="Colorful Grid Accent 2" w:semiHidden="0" w:uiPriority="73" w:unhideWhenUsed="0"/>
-    <w:lsdException w:name="Light Shading Accent 3" w:semiHidden="0" w:uiPriority="60" w:unhideWhenUsed="0"/>
-    <w:lsdException w:name="Light List Accent 3" w:semiHidden="0" w:uiPriority="61" w:unhideWhenUsed="0"/>
-    <w:lsdException w:name="Light Grid Accent 3" w:semiHidden="0" w:uiPriority="62" w:unhideWhenUsed="0"/>
-    <w:lsdException w:name="Medium Shading 1 Accent 3" w:semiHidden="0" w:uiPriority="63" w:unhideWhenUsed="0"/>
-    <w:lsdException w:name="Medium Shading 2 Accent 3" w:semiHidden="0" w:uiPriority="64" w:unhideWhenUsed="0"/>
-    <w:lsdException w:name="Medium List 1 Accent 3" w:semiHidden="0" w:uiPriority="65" w:unhideWhenUsed="0"/>
-    <w:lsdException w:name="Medium List 2 Accent 3" w:semiHidden="0" w:uiPriority="66" w:unhideWhenUsed="0"/>
-    <w:lsdException w:name="Medium Grid 1 Accent 3" w:semiHidden="0" w:uiPriority="67" w:unhideWhenUsed="0"/>
-    <w:lsdException w:name="Medium Grid 2 Accent 3" w:semiHidden="0" w:uiPriority="68" w:unhideWhenUsed="0"/>
-    <w:lsdException w:name="Medium Grid 3 Accent 3" w:semiHidden="0" w:uiPriority="69" w:unhideWhenUsed="0"/>
-    <w:lsdException w:name="Dark List Accent 3" w:semiHidden="0" w:uiPriority="70" w:unhideWhenUsed="0"/>
-    <w:lsdException w:name="Colorful Shading Accent 3" w:semiHidden="0" w:uiPriority="71" w:unhideWhenUsed="0"/>
-    <w:lsdException w:name="Colorful List Accent 3" w:semiHidden="0" w:uiPriority="72" w:unhideWhenUsed="0"/>
-    <w:lsdException w:name="Colorful Grid Accent 3" w:semiHidden="0" w:uiPriority="73" w:unhideWhenUsed="0"/>
-    <w:lsdException w:name="Light Shading Accent 4" w:semiHidden="0" w:uiPriority="60" w:unhideWhenUsed="0"/>
-    <w:lsdException w:name="Light List Accent 4" w:semiHidden="0" w:uiPriority="61" w:unhideWhenUsed="0"/>
-    <w:lsdException w:name="Light Grid Accent 4" w:semiHidden="0" w:uiPriority="62" w:unhideWhenUsed="0"/>
-    <w:lsdException w:name="Medium Shading 1 Accent 4" w:semiHidden="0" w:uiPriority="63" w:unhideWhenUsed="0"/>
-    <w:lsdException w:name="Medium Shading 2 Accent 4" w:semiHidden="0" w:uiPriority="64" w:unhideWhenUsed="0"/>
-    <w:lsdException w:name="Medium List 1 Accent 4" w:semiHidden="0" w:uiPriority="65" w:unhideWhenUsed="0"/>
-    <w:lsdException w:name="Medium List 2 Accent 4" w:semiHidden="0" w:uiPriority="66" w:unhideWhenUsed="0"/>
-    <w:lsdException w:name="Medium Grid 1 Accent 4" w:semiHidden="0" w:uiPriority="67" w:unhideWhenUsed="0"/>
-    <w:lsdException w:name="Medium Grid 2 Accent 4" w:semiHidden="0" w:uiPriority="68" w:unhideWhenUsed="0"/>
-    <w:lsdException w:name="Medium Grid 3 Accent 4" w:semiHidden="0" w:uiPriority="69" w:unhideWhenUsed="0"/>
-    <w:lsdException w:name="Dark List Accent 4" w:semiHidden="0" w:uiPriority="70" w:unhideWhenUsed="0"/>
-    <w:lsdException w:name="Colorful Shading Accent 4" w:semiHidden="0" w:uiPriority="71" w:unhideWhenUsed="0"/>
-    <w:lsdException w:name="Colorful List Accent 4" w:semiHidden="0" w:uiPriority="72" w:unhideWhenUsed="0"/>
-    <w:lsdException w:name="Colorful Grid Accent 4" w:semiHidden="0" w:uiPriority="73" w:unhideWhenUsed="0"/>
-    <w:lsdException w:name="Light Shading Accent 5" w:semiHidden="0" w:uiPriority="60" w:unhideWhenUsed="0"/>
-    <w:lsdException w:name="Light List Accent 5" w:semiHidden="0" w:uiPriority="61" w:unhideWhenUsed="0"/>
-    <w:lsdException w:name="Light Grid Accent 5" w:semiHidden="0" w:uiPriority="62" w:unhideWhenUsed="0"/>
-    <w:lsdException w:name="Medium Shading 1 Accent 5" w:semiHidden="0" w:uiPriority="63" w:unhideWhenUsed="0"/>
-    <w:lsdException w:name="Medium Shading 2 Accent 5" w:semiHidden="0" w:uiPriority="64" w:unhideWhenUsed="0"/>
-    <w:lsdException w:name="Medium List 1 Accent 5" w:semiHidden="0" w:uiPriority="65" w:unhideWhenUsed="0"/>
-    <w:lsdException w:name="Medium List 2 Accent 5" w:semiHidden="0" w:uiPriority="66" w:unhideWhenUsed="0"/>
-    <w:lsdException w:name="Medium Grid 1 Accent 5" w:semiHidden="0" w:uiPriority="67" w:unhideWhenUsed="0"/>
-    <w:lsdException w:name="Medium Grid 2 Accent 5" w:semiHidden="0" w:uiPriority="68" w:unhideWhenUsed="0"/>
-    <w:lsdException w:name="Medium Grid 3 Accent 5" w:semiHidden="0" w:uiPriority="69" w:unhideWhenUsed="0"/>
-    <w:lsdException w:name="Dark List Accent 5" w:semiHidden="0" w:uiPriority="70" w:unhideWhenUsed="0"/>
-    <w:lsdException w:name="Colorful Shading Accent 5" w:semiHidden="0" w:uiPriority="71" w:unhideWhenUsed="0"/>
-    <w:lsdException w:name="Colorful List Accent 5" w:semiHidden="0" w:uiPriority="72" w:unhideWhenUsed="0"/>
-    <w:lsdException w:name="Colorful Grid Accent 5" w:semiHidden="0" w:uiPriority="73" w:unhideWhenUsed="0"/>
-    <w:lsdException w:name="Light Shading Accent 6" w:semiHidden="0" w:uiPriority="60" w:unhideWhenUsed="0"/>
-    <w:lsdException w:name="Light List Accent 6" w:semiHidden="0" w:uiPriority="61" w:unhideWhenUsed="0"/>
-    <w:lsdException w:name="Light Grid Accent 6" w:semiHidden="0" w:uiPriority="62" w:unhideWhenUsed="0"/>
-    <w:lsdException w:name="Medium Shading 1 Accent 6" w:semiHidden="0" w:uiPriority="63" w:unhideWhenUsed="0"/>
-    <w:lsdException w:name="Medium Shading 2 Accent 6" w:semiHidden="0" w:uiPriority="64" w:unhideWhenUsed="0"/>
-    <w:lsdException w:name="Medium List 1 Accent 6" w:semiHidden="0" w:uiPriority="65" w:unhideWhenUsed="0"/>
-    <w:lsdException w:name="Medium List 2 Accent 6" w:semiHidden="0" w:uiPriority="66" w:unhideWhenUsed="0"/>
-    <w:lsdException w:name="Medium Grid 1 Accent 6" w:semiHidden="0" w:uiPriority="67" w:unhideWhenUsed="0"/>
-    <w:lsdException w:name="Medium Grid 2 Accent 6" w:semiHidden="0" w:uiPriority="68" w:unhideWhenUsed="0"/>
-    <w:lsdException w:name="Medium Grid 3 Accent 6" w:semiHidden="0" w:uiPriority="69" w:unhideWhenUsed="0"/>
-    <w:lsdException w:name="Dark List Accent 6" w:semiHidden="0" w:uiPriority="70" w:unhideWhenUsed="0"/>
-    <w:lsdException w:name="Colorful Shading Accent 6" w:semiHidden="0" w:uiPriority="71" w:unhideWhenUsed="0"/>
-    <w:lsdException w:name="Colorful List Accent 6" w:semiHidden="0" w:uiPriority="72" w:unhideWhenUsed="0"/>
-    <w:lsdException w:name="Colorful Grid Accent 6" w:semiHidden="0" w:uiPriority="73" w:unhideWhenUsed="0"/>
+    <w:lsdException w:name="Medium List 2 Accent 1" w:uiPriority="66"/>
+    <w:lsdException w:name="Medium Grid 1 Accent 1" w:uiPriority="67"/>
+    <w:lsdException w:name="Medium Grid 2 Accent 1" w:uiPriority="68"/>
+    <w:lsdException w:name="Medium Grid 3 Accent 1" w:uiPriority="69"/>
+    <w:lsdException w:name="Dark List Accent 1" w:uiPriority="70"/>
+    <w:lsdException w:name="Colorful Shading Accent 1" w:uiPriority="71"/>
+    <w:lsdException w:name="Colorful List Accent 1" w:uiPriority="72"/>
+    <w:lsdException w:name="Colorful Grid Accent 1" w:uiPriority="73"/>
+    <w:lsdException w:name="Light Shading Accent 2" w:uiPriority="60"/>
+    <w:lsdException w:name="Light List Accent 2" w:uiPriority="61"/>
+    <w:lsdException w:name="Light Grid Accent 2" w:uiPriority="62"/>
+    <w:lsdException w:name="Medium Shading 1 Accent 2" w:uiPriority="63"/>
+    <w:lsdException w:name="Medium Shading 2 Accent 2" w:uiPriority="64"/>
+    <w:lsdException w:name="Medium List 1 Accent 2" w:uiPriority="65"/>
+    <w:lsdException w:name="Medium List 2 Accent 2" w:uiPriority="66"/>
+    <w:lsdException w:name="Medium Grid 1 Accent 2" w:uiPriority="67"/>
+    <w:lsdException w:name="Medium Grid 2 Accent 2" w:uiPriority="68"/>
+    <w:lsdException w:name="Medium Grid 3 Accent 2" w:uiPriority="69"/>
+    <w:lsdException w:name="Dark List Accent 2" w:uiPriority="70"/>
+    <w:lsdException w:name="Colorful Shading Accent 2" w:uiPriority="71"/>
+    <w:lsdException w:name="Colorful List Accent 2" w:uiPriority="72"/>
+    <w:lsdException w:name="Colorful Grid Accent 2" w:uiPriority="73"/>
+    <w:lsdException w:name="Light Shading Accent 3" w:uiPriority="60"/>
+    <w:lsdException w:name="Light List Accent 3" w:uiPriority="61"/>
+    <w:lsdException w:name="Light Grid Accent 3" w:uiPriority="62"/>
+    <w:lsdException w:name="Medium Shading 1 Accent 3" w:uiPriority="63"/>
+    <w:lsdException w:name="Medium Shading 2 Accent 3" w:uiPriority="64"/>
+    <w:lsdException w:name="Medium List 1 Accent 3" w:uiPriority="65"/>
+    <w:lsdException w:name="Medium List 2 Accent 3" w:uiPriority="66"/>
+    <w:lsdException w:name="Medium Grid 1 Accent 3" w:uiPriority="67"/>
+    <w:lsdException w:name="Medium Grid 2 Accent 3" w:uiPriority="68"/>
+    <w:lsdException w:name="Medium Grid 3 Accent 3" w:uiPriority="69"/>
+    <w:lsdException w:name="Dark List Accent 3" w:uiPriority="70"/>
+    <w:lsdException w:name="Colorful Shading Accent 3" w:uiPriority="71"/>
+    <w:lsdException w:name="Colorful List Accent 3" w:uiPriority="72"/>
+    <w:lsdException w:name="Colorful Grid Accent 3" w:uiPriority="73"/>
+    <w:lsdException w:name="Light Shading Accent 4" w:uiPriority="60"/>
+    <w:lsdException w:name="Light List Accent 4" w:uiPriority="61"/>
+    <w:lsdException w:name="Light Grid Accent 4" w:uiPriority="62"/>
+    <w:lsdException w:name="Medium Shading 1 Accent 4" w:uiPriority="63"/>
+    <w:lsdException w:name="Medium Shading 2 Accent 4" w:uiPriority="64"/>
+    <w:lsdException w:name="Medium List 1 Accent 4" w:uiPriority="65"/>
+    <w:lsdException w:name="Medium List 2 Accent 4" w:uiPriority="66"/>
+    <w:lsdException w:name="Medium Grid 1 Accent 4" w:uiPriority="67"/>
+    <w:lsdException w:name="Medium Grid 2 Accent 4" w:uiPriority="68"/>
+    <w:lsdException w:name="Medium Grid 3 Accent 4" w:uiPriority="69"/>
+    <w:lsdException w:name="Dark List Accent 4" w:uiPriority="70"/>
+    <w:lsdException w:name="Colorful Shading Accent 4" w:uiPriority="71"/>
+    <w:lsdException w:name="Colorful List Accent 4" w:uiPriority="72"/>
+    <w:lsdException w:name="Colorful Grid Accent 4" w:uiPriority="73"/>
+    <w:lsdException w:name="Light Shading Accent 5" w:uiPriority="60"/>
+    <w:lsdException w:name="Light List Accent 5" w:uiPriority="61"/>
+    <w:lsdException w:name="Light Grid Accent 5" w:uiPriority="62"/>
+    <w:lsdException w:name="Medium Shading 1 Accent 5" w:uiPriority="63"/>
+    <w:lsdException w:name="Medium Shading 2 Accent 5" w:uiPriority="64"/>
+    <w:lsdException w:name="Medium List 1 Accent 5" w:uiPriority="65"/>
+    <w:lsdException w:name="Medium List 2 Accent 5" w:uiPriority="66"/>
+    <w:lsdException w:name="Medium Grid 1 Accent 5" w:uiPriority="67"/>
+    <w:lsdException w:name="Medium Grid 2 Accent 5" w:uiPriority="68"/>
+    <w:lsdException w:name="Medium Grid 3 Accent 5" w:uiPriority="69"/>
+    <w:lsdException w:name="Dark List Accent 5" w:uiPriority="70"/>
+    <w:lsdException w:name="Colorful Shading Accent 5" w:uiPriority="71"/>
+    <w:lsdException w:name="Colorful List Accent 5" w:uiPriority="72"/>
+    <w:lsdException w:name="Colorful Grid Accent 5" w:uiPriority="73"/>
+    <w:lsdException w:name="Light Shading Accent 6" w:uiPriority="60"/>
+    <w:lsdException w:name="Light List Accent 6" w:uiPriority="61"/>
+    <w:lsdException w:name="Light Grid Accent 6" w:uiPriority="62"/>
+    <w:lsdException w:name="Medium Shading 1 Accent 6" w:uiPriority="63"/>
+    <w:lsdException w:name="Medium Shading 2 Accent 6" w:uiPriority="64"/>
+    <w:lsdException w:name="Medium List 1 Accent 6" w:uiPriority="65"/>
+    <w:lsdException w:name="Medium List 2 Accent 6" w:uiPriority="66"/>
+    <w:lsdException w:name="Medium Grid 1 Accent 6" w:uiPriority="67"/>
+    <w:lsdException w:name="Medium Grid 2 Accent 6" w:uiPriority="68"/>
+    <w:lsdException w:name="Medium Grid 3 Accent 6" w:uiPriority="69"/>
+    <w:lsdException w:name="Dark List Accent 6" w:uiPriority="70"/>
+    <w:lsdException w:name="Colorful Shading Accent 6" w:uiPriority="71"/>
+    <w:lsdException w:name="Colorful List Accent 6" w:uiPriority="72"/>
+    <w:lsdException w:name="Colorful Grid Accent 6" w:uiPriority="73"/>
     <w:lsdException w:name="Subtle Emphasis" w:uiPriority="19" w:qFormat="1"/>
     <w:lsdException w:name="Intense Emphasis" w:uiPriority="21" w:qFormat="1"/>
     <w:lsdException w:name="Subtle Reference" w:uiPriority="31" w:qFormat="1"/>
-    <w:lsdException w:name="Intense Reference" w:uiPriority="32" w:qFormat="1"/>
-    <w:lsdException w:name="Book Title" w:uiPriority="33" w:qFormat="1"/>
-    <w:lsdException w:name="Bibliography" w:uiPriority="37"/>
-    <w:lsdException w:name="TOC Heading" w:uiPriority="39"/>
+    <w:lsdException w:name="Intense Reference" w:semiHidden="1" w:uiPriority="32" w:unhideWhenUsed="1" w:qFormat="1"/>
+    <w:lsdException w:name="Book Title" w:semiHidden="1" w:uiPriority="33" w:unhideWhenUsed="1" w:qFormat="1"/>
+    <w:lsdException w:name="Bibliography" w:semiHidden="1" w:uiPriority="37" w:unhideWhenUsed="1"/>
+    <w:lsdException w:name="TOC Heading" w:semiHidden="1" w:uiPriority="39" w:unhideWhenUsed="1"/>
+    <w:lsdException w:name="Plain Table 1" w:uiPriority="41"/>
+    <w:lsdException w:name="Plain Table 2" w:uiPriority="42"/>
+    <w:lsdException w:name="Plain Table 3" w:uiPriority="43"/>
+    <w:lsdException w:name="Plain Table 4" w:uiPriority="44"/>
+    <w:lsdException w:name="Plain Table 5" w:uiPriority="45"/>
+    <w:lsdException w:name="Grid Table Light" w:uiPriority="40"/>
+    <w:lsdException w:name="Grid Table 1 Light" w:uiPriority="46"/>
+    <w:lsdException w:name="Grid Table 2" w:uiPriority="47"/>
+    <w:lsdException w:name="Grid Table 3" w:uiPriority="48"/>
+    <w:lsdException w:name="Grid Table 4" w:uiPriority="49"/>
+    <w:lsdException w:name="Grid Table 5 Dark" w:uiPriority="50"/>
+    <w:lsdException w:name="Grid Table 6 Colorful" w:uiPriority="51"/>
+    <w:lsdException w:name="Grid Table 7 Colorful" w:uiPriority="52"/>
+    <w:lsdException w:name="Grid Table 1 Light Accent 1" w:uiPriority="46"/>
+    <w:lsdException w:name="Grid Table 2 Accent 1" w:uiPriority="47"/>
+    <w:lsdException w:name="Grid Table 3 Accent 1" w:uiPriority="48"/>
+    <w:lsdException w:name="Grid Table 4 Accent 1" w:uiPriority="49"/>
+    <w:lsdException w:name="Grid Table 5 Dark Accent 1" w:uiPriority="50"/>
+    <w:lsdException w:name="Grid Table 6 Colorful Accent 1" w:uiPriority="51"/>
+    <w:lsdException w:name="Grid Table 7 Colorful Accent 1" w:uiPriority="52"/>
+    <w:lsdException w:name="Grid Table 1 Light Accent 2" w:uiPriority="46"/>
+    <w:lsdException w:name="Grid Table 2 Accent 2" w:uiPriority="47"/>
+    <w:lsdException w:name="Grid Table 3 Accent 2" w:uiPriority="48"/>
+    <w:lsdException w:name="Grid Table 4 Accent 2" w:uiPriority="49"/>
+    <w:lsdException w:name="Grid Table 5 Dark Accent 2" w:uiPriority="50"/>
+    <w:lsdException w:name="Grid Table 6 Colorful Accent 2" w:uiPriority="51"/>
+    <w:lsdException w:name="Grid Table 7 Colorful Accent 2" w:uiPriority="52"/>
+    <w:lsdException w:name="Grid Table 1 Light Accent 3" w:uiPriority="46"/>
+    <w:lsdException w:name="Grid Table 2 Accent 3" w:uiPriority="47"/>
+    <w:lsdException w:name="Grid Table 3 Accent 3" w:uiPriority="48"/>
+    <w:lsdException w:name="Grid Table 4 Accent 3" w:uiPriority="49"/>
+    <w:lsdException w:name="Grid Table 5 Dark Accent 3" w:uiPriority="50"/>
+    <w:lsdException w:name="Grid Table 6 Colorful Accent 3" w:uiPriority="51"/>
+    <w:lsdException w:name="Grid Table 7 Colorful Accent 3" w:uiPriority="52"/>
+    <w:lsdException w:name="Grid Table 1 Light Accent 4" w:uiPriority="46"/>
+    <w:lsdException w:name="Grid Table 2 Accent 4" w:uiPriority="47"/>
+    <w:lsdException w:name="Grid Table 3 Accent 4" w:uiPriority="48"/>
+    <w:lsdException w:name="Grid Table 4 Accent 4" w:uiPriority="49"/>
+    <w:lsdException w:name="Grid Table 5 Dark Accent 4" w:uiPriority="50"/>
+    <w:lsdException w:name="Grid Table 6 Colorful Accent 4" w:uiPriority="51"/>
+    <w:lsdException w:name="Grid Table 7 Colorful Accent 4" w:uiPriority="52"/>
+    <w:lsdException w:name="Grid Table 1 Light Accent 5" w:uiPriority="46"/>
+    <w:lsdException w:name="Grid Table 2 Accent 5" w:uiPriority="47"/>
+    <w:lsdException w:name="Grid Table 3 Accent 5" w:uiPriority="48"/>
+    <w:lsdException w:name="Grid Table 4 Accent 5" w:uiPriority="49"/>
+    <w:lsdException w:name="Grid Table 5 Dark Accent 5" w:uiPriority="50"/>
+    <w:lsdException w:name="Grid Table 6 Colorful Accent 5" w:uiPriority="51"/>
+    <w:lsdException w:name="Grid Table 7 Colorful Accent 5" w:uiPriority="52"/>
+    <w:lsdException w:name="Grid Table 1 Light Accent 6" w:uiPriority="46"/>
+    <w:lsdException w:name="Grid Table 2 Accent 6" w:uiPriority="47"/>
+    <w:lsdException w:name="Grid Table 3 Accent 6" w:uiPriority="48"/>
+    <w:lsdException w:name="Grid Table 4 Accent 6" w:uiPriority="49"/>
+    <w:lsdException w:name="Grid Table 5 Dark Accent 6" w:uiPriority="50"/>
+    <w:lsdException w:name="Grid Table 6 Colorful Accent 6" w:uiPriority="51"/>
+    <w:lsdException w:name="Grid Table 7 Colorful Accent 6" w:uiPriority="52"/>
+    <w:lsdException w:name="List Table 1 Light" w:uiPriority="46"/>
+    <w:lsdException w:name="List Table 2" w:uiPriority="47"/>
+    <w:lsdException w:name="List Table 3" w:uiPriority="48"/>
+    <w:lsdException w:name="List Table 4" w:uiPriority="49"/>
+    <w:lsdException w:name="List Table 5 Dark" w:uiPriority="50"/>
+    <w:lsdException w:name="List Table 6 Colorful" w:uiPriority="51"/>
+    <w:lsdException w:name="List Table 7 Colorful" w:uiPriority="52"/>
+    <w:lsdException w:name="List Table 1 Light Accent 1" w:uiPriority="46"/>
+    <w:lsdException w:name="List Table 2 Accent 1" w:uiPriority="47"/>
+    <w:lsdException w:name="List Table 3 Accent 1" w:uiPriority="48"/>
+    <w:lsdException w:name="List Table 4 Accent 1" w:uiPriority="49"/>
+    <w:lsdException w:name="List Table 5 Dark Accent 1" w:uiPriority="50"/>
+    <w:lsdException w:name="List Table 6 Colorful Accent 1" w:uiPriority="51"/>
+    <w:lsdException w:name="List Table 7 Colorful Accent 1" w:uiPriority="52"/>
+    <w:lsdException w:name="List Table 1 Light Accent 2" w:uiPriority="46"/>
+    <w:lsdException w:name="List Table 2 Accent 2" w:uiPriority="47"/>
+    <w:lsdException w:name="List Table 3 Accent 2" w:uiPriority="48"/>
+    <w:lsdException w:name="List Table 4 Accent 2" w:uiPriority="49"/>
+    <w:lsdException w:name="List Table 5 Dark Accent 2" w:uiPriority="50"/>
+    <w:lsdException w:name="List Table 6 Colorful Accent 2" w:uiPriority="51"/>
+    <w:lsdException w:name="List Table 7 Colorful Accent 2" w:uiPriority="52"/>
+    <w:lsdException w:name="List Table 1 Light Accent 3" w:uiPriority="46"/>
+    <w:lsdException w:name="List Table 2 Accent 3" w:uiPriority="47"/>
+    <w:lsdException w:name="List Table 3 Accent 3" w:uiPriority="48"/>
+    <w:lsdException w:name="List Table 4 Accent 3" w:uiPriority="49"/>
+    <w:lsdException w:name="List Table 5 Dark Accent 3" w:uiPriority="50"/>
+    <w:lsdException w:name="List Table 6 Colorful Accent 3" w:uiPriority="51"/>
+    <w:lsdException w:name="List Table 7 Colorful Accent 3" w:uiPriority="52"/>
+    <w:lsdException w:name="List Table 1 Light Accent 4" w:uiPriority="46"/>
+    <w:lsdException w:name="List Table 2 Accent 4" w:uiPriority="47"/>
+    <w:lsdException w:name="List Table 3 Accent 4" w:uiPriority="48"/>
+    <w:lsdException w:name="List Table 4 Accent 4" w:uiPriority="49"/>
+    <w:lsdException w:name="List Table 5 Dark Accent 4" w:uiPriority="50"/>
+    <w:lsdException w:name="List Table 6 Colorful Accent 4" w:uiPriority="51"/>
+    <w:lsdException w:name="List Table 7 Colorful Accent 4" w:uiPriority="52"/>
+    <w:lsdException w:name="List Table 1 Light Accent 5" w:uiPriority="46"/>
+    <w:lsdException w:name="List Table 2 Accent 5" w:uiPriority="47"/>
+    <w:lsdException w:name="List Table 3 Accent 5" w:uiPriority="48"/>
+    <w:lsdException w:name="List Table 4 Accent 5" w:uiPriority="49"/>
+    <w:lsdException w:name="List Table 5 Dark Accent 5" w:uiPriority="50"/>
+    <w:lsdException w:name="List Table 6 Colorful Accent 5" w:uiPriority="51"/>
+    <w:lsdException w:name="List Table 7 Colorful Accent 5" w:uiPriority="52"/>
+    <w:lsdException w:name="List Table 1 Light Accent 6" w:uiPriority="46"/>
+    <w:lsdException w:name="List Table 2 Accent 6" w:uiPriority="47"/>
+    <w:lsdException w:name="List Table 3 Accent 6" w:uiPriority="48"/>
+    <w:lsdException w:name="List Table 4 Accent 6" w:uiPriority="49"/>
+    <w:lsdException w:name="List Table 5 Dark Accent 6" w:uiPriority="50"/>
+    <w:lsdException w:name="List Table 6 Colorful Accent 6" w:uiPriority="51"/>
+    <w:lsdException w:name="List Table 7 Colorful Accent 6" w:uiPriority="52"/>
+    <w:lsdException w:name="Mention" w:semiHidden="1" w:unhideWhenUsed="1"/>
+    <w:lsdException w:name="Smart Hyperlink" w:semiHidden="1" w:unhideWhenUsed="1"/>
+    <w:lsdException w:name="Hashtag" w:semiHidden="1" w:unhideWhenUsed="1"/>
+    <w:lsdException w:name="Unresolved Mention" w:semiHidden="1" w:unhideWhenUsed="1"/>
   </w:latentStyles>
   <w:style w:type="paragraph" w:default="1" w:styleId="Normal">
     <w:name w:val="Normal"/>
@@ -6058,7 +6808,6 @@
       <w:spacing w:after="0" w:line="240" w:lineRule="auto"/>
     </w:pPr>
     <w:tblPr>
-      <w:tblInd w:w="0" w:type="dxa"/>
       <w:tblBorders>
         <w:top w:val="single" w:sz="4" w:space="0" w:color="auto"/>
         <w:left w:val="single" w:sz="4" w:space="0" w:color="auto"/>
@@ -6067,12 +6816,6 @@
         <w:insideH w:val="single" w:sz="4" w:space="0" w:color="auto"/>
         <w:insideV w:val="single" w:sz="4" w:space="0" w:color="auto"/>
       </w:tblBorders>
-      <w:tblCellMar>
-        <w:top w:w="0" w:type="dxa"/>
-        <w:left w:w="108" w:type="dxa"/>
-        <w:bottom w:w="0" w:type="dxa"/>
-        <w:right w:w="108" w:type="dxa"/>
-      </w:tblCellMar>
     </w:tblPr>
   </w:style>
   <w:style w:type="table" w:customStyle="1" w:styleId="ContentTable">
@@ -6087,7 +6830,6 @@
     <w:tblPr>
       <w:tblStyleRowBandSize w:val="1"/>
       <w:tblStyleColBandSize w:val="1"/>
-      <w:tblInd w:w="0" w:type="dxa"/>
       <w:tblBorders>
         <w:top w:val="single" w:sz="4" w:space="0" w:color="262626" w:themeColor="text1" w:themeTint="D9"/>
         <w:bottom w:val="single" w:sz="4" w:space="0" w:color="262626" w:themeColor="text1" w:themeTint="D9"/>
@@ -6095,9 +6837,7 @@
         <w:insideV w:val="single" w:sz="8" w:space="0" w:color="FFFFFF" w:themeColor="background1"/>
       </w:tblBorders>
       <w:tblCellMar>
-        <w:top w:w="0" w:type="dxa"/>
         <w:left w:w="115" w:type="dxa"/>
-        <w:bottom w:w="0" w:type="dxa"/>
         <w:right w:w="115" w:type="dxa"/>
       </w:tblCellMar>
     </w:tblPr>
@@ -6198,8 +6938,8 @@
       </w:tcPr>
     </w:tblStylePr>
   </w:style>
-  <w:style w:type="table" w:customStyle="1" w:styleId="GridTableLight">
-    <w:name w:val="Grid Table Light"/>
+  <w:style w:type="table" w:customStyle="1" w:styleId="TableGridLight1">
+    <w:name w:val="Table Grid Light1"/>
     <w:basedOn w:val="TableNormal"/>
     <w:uiPriority w:val="40"/>
     <w:rsid w:val="00C43823"/>
@@ -6207,7 +6947,6 @@
       <w:spacing w:after="0" w:line="240" w:lineRule="auto"/>
     </w:pPr>
     <w:tblPr>
-      <w:tblInd w:w="0" w:type="dxa"/>
       <w:tblBorders>
         <w:top w:val="single" w:sz="4" w:space="0" w:color="BFBFBF" w:themeColor="background1" w:themeShade="BF"/>
         <w:left w:val="single" w:sz="4" w:space="0" w:color="BFBFBF" w:themeColor="background1" w:themeShade="BF"/>
@@ -6216,12 +6955,6 @@
         <w:insideH w:val="single" w:sz="4" w:space="0" w:color="BFBFBF" w:themeColor="background1" w:themeShade="BF"/>
         <w:insideV w:val="single" w:sz="4" w:space="0" w:color="BFBFBF" w:themeColor="background1" w:themeShade="BF"/>
       </w:tblBorders>
-      <w:tblCellMar>
-        <w:top w:w="0" w:type="dxa"/>
-        <w:left w:w="108" w:type="dxa"/>
-        <w:bottom w:w="0" w:type="dxa"/>
-        <w:right w:w="108" w:type="dxa"/>
-      </w:tblCellMar>
     </w:tblPr>
   </w:style>
   <w:style w:type="paragraph" w:styleId="TOC1">
@@ -6475,1201 +7208,8 @@
     <w:basedOn w:val="DefaultParagraphFont"/>
     <w:rsid w:val="0017023C"/>
   </w:style>
-  <w:style w:type="character" w:customStyle="1" w:styleId="UnresolvedMention">
-    <w:name w:val="Unresolved Mention"/>
-    <w:basedOn w:val="DefaultParagraphFont"/>
-    <w:uiPriority w:val="99"/>
-    <w:rsid w:val="00172066"/>
-    <w:rPr>
-      <w:color w:val="808080"/>
-      <w:shd w:val="clear" w:color="auto" w:fill="E6E6E6"/>
-    </w:rPr>
-  </w:style>
-  <w:style w:type="paragraph" w:styleId="ListParagraph">
-    <w:name w:val="List Paragraph"/>
-    <w:basedOn w:val="Normal"/>
-    <w:uiPriority w:val="34"/>
-    <w:qFormat/>
-    <w:rsid w:val="00E9229F"/>
-    <w:pPr>
-      <w:spacing w:line="256" w:lineRule="auto"/>
-      <w:ind w:left="720"/>
-      <w:contextualSpacing/>
-      <w:jc w:val="left"/>
-    </w:pPr>
-    <w:rPr>
-      <w:color w:val="auto"/>
-      <w:lang w:val="en-CA"/>
-    </w:rPr>
-  </w:style>
-</w:styles>
-</file>
-
-<file path=word/stylesWithEffects.xml><?xml version="1.0" encoding="utf-8"?>
-<w:styles xmlns:wpc="http://schemas.microsoft.com/office/word/2010/wordprocessingCanvas" xmlns:mc="http://schemas.openxmlformats.org/markup-compatibility/2006" xmlns:o="urn:schemas-microsoft-com:office:office" xmlns:r="http://schemas.openxmlformats.org/officeDocument/2006/relationships" xmlns:m="http://schemas.openxmlformats.org/officeDocument/2006/math" xmlns:v="urn:schemas-microsoft-com:vml" xmlns:wp14="http://schemas.microsoft.com/office/word/2010/wordprocessingDrawing" xmlns:wp="http://schemas.openxmlformats.org/drawingml/2006/wordprocessingDrawing" xmlns:w10="urn:schemas-microsoft-com:office:word" xmlns:w="http://schemas.openxmlformats.org/wordprocessingml/2006/main" xmlns:w14="http://schemas.microsoft.com/office/word/2010/wordml" xmlns:wpg="http://schemas.microsoft.com/office/word/2010/wordprocessingGroup" xmlns:wpi="http://schemas.microsoft.com/office/word/2010/wordprocessingInk" xmlns:wne="http://schemas.microsoft.com/office/word/2006/wordml" xmlns:wps="http://schemas.microsoft.com/office/word/2010/wordprocessingShape" mc:Ignorable="w14 wp14">
-  <w:docDefaults>
-    <w:rPrDefault>
-      <w:rPr>
-        <w:rFonts w:asciiTheme="minorHAnsi" w:eastAsiaTheme="minorHAnsi" w:hAnsiTheme="minorHAnsi" w:cstheme="minorBidi"/>
-        <w:color w:val="262626" w:themeColor="text1" w:themeTint="D9"/>
-        <w:sz w:val="22"/>
-        <w:szCs w:val="22"/>
-        <w:lang w:val="en-US" w:eastAsia="en-US" w:bidi="ar-SA"/>
-      </w:rPr>
-    </w:rPrDefault>
-    <w:pPrDefault>
-      <w:pPr>
-        <w:spacing w:after="160" w:line="259" w:lineRule="auto"/>
-        <w:jc w:val="both"/>
-      </w:pPr>
-    </w:pPrDefault>
-  </w:docDefaults>
-  <w:latentStyles w:defLockedState="0" w:defUIPriority="99" w:defSemiHidden="1" w:defUnhideWhenUsed="1" w:defQFormat="0" w:count="267">
-    <w:lsdException w:name="Normal" w:semiHidden="0" w:uiPriority="0" w:unhideWhenUsed="0" w:qFormat="1"/>
-    <w:lsdException w:name="heading 1" w:semiHidden="0" w:uiPriority="9" w:unhideWhenUsed="0" w:qFormat="1"/>
-    <w:lsdException w:name="heading 2" w:uiPriority="9" w:qFormat="1"/>
-    <w:lsdException w:name="heading 3" w:uiPriority="9" w:qFormat="1"/>
-    <w:lsdException w:name="heading 4" w:uiPriority="9" w:qFormat="1"/>
-    <w:lsdException w:name="heading 5" w:uiPriority="9" w:qFormat="1"/>
-    <w:lsdException w:name="heading 6" w:uiPriority="9" w:qFormat="1"/>
-    <w:lsdException w:name="heading 7" w:uiPriority="9" w:qFormat="1"/>
-    <w:lsdException w:name="heading 8" w:uiPriority="9" w:qFormat="1"/>
-    <w:lsdException w:name="heading 9" w:uiPriority="9" w:qFormat="1"/>
-    <w:lsdException w:name="toc 1" w:uiPriority="39"/>
-    <w:lsdException w:name="toc 2" w:uiPriority="39"/>
-    <w:lsdException w:name="toc 3" w:uiPriority="39"/>
-    <w:lsdException w:name="toc 4" w:uiPriority="39"/>
-    <w:lsdException w:name="toc 5" w:uiPriority="39"/>
-    <w:lsdException w:name="toc 6" w:uiPriority="39"/>
-    <w:lsdException w:name="toc 7" w:uiPriority="39"/>
-    <w:lsdException w:name="toc 8" w:uiPriority="39"/>
-    <w:lsdException w:name="toc 9" w:uiPriority="39"/>
-    <w:lsdException w:name="caption" w:uiPriority="35" w:qFormat="1"/>
-    <w:lsdException w:name="List Bullet" w:uiPriority="7" w:qFormat="1"/>
-    <w:lsdException w:name="List Number" w:qFormat="1"/>
-    <w:lsdException w:name="Title" w:semiHidden="0" w:uiPriority="10" w:unhideWhenUsed="0" w:qFormat="1"/>
-    <w:lsdException w:name="Default Paragraph Font" w:uiPriority="1"/>
-    <w:lsdException w:name="Subtitle" w:uiPriority="11" w:qFormat="1"/>
-    <w:lsdException w:name="Strong" w:uiPriority="22" w:qFormat="1"/>
-    <w:lsdException w:name="Emphasis" w:uiPriority="20" w:qFormat="1"/>
-    <w:lsdException w:name="Table Grid" w:semiHidden="0" w:uiPriority="39" w:unhideWhenUsed="0"/>
-    <w:lsdException w:name="Placeholder Text" w:unhideWhenUsed="0"/>
-    <w:lsdException w:name="No Spacing" w:uiPriority="1" w:qFormat="1"/>
-    <w:lsdException w:name="Light Shading" w:semiHidden="0" w:uiPriority="60" w:unhideWhenUsed="0"/>
-    <w:lsdException w:name="Light List" w:semiHidden="0" w:uiPriority="61" w:unhideWhenUsed="0"/>
-    <w:lsdException w:name="Light Grid" w:semiHidden="0" w:uiPriority="62" w:unhideWhenUsed="0"/>
-    <w:lsdException w:name="Medium Shading 1" w:semiHidden="0" w:uiPriority="63" w:unhideWhenUsed="0"/>
-    <w:lsdException w:name="Medium Shading 2" w:semiHidden="0" w:uiPriority="64" w:unhideWhenUsed="0"/>
-    <w:lsdException w:name="Medium List 1" w:semiHidden="0" w:uiPriority="65" w:unhideWhenUsed="0"/>
-    <w:lsdException w:name="Medium List 2" w:semiHidden="0" w:uiPriority="66" w:unhideWhenUsed="0"/>
-    <w:lsdException w:name="Medium Grid 1" w:semiHidden="0" w:uiPriority="67" w:unhideWhenUsed="0"/>
-    <w:lsdException w:name="Medium Grid 2" w:semiHidden="0" w:uiPriority="68" w:unhideWhenUsed="0"/>
-    <w:lsdException w:name="Medium Grid 3" w:semiHidden="0" w:uiPriority="69" w:unhideWhenUsed="0"/>
-    <w:lsdException w:name="Dark List" w:semiHidden="0" w:uiPriority="70" w:unhideWhenUsed="0"/>
-    <w:lsdException w:name="Colorful Shading" w:semiHidden="0" w:uiPriority="71" w:unhideWhenUsed="0"/>
-    <w:lsdException w:name="Colorful List" w:semiHidden="0" w:uiPriority="72" w:unhideWhenUsed="0"/>
-    <w:lsdException w:name="Colorful Grid" w:semiHidden="0" w:uiPriority="73" w:unhideWhenUsed="0"/>
-    <w:lsdException w:name="Light Shading Accent 1" w:semiHidden="0" w:uiPriority="60" w:unhideWhenUsed="0"/>
-    <w:lsdException w:name="Light List Accent 1" w:semiHidden="0" w:uiPriority="61" w:unhideWhenUsed="0"/>
-    <w:lsdException w:name="Light Grid Accent 1" w:semiHidden="0" w:uiPriority="62" w:unhideWhenUsed="0"/>
-    <w:lsdException w:name="Medium Shading 1 Accent 1" w:semiHidden="0" w:uiPriority="63" w:unhideWhenUsed="0"/>
-    <w:lsdException w:name="Medium Shading 2 Accent 1" w:semiHidden="0" w:uiPriority="64" w:unhideWhenUsed="0"/>
-    <w:lsdException w:name="Medium List 1 Accent 1" w:semiHidden="0" w:uiPriority="65" w:unhideWhenUsed="0"/>
-    <w:lsdException w:name="Revision" w:unhideWhenUsed="0"/>
-    <w:lsdException w:name="List Paragraph" w:uiPriority="34" w:qFormat="1"/>
-    <w:lsdException w:name="Quote" w:uiPriority="29" w:qFormat="1"/>
-    <w:lsdException w:name="Intense Quote" w:uiPriority="30" w:qFormat="1"/>
-    <w:lsdException w:name="Medium List 2 Accent 1" w:semiHidden="0" w:uiPriority="66" w:unhideWhenUsed="0"/>
-    <w:lsdException w:name="Medium Grid 1 Accent 1" w:semiHidden="0" w:uiPriority="67" w:unhideWhenUsed="0"/>
-    <w:lsdException w:name="Medium Grid 2 Accent 1" w:semiHidden="0" w:uiPriority="68" w:unhideWhenUsed="0"/>
-    <w:lsdException w:name="Medium Grid 3 Accent 1" w:semiHidden="0" w:uiPriority="69" w:unhideWhenUsed="0"/>
-    <w:lsdException w:name="Dark List Accent 1" w:semiHidden="0" w:uiPriority="70" w:unhideWhenUsed="0"/>
-    <w:lsdException w:name="Colorful Shading Accent 1" w:semiHidden="0" w:uiPriority="71" w:unhideWhenUsed="0"/>
-    <w:lsdException w:name="Colorful List Accent 1" w:semiHidden="0" w:uiPriority="72" w:unhideWhenUsed="0"/>
-    <w:lsdException w:name="Colorful Grid Accent 1" w:semiHidden="0" w:uiPriority="73" w:unhideWhenUsed="0"/>
-    <w:lsdException w:name="Light Shading Accent 2" w:semiHidden="0" w:uiPriority="60" w:unhideWhenUsed="0"/>
-    <w:lsdException w:name="Light List Accent 2" w:semiHidden="0" w:uiPriority="61" w:unhideWhenUsed="0"/>
-    <w:lsdException w:name="Light Grid Accent 2" w:semiHidden="0" w:uiPriority="62" w:unhideWhenUsed="0"/>
-    <w:lsdException w:name="Medium Shading 1 Accent 2" w:semiHidden="0" w:uiPriority="63" w:unhideWhenUsed="0"/>
-    <w:lsdException w:name="Medium Shading 2 Accent 2" w:semiHidden="0" w:uiPriority="64" w:unhideWhenUsed="0"/>
-    <w:lsdException w:name="Medium List 1 Accent 2" w:semiHidden="0" w:uiPriority="65" w:unhideWhenUsed="0"/>
-    <w:lsdException w:name="Medium List 2 Accent 2" w:semiHidden="0" w:uiPriority="66" w:unhideWhenUsed="0"/>
-    <w:lsdException w:name="Medium Grid 1 Accent 2" w:semiHidden="0" w:uiPriority="67" w:unhideWhenUsed="0"/>
-    <w:lsdException w:name="Medium Grid 2 Accent 2" w:semiHidden="0" w:uiPriority="68" w:unhideWhenUsed="0"/>
-    <w:lsdException w:name="Medium Grid 3 Accent 2" w:semiHidden="0" w:uiPriority="69" w:unhideWhenUsed="0"/>
-    <w:lsdException w:name="Dark List Accent 2" w:semiHidden="0" w:uiPriority="70" w:unhideWhenUsed="0"/>
-    <w:lsdException w:name="Colorful Shading Accent 2" w:semiHidden="0" w:uiPriority="71" w:unhideWhenUsed="0"/>
-    <w:lsdException w:name="Colorful List Accent 2" w:semiHidden="0" w:uiPriority="72" w:unhideWhenUsed="0"/>
-    <w:lsdException w:name="Colorful Grid Accent 2" w:semiHidden="0" w:uiPriority="73" w:unhideWhenUsed="0"/>
-    <w:lsdException w:name="Light Shading Accent 3" w:semiHidden="0" w:uiPriority="60" w:unhideWhenUsed="0"/>
-    <w:lsdException w:name="Light List Accent 3" w:semiHidden="0" w:uiPriority="61" w:unhideWhenUsed="0"/>
-    <w:lsdException w:name="Light Grid Accent 3" w:semiHidden="0" w:uiPriority="62" w:unhideWhenUsed="0"/>
-    <w:lsdException w:name="Medium Shading 1 Accent 3" w:semiHidden="0" w:uiPriority="63" w:unhideWhenUsed="0"/>
-    <w:lsdException w:name="Medium Shading 2 Accent 3" w:semiHidden="0" w:uiPriority="64" w:unhideWhenUsed="0"/>
-    <w:lsdException w:name="Medium List 1 Accent 3" w:semiHidden="0" w:uiPriority="65" w:unhideWhenUsed="0"/>
-    <w:lsdException w:name="Medium List 2 Accent 3" w:semiHidden="0" w:uiPriority="66" w:unhideWhenUsed="0"/>
-    <w:lsdException w:name="Medium Grid 1 Accent 3" w:semiHidden="0" w:uiPriority="67" w:unhideWhenUsed="0"/>
-    <w:lsdException w:name="Medium Grid 2 Accent 3" w:semiHidden="0" w:uiPriority="68" w:unhideWhenUsed="0"/>
-    <w:lsdException w:name="Medium Grid 3 Accent 3" w:semiHidden="0" w:uiPriority="69" w:unhideWhenUsed="0"/>
-    <w:lsdException w:name="Dark List Accent 3" w:semiHidden="0" w:uiPriority="70" w:unhideWhenUsed="0"/>
-    <w:lsdException w:name="Colorful Shading Accent 3" w:semiHidden="0" w:uiPriority="71" w:unhideWhenUsed="0"/>
-    <w:lsdException w:name="Colorful List Accent 3" w:semiHidden="0" w:uiPriority="72" w:unhideWhenUsed="0"/>
-    <w:lsdException w:name="Colorful Grid Accent 3" w:semiHidden="0" w:uiPriority="73" w:unhideWhenUsed="0"/>
-    <w:lsdException w:name="Light Shading Accent 4" w:semiHidden="0" w:uiPriority="60" w:unhideWhenUsed="0"/>
-    <w:lsdException w:name="Light List Accent 4" w:semiHidden="0" w:uiPriority="61" w:unhideWhenUsed="0"/>
-    <w:lsdException w:name="Light Grid Accent 4" w:semiHidden="0" w:uiPriority="62" w:unhideWhenUsed="0"/>
-    <w:lsdException w:name="Medium Shading 1 Accent 4" w:semiHidden="0" w:uiPriority="63" w:unhideWhenUsed="0"/>
-    <w:lsdException w:name="Medium Shading 2 Accent 4" w:semiHidden="0" w:uiPriority="64" w:unhideWhenUsed="0"/>
-    <w:lsdException w:name="Medium List 1 Accent 4" w:semiHidden="0" w:uiPriority="65" w:unhideWhenUsed="0"/>
-    <w:lsdException w:name="Medium List 2 Accent 4" w:semiHidden="0" w:uiPriority="66" w:unhideWhenUsed="0"/>
-    <w:lsdException w:name="Medium Grid 1 Accent 4" w:semiHidden="0" w:uiPriority="67" w:unhideWhenUsed="0"/>
-    <w:lsdException w:name="Medium Grid 2 Accent 4" w:semiHidden="0" w:uiPriority="68" w:unhideWhenUsed="0"/>
-    <w:lsdException w:name="Medium Grid 3 Accent 4" w:semiHidden="0" w:uiPriority="69" w:unhideWhenUsed="0"/>
-    <w:lsdException w:name="Dark List Accent 4" w:semiHidden="0" w:uiPriority="70" w:unhideWhenUsed="0"/>
-    <w:lsdException w:name="Colorful Shading Accent 4" w:semiHidden="0" w:uiPriority="71" w:unhideWhenUsed="0"/>
-    <w:lsdException w:name="Colorful List Accent 4" w:semiHidden="0" w:uiPriority="72" w:unhideWhenUsed="0"/>
-    <w:lsdException w:name="Colorful Grid Accent 4" w:semiHidden="0" w:uiPriority="73" w:unhideWhenUsed="0"/>
-    <w:lsdException w:name="Light Shading Accent 5" w:semiHidden="0" w:uiPriority="60" w:unhideWhenUsed="0"/>
-    <w:lsdException w:name="Light List Accent 5" w:semiHidden="0" w:uiPriority="61" w:unhideWhenUsed="0"/>
-    <w:lsdException w:name="Light Grid Accent 5" w:semiHidden="0" w:uiPriority="62" w:unhideWhenUsed="0"/>
-    <w:lsdException w:name="Medium Shading 1 Accent 5" w:semiHidden="0" w:uiPriority="63" w:unhideWhenUsed="0"/>
-    <w:lsdException w:name="Medium Shading 2 Accent 5" w:semiHidden="0" w:uiPriority="64" w:unhideWhenUsed="0"/>
-    <w:lsdException w:name="Medium List 1 Accent 5" w:semiHidden="0" w:uiPriority="65" w:unhideWhenUsed="0"/>
-    <w:lsdException w:name="Medium List 2 Accent 5" w:semiHidden="0" w:uiPriority="66" w:unhideWhenUsed="0"/>
-    <w:lsdException w:name="Medium Grid 1 Accent 5" w:semiHidden="0" w:uiPriority="67" w:unhideWhenUsed="0"/>
-    <w:lsdException w:name="Medium Grid 2 Accent 5" w:semiHidden="0" w:uiPriority="68" w:unhideWhenUsed="0"/>
-    <w:lsdException w:name="Medium Grid 3 Accent 5" w:semiHidden="0" w:uiPriority="69" w:unhideWhenUsed="0"/>
-    <w:lsdException w:name="Dark List Accent 5" w:semiHidden="0" w:uiPriority="70" w:unhideWhenUsed="0"/>
-    <w:lsdException w:name="Colorful Shading Accent 5" w:semiHidden="0" w:uiPriority="71" w:unhideWhenUsed="0"/>
-    <w:lsdException w:name="Colorful List Accent 5" w:semiHidden="0" w:uiPriority="72" w:unhideWhenUsed="0"/>
-    <w:lsdException w:name="Colorful Grid Accent 5" w:semiHidden="0" w:uiPriority="73" w:unhideWhenUsed="0"/>
-    <w:lsdException w:name="Light Shading Accent 6" w:semiHidden="0" w:uiPriority="60" w:unhideWhenUsed="0"/>
-    <w:lsdException w:name="Light List Accent 6" w:semiHidden="0" w:uiPriority="61" w:unhideWhenUsed="0"/>
-    <w:lsdException w:name="Light Grid Accent 6" w:semiHidden="0" w:uiPriority="62" w:unhideWhenUsed="0"/>
-    <w:lsdException w:name="Medium Shading 1 Accent 6" w:semiHidden="0" w:uiPriority="63" w:unhideWhenUsed="0"/>
-    <w:lsdException w:name="Medium Shading 2 Accent 6" w:semiHidden="0" w:uiPriority="64" w:unhideWhenUsed="0"/>
-    <w:lsdException w:name="Medium List 1 Accent 6" w:semiHidden="0" w:uiPriority="65" w:unhideWhenUsed="0"/>
-    <w:lsdException w:name="Medium List 2 Accent 6" w:semiHidden="0" w:uiPriority="66" w:unhideWhenUsed="0"/>
-    <w:lsdException w:name="Medium Grid 1 Accent 6" w:semiHidden="0" w:uiPriority="67" w:unhideWhenUsed="0"/>
-    <w:lsdException w:name="Medium Grid 2 Accent 6" w:semiHidden="0" w:uiPriority="68" w:unhideWhenUsed="0"/>
-    <w:lsdException w:name="Medium Grid 3 Accent 6" w:semiHidden="0" w:uiPriority="69" w:unhideWhenUsed="0"/>
-    <w:lsdException w:name="Dark List Accent 6" w:semiHidden="0" w:uiPriority="70" w:unhideWhenUsed="0"/>
-    <w:lsdException w:name="Colorful Shading Accent 6" w:semiHidden="0" w:uiPriority="71" w:unhideWhenUsed="0"/>
-    <w:lsdException w:name="Colorful List Accent 6" w:semiHidden="0" w:uiPriority="72" w:unhideWhenUsed="0"/>
-    <w:lsdException w:name="Colorful Grid Accent 6" w:semiHidden="0" w:uiPriority="73" w:unhideWhenUsed="0"/>
-    <w:lsdException w:name="Subtle Emphasis" w:uiPriority="19" w:qFormat="1"/>
-    <w:lsdException w:name="Intense Emphasis" w:uiPriority="21" w:qFormat="1"/>
-    <w:lsdException w:name="Subtle Reference" w:uiPriority="31" w:qFormat="1"/>
-    <w:lsdException w:name="Intense Reference" w:uiPriority="32" w:qFormat="1"/>
-    <w:lsdException w:name="Book Title" w:uiPriority="33" w:qFormat="1"/>
-    <w:lsdException w:name="Bibliography" w:uiPriority="37"/>
-    <w:lsdException w:name="TOC Heading" w:uiPriority="39"/>
-  </w:latentStyles>
-  <w:style w:type="paragraph" w:default="1" w:styleId="Normal">
-    <w:name w:val="Normal"/>
-    <w:qFormat/>
-    <w:rsid w:val="00737AFA"/>
-  </w:style>
-  <w:style w:type="paragraph" w:styleId="Heading1">
-    <w:name w:val="heading 1"/>
-    <w:basedOn w:val="Normal"/>
-    <w:link w:val="Heading1Char"/>
-    <w:uiPriority w:val="9"/>
-    <w:qFormat/>
-    <w:rsid w:val="000576E4"/>
-    <w:pPr>
-      <w:keepNext/>
-      <w:keepLines/>
-      <w:spacing w:after="240"/>
-      <w:ind w:left="864" w:right="864"/>
-      <w:contextualSpacing/>
-      <w:jc w:val="center"/>
-      <w:outlineLvl w:val="0"/>
-    </w:pPr>
-    <w:rPr>
-      <w:rFonts w:asciiTheme="majorHAnsi" w:eastAsiaTheme="majorEastAsia" w:hAnsiTheme="majorHAnsi" w:cstheme="majorBidi"/>
-      <w:kern w:val="50"/>
-      <w:sz w:val="50"/>
-      <w:szCs w:val="32"/>
-    </w:rPr>
-  </w:style>
-  <w:style w:type="paragraph" w:styleId="Heading2">
-    <w:name w:val="heading 2"/>
-    <w:basedOn w:val="Normal"/>
-    <w:link w:val="Heading2Char"/>
-    <w:uiPriority w:val="9"/>
-    <w:qFormat/>
-    <w:rsid w:val="00BB3598"/>
-    <w:pPr>
-      <w:keepNext/>
-      <w:keepLines/>
-      <w:spacing w:before="580" w:after="240"/>
-      <w:ind w:left="864" w:right="864"/>
-      <w:contextualSpacing/>
-      <w:jc w:val="center"/>
-      <w:outlineLvl w:val="1"/>
-    </w:pPr>
-    <w:rPr>
-      <w:rFonts w:asciiTheme="majorHAnsi" w:eastAsiaTheme="majorEastAsia" w:hAnsiTheme="majorHAnsi" w:cstheme="majorBidi"/>
-      <w:sz w:val="44"/>
-      <w:szCs w:val="26"/>
-    </w:rPr>
-  </w:style>
-  <w:style w:type="paragraph" w:styleId="Heading3">
-    <w:name w:val="heading 3"/>
-    <w:basedOn w:val="Normal"/>
-    <w:link w:val="Heading3Char"/>
-    <w:uiPriority w:val="9"/>
-    <w:unhideWhenUsed/>
-    <w:qFormat/>
-    <w:rsid w:val="00BB3598"/>
-    <w:pPr>
-      <w:keepNext/>
-      <w:keepLines/>
-      <w:spacing w:before="40" w:after="240"/>
-      <w:contextualSpacing/>
-      <w:jc w:val="center"/>
-      <w:outlineLvl w:val="2"/>
-    </w:pPr>
-    <w:rPr>
-      <w:rFonts w:asciiTheme="majorHAnsi" w:eastAsiaTheme="majorEastAsia" w:hAnsiTheme="majorHAnsi" w:cstheme="majorBidi"/>
-      <w:i/>
-      <w:sz w:val="44"/>
-      <w:szCs w:val="24"/>
-    </w:rPr>
-  </w:style>
-  <w:style w:type="paragraph" w:styleId="Heading4">
-    <w:name w:val="heading 4"/>
-    <w:basedOn w:val="Normal"/>
-    <w:link w:val="Heading4Char"/>
-    <w:uiPriority w:val="9"/>
-    <w:unhideWhenUsed/>
-    <w:qFormat/>
-    <w:rsid w:val="00BB3598"/>
-    <w:pPr>
-      <w:keepNext/>
-      <w:keepLines/>
-      <w:spacing w:before="40" w:after="240"/>
-      <w:contextualSpacing/>
-      <w:jc w:val="center"/>
-      <w:outlineLvl w:val="3"/>
-    </w:pPr>
-    <w:rPr>
-      <w:rFonts w:asciiTheme="majorHAnsi" w:eastAsiaTheme="majorEastAsia" w:hAnsiTheme="majorHAnsi" w:cstheme="majorBidi"/>
-      <w:b/>
-      <w:iCs/>
-      <w:sz w:val="36"/>
-    </w:rPr>
-  </w:style>
-  <w:style w:type="paragraph" w:styleId="Heading5">
-    <w:name w:val="heading 5"/>
-    <w:basedOn w:val="Normal"/>
-    <w:link w:val="Heading5Char"/>
-    <w:uiPriority w:val="9"/>
-    <w:semiHidden/>
-    <w:unhideWhenUsed/>
-    <w:qFormat/>
-    <w:rsid w:val="00BB3598"/>
-    <w:pPr>
-      <w:keepNext/>
-      <w:keepLines/>
-      <w:spacing w:before="40" w:after="240"/>
-      <w:contextualSpacing/>
-      <w:jc w:val="center"/>
-      <w:outlineLvl w:val="4"/>
-    </w:pPr>
-    <w:rPr>
-      <w:rFonts w:asciiTheme="majorHAnsi" w:eastAsiaTheme="majorEastAsia" w:hAnsiTheme="majorHAnsi" w:cstheme="majorBidi"/>
-      <w:b/>
-      <w:i/>
-      <w:sz w:val="36"/>
-    </w:rPr>
-  </w:style>
-  <w:style w:type="paragraph" w:styleId="Heading6">
-    <w:name w:val="heading 6"/>
-    <w:basedOn w:val="Normal"/>
-    <w:next w:val="Normal"/>
-    <w:link w:val="Heading6Char"/>
-    <w:uiPriority w:val="9"/>
-    <w:semiHidden/>
-    <w:unhideWhenUsed/>
-    <w:qFormat/>
-    <w:rsid w:val="00BB3598"/>
-    <w:pPr>
-      <w:keepNext/>
-      <w:keepLines/>
-      <w:spacing w:before="40" w:after="240"/>
-      <w:contextualSpacing/>
-      <w:jc w:val="center"/>
-      <w:outlineLvl w:val="5"/>
-    </w:pPr>
-    <w:rPr>
-      <w:rFonts w:asciiTheme="majorHAnsi" w:eastAsiaTheme="majorEastAsia" w:hAnsiTheme="majorHAnsi" w:cstheme="majorBidi"/>
-      <w:sz w:val="36"/>
-    </w:rPr>
-  </w:style>
-  <w:style w:type="paragraph" w:styleId="Heading7">
-    <w:name w:val="heading 7"/>
-    <w:basedOn w:val="Normal"/>
-    <w:link w:val="Heading7Char"/>
-    <w:uiPriority w:val="9"/>
-    <w:semiHidden/>
-    <w:unhideWhenUsed/>
-    <w:qFormat/>
-    <w:rsid w:val="00BB3598"/>
-    <w:pPr>
-      <w:keepNext/>
-      <w:keepLines/>
-      <w:spacing w:before="40" w:after="240"/>
-      <w:contextualSpacing/>
-      <w:jc w:val="center"/>
-      <w:outlineLvl w:val="6"/>
-    </w:pPr>
-    <w:rPr>
-      <w:rFonts w:asciiTheme="majorHAnsi" w:eastAsiaTheme="majorEastAsia" w:hAnsiTheme="majorHAnsi" w:cstheme="majorBidi"/>
-      <w:i/>
-      <w:iCs/>
-      <w:sz w:val="36"/>
-    </w:rPr>
-  </w:style>
-  <w:style w:type="paragraph" w:styleId="Heading8">
-    <w:name w:val="heading 8"/>
-    <w:basedOn w:val="Normal"/>
-    <w:link w:val="Heading8Char"/>
-    <w:uiPriority w:val="9"/>
-    <w:semiHidden/>
-    <w:unhideWhenUsed/>
-    <w:qFormat/>
-    <w:rsid w:val="00BB3598"/>
-    <w:pPr>
-      <w:keepNext/>
-      <w:keepLines/>
-      <w:spacing w:before="40" w:after="240"/>
-      <w:contextualSpacing/>
-      <w:jc w:val="center"/>
-      <w:outlineLvl w:val="7"/>
-    </w:pPr>
-    <w:rPr>
-      <w:rFonts w:asciiTheme="majorHAnsi" w:eastAsiaTheme="majorEastAsia" w:hAnsiTheme="majorHAnsi" w:cstheme="majorBidi"/>
-      <w:sz w:val="30"/>
-      <w:szCs w:val="21"/>
-    </w:rPr>
-  </w:style>
-  <w:style w:type="paragraph" w:styleId="Heading9">
-    <w:name w:val="heading 9"/>
-    <w:basedOn w:val="Normal"/>
-    <w:link w:val="Heading9Char"/>
-    <w:uiPriority w:val="9"/>
-    <w:semiHidden/>
-    <w:unhideWhenUsed/>
-    <w:qFormat/>
-    <w:rsid w:val="00BB3598"/>
-    <w:pPr>
-      <w:keepNext/>
-      <w:keepLines/>
-      <w:spacing w:before="40" w:after="240"/>
-      <w:contextualSpacing/>
-      <w:jc w:val="center"/>
-      <w:outlineLvl w:val="8"/>
-    </w:pPr>
-    <w:rPr>
-      <w:rFonts w:asciiTheme="majorHAnsi" w:eastAsiaTheme="majorEastAsia" w:hAnsiTheme="majorHAnsi" w:cstheme="majorBidi"/>
-      <w:i/>
-      <w:iCs/>
-      <w:color w:val="272727" w:themeColor="text1" w:themeTint="D8"/>
-      <w:sz w:val="30"/>
-      <w:szCs w:val="21"/>
-    </w:rPr>
-  </w:style>
-  <w:style w:type="character" w:default="1" w:styleId="DefaultParagraphFont">
-    <w:name w:val="Default Paragraph Font"/>
-    <w:uiPriority w:val="1"/>
-    <w:semiHidden/>
-    <w:unhideWhenUsed/>
-  </w:style>
-  <w:style w:type="table" w:default="1" w:styleId="TableNormal">
-    <w:name w:val="Normal Table"/>
-    <w:uiPriority w:val="99"/>
-    <w:semiHidden/>
-    <w:unhideWhenUsed/>
-    <w:tblPr>
-      <w:tblInd w:w="0" w:type="dxa"/>
-      <w:tblCellMar>
-        <w:top w:w="0" w:type="dxa"/>
-        <w:left w:w="108" w:type="dxa"/>
-        <w:bottom w:w="0" w:type="dxa"/>
-        <w:right w:w="108" w:type="dxa"/>
-      </w:tblCellMar>
-    </w:tblPr>
-  </w:style>
-  <w:style w:type="numbering" w:default="1" w:styleId="NoList">
-    <w:name w:val="No List"/>
-    <w:uiPriority w:val="99"/>
-    <w:semiHidden/>
-    <w:unhideWhenUsed/>
-  </w:style>
-  <w:style w:type="paragraph" w:styleId="Title">
-    <w:name w:val="Title"/>
-    <w:basedOn w:val="Normal"/>
-    <w:link w:val="TitleChar"/>
-    <w:uiPriority w:val="1"/>
-    <w:qFormat/>
-    <w:rsid w:val="005C140A"/>
-    <w:pPr>
-      <w:spacing w:after="400" w:line="240" w:lineRule="auto"/>
-      <w:contextualSpacing/>
-      <w:jc w:val="center"/>
-    </w:pPr>
-    <w:rPr>
-      <w:rFonts w:asciiTheme="majorHAnsi" w:eastAsiaTheme="majorEastAsia" w:hAnsiTheme="majorHAnsi" w:cstheme="majorBidi"/>
-      <w:kern w:val="28"/>
-      <w:sz w:val="80"/>
-      <w:szCs w:val="56"/>
-    </w:rPr>
-  </w:style>
-  <w:style w:type="character" w:customStyle="1" w:styleId="TitleChar">
-    <w:name w:val="Title Char"/>
-    <w:basedOn w:val="DefaultParagraphFont"/>
-    <w:link w:val="Title"/>
-    <w:uiPriority w:val="1"/>
-    <w:rsid w:val="005C140A"/>
-    <w:rPr>
-      <w:rFonts w:asciiTheme="majorHAnsi" w:eastAsiaTheme="majorEastAsia" w:hAnsiTheme="majorHAnsi" w:cstheme="majorBidi"/>
-      <w:kern w:val="28"/>
-      <w:sz w:val="80"/>
-      <w:szCs w:val="56"/>
-    </w:rPr>
-  </w:style>
-  <w:style w:type="paragraph" w:styleId="Subtitle">
-    <w:name w:val="Subtitle"/>
-    <w:basedOn w:val="Normal"/>
-    <w:link w:val="SubtitleChar"/>
-    <w:uiPriority w:val="3"/>
-    <w:qFormat/>
-    <w:rsid w:val="0085035A"/>
-    <w:pPr>
-      <w:numPr>
-        <w:ilvl w:val="1"/>
-      </w:numPr>
-      <w:spacing w:before="680"/>
-      <w:contextualSpacing/>
-      <w:jc w:val="center"/>
-    </w:pPr>
-    <w:rPr>
-      <w:rFonts w:asciiTheme="majorHAnsi" w:eastAsiaTheme="minorEastAsia" w:hAnsiTheme="majorHAnsi"/>
-      <w:sz w:val="44"/>
-    </w:rPr>
-  </w:style>
-  <w:style w:type="character" w:customStyle="1" w:styleId="SubtitleChar">
-    <w:name w:val="Subtitle Char"/>
-    <w:basedOn w:val="DefaultParagraphFont"/>
-    <w:link w:val="Subtitle"/>
-    <w:uiPriority w:val="3"/>
-    <w:rsid w:val="00482257"/>
-    <w:rPr>
-      <w:rFonts w:asciiTheme="majorHAnsi" w:eastAsiaTheme="minorEastAsia" w:hAnsiTheme="majorHAnsi"/>
-      <w:sz w:val="44"/>
-    </w:rPr>
-  </w:style>
-  <w:style w:type="character" w:customStyle="1" w:styleId="Heading1Char">
-    <w:name w:val="Heading 1 Char"/>
-    <w:basedOn w:val="DefaultParagraphFont"/>
-    <w:link w:val="Heading1"/>
-    <w:uiPriority w:val="9"/>
-    <w:rsid w:val="000576E4"/>
-    <w:rPr>
-      <w:rFonts w:asciiTheme="majorHAnsi" w:eastAsiaTheme="majorEastAsia" w:hAnsiTheme="majorHAnsi" w:cstheme="majorBidi"/>
-      <w:kern w:val="50"/>
-      <w:sz w:val="50"/>
-      <w:szCs w:val="32"/>
-    </w:rPr>
-  </w:style>
-  <w:style w:type="character" w:customStyle="1" w:styleId="Heading2Char">
-    <w:name w:val="Heading 2 Char"/>
-    <w:basedOn w:val="DefaultParagraphFont"/>
-    <w:link w:val="Heading2"/>
-    <w:uiPriority w:val="9"/>
-    <w:rsid w:val="00BB3598"/>
-    <w:rPr>
-      <w:rFonts w:asciiTheme="majorHAnsi" w:eastAsiaTheme="majorEastAsia" w:hAnsiTheme="majorHAnsi" w:cstheme="majorBidi"/>
-      <w:sz w:val="44"/>
-      <w:szCs w:val="26"/>
-    </w:rPr>
-  </w:style>
-  <w:style w:type="character" w:customStyle="1" w:styleId="Heading3Char">
-    <w:name w:val="Heading 3 Char"/>
-    <w:basedOn w:val="DefaultParagraphFont"/>
-    <w:link w:val="Heading3"/>
-    <w:uiPriority w:val="9"/>
-    <w:rsid w:val="00BB3598"/>
-    <w:rPr>
-      <w:rFonts w:asciiTheme="majorHAnsi" w:eastAsiaTheme="majorEastAsia" w:hAnsiTheme="majorHAnsi" w:cstheme="majorBidi"/>
-      <w:i/>
-      <w:sz w:val="44"/>
-      <w:szCs w:val="24"/>
-    </w:rPr>
-  </w:style>
-  <w:style w:type="character" w:customStyle="1" w:styleId="Heading4Char">
-    <w:name w:val="Heading 4 Char"/>
-    <w:basedOn w:val="DefaultParagraphFont"/>
-    <w:link w:val="Heading4"/>
-    <w:uiPriority w:val="9"/>
-    <w:rsid w:val="00BB3598"/>
-    <w:rPr>
-      <w:rFonts w:asciiTheme="majorHAnsi" w:eastAsiaTheme="majorEastAsia" w:hAnsiTheme="majorHAnsi" w:cstheme="majorBidi"/>
-      <w:b/>
-      <w:iCs/>
-      <w:sz w:val="36"/>
-    </w:rPr>
-  </w:style>
-  <w:style w:type="character" w:customStyle="1" w:styleId="Heading5Char">
-    <w:name w:val="Heading 5 Char"/>
-    <w:basedOn w:val="DefaultParagraphFont"/>
-    <w:link w:val="Heading5"/>
-    <w:uiPriority w:val="9"/>
-    <w:semiHidden/>
-    <w:rsid w:val="00BB3598"/>
-    <w:rPr>
-      <w:rFonts w:asciiTheme="majorHAnsi" w:eastAsiaTheme="majorEastAsia" w:hAnsiTheme="majorHAnsi" w:cstheme="majorBidi"/>
-      <w:b/>
-      <w:i/>
-      <w:sz w:val="36"/>
-    </w:rPr>
-  </w:style>
-  <w:style w:type="character" w:customStyle="1" w:styleId="Heading6Char">
-    <w:name w:val="Heading 6 Char"/>
-    <w:basedOn w:val="DefaultParagraphFont"/>
-    <w:link w:val="Heading6"/>
-    <w:uiPriority w:val="9"/>
-    <w:semiHidden/>
-    <w:rsid w:val="00BB3598"/>
-    <w:rPr>
-      <w:rFonts w:asciiTheme="majorHAnsi" w:eastAsiaTheme="majorEastAsia" w:hAnsiTheme="majorHAnsi" w:cstheme="majorBidi"/>
-      <w:sz w:val="36"/>
-    </w:rPr>
-  </w:style>
-  <w:style w:type="character" w:customStyle="1" w:styleId="Heading7Char">
-    <w:name w:val="Heading 7 Char"/>
-    <w:basedOn w:val="DefaultParagraphFont"/>
-    <w:link w:val="Heading7"/>
-    <w:uiPriority w:val="9"/>
-    <w:semiHidden/>
-    <w:rsid w:val="00BB3598"/>
-    <w:rPr>
-      <w:rFonts w:asciiTheme="majorHAnsi" w:eastAsiaTheme="majorEastAsia" w:hAnsiTheme="majorHAnsi" w:cstheme="majorBidi"/>
-      <w:i/>
-      <w:iCs/>
-      <w:sz w:val="36"/>
-    </w:rPr>
-  </w:style>
-  <w:style w:type="character" w:customStyle="1" w:styleId="Heading8Char">
-    <w:name w:val="Heading 8 Char"/>
-    <w:basedOn w:val="DefaultParagraphFont"/>
-    <w:link w:val="Heading8"/>
-    <w:uiPriority w:val="9"/>
-    <w:semiHidden/>
-    <w:rsid w:val="00BB3598"/>
-    <w:rPr>
-      <w:rFonts w:asciiTheme="majorHAnsi" w:eastAsiaTheme="majorEastAsia" w:hAnsiTheme="majorHAnsi" w:cstheme="majorBidi"/>
-      <w:sz w:val="30"/>
-      <w:szCs w:val="21"/>
-    </w:rPr>
-  </w:style>
-  <w:style w:type="character" w:customStyle="1" w:styleId="Heading9Char">
-    <w:name w:val="Heading 9 Char"/>
-    <w:basedOn w:val="DefaultParagraphFont"/>
-    <w:link w:val="Heading9"/>
-    <w:uiPriority w:val="9"/>
-    <w:semiHidden/>
-    <w:rsid w:val="00BB3598"/>
-    <w:rPr>
-      <w:rFonts w:asciiTheme="majorHAnsi" w:eastAsiaTheme="majorEastAsia" w:hAnsiTheme="majorHAnsi" w:cstheme="majorBidi"/>
-      <w:i/>
-      <w:iCs/>
-      <w:color w:val="272727" w:themeColor="text1" w:themeTint="D8"/>
-      <w:sz w:val="30"/>
-      <w:szCs w:val="21"/>
-    </w:rPr>
-  </w:style>
-  <w:style w:type="character" w:styleId="Strong">
-    <w:name w:val="Strong"/>
-    <w:basedOn w:val="DefaultParagraphFont"/>
-    <w:uiPriority w:val="22"/>
-    <w:unhideWhenUsed/>
-    <w:qFormat/>
-    <w:rsid w:val="005F0E46"/>
-    <w:rPr>
-      <w:b w:val="0"/>
-      <w:bCs/>
-      <w:i w:val="0"/>
-      <w:caps/>
-      <w:smallCaps w:val="0"/>
-    </w:rPr>
-  </w:style>
-  <w:style w:type="character" w:styleId="Emphasis">
-    <w:name w:val="Emphasis"/>
-    <w:basedOn w:val="DefaultParagraphFont"/>
-    <w:uiPriority w:val="20"/>
-    <w:semiHidden/>
-    <w:unhideWhenUsed/>
-    <w:qFormat/>
-    <w:rsid w:val="005F0E46"/>
-    <w:rPr>
-      <w:b/>
-      <w:iCs/>
-    </w:rPr>
-  </w:style>
-  <w:style w:type="character" w:styleId="IntenseEmphasis">
-    <w:name w:val="Intense Emphasis"/>
-    <w:basedOn w:val="DefaultParagraphFont"/>
-    <w:uiPriority w:val="21"/>
-    <w:semiHidden/>
-    <w:unhideWhenUsed/>
-    <w:qFormat/>
-    <w:rsid w:val="005F0E46"/>
-    <w:rPr>
-      <w:b/>
-      <w:i/>
-      <w:iCs/>
-      <w:color w:val="262626" w:themeColor="text1" w:themeTint="D9"/>
-    </w:rPr>
-  </w:style>
-  <w:style w:type="paragraph" w:customStyle="1" w:styleId="Image">
-    <w:name w:val="Image"/>
-    <w:basedOn w:val="Normal"/>
-    <w:next w:val="Normal"/>
-    <w:uiPriority w:val="2"/>
-    <w:qFormat/>
-    <w:rsid w:val="0084169A"/>
-    <w:pPr>
-      <w:spacing w:before="580"/>
-      <w:contextualSpacing/>
-      <w:jc w:val="center"/>
-    </w:pPr>
-    <w:rPr>
-      <w:noProof/>
-    </w:rPr>
-  </w:style>
-  <w:style w:type="paragraph" w:styleId="Header">
-    <w:name w:val="header"/>
-    <w:basedOn w:val="Normal"/>
-    <w:link w:val="HeaderChar"/>
-    <w:uiPriority w:val="99"/>
-    <w:unhideWhenUsed/>
-    <w:rsid w:val="00EE0822"/>
-    <w:pPr>
-      <w:spacing w:after="0" w:line="240" w:lineRule="auto"/>
-      <w:jc w:val="left"/>
-    </w:pPr>
-    <w:rPr>
-      <w:color w:val="595959" w:themeColor="text1" w:themeTint="A6"/>
-      <w:sz w:val="18"/>
-    </w:rPr>
-  </w:style>
-  <w:style w:type="character" w:customStyle="1" w:styleId="HeaderChar">
-    <w:name w:val="Header Char"/>
-    <w:basedOn w:val="DefaultParagraphFont"/>
-    <w:link w:val="Header"/>
-    <w:uiPriority w:val="99"/>
-    <w:rsid w:val="00EE0822"/>
-    <w:rPr>
-      <w:color w:val="595959" w:themeColor="text1" w:themeTint="A6"/>
-      <w:sz w:val="18"/>
-    </w:rPr>
-  </w:style>
-  <w:style w:type="paragraph" w:styleId="Footer">
-    <w:name w:val="footer"/>
-    <w:basedOn w:val="Normal"/>
-    <w:link w:val="FooterChar"/>
-    <w:uiPriority w:val="99"/>
-    <w:unhideWhenUsed/>
-    <w:rsid w:val="00997D0D"/>
-    <w:pPr>
-      <w:spacing w:after="0" w:line="240" w:lineRule="auto"/>
-    </w:pPr>
-  </w:style>
-  <w:style w:type="character" w:customStyle="1" w:styleId="FooterChar">
-    <w:name w:val="Footer Char"/>
-    <w:basedOn w:val="DefaultParagraphFont"/>
-    <w:link w:val="Footer"/>
-    <w:uiPriority w:val="99"/>
-    <w:rsid w:val="00997D0D"/>
-  </w:style>
-  <w:style w:type="paragraph" w:customStyle="1" w:styleId="Author">
-    <w:name w:val="Author"/>
-    <w:basedOn w:val="Normal"/>
-    <w:uiPriority w:val="4"/>
-    <w:qFormat/>
-    <w:rsid w:val="000576E4"/>
-    <w:pPr>
-      <w:spacing w:before="180" w:after="600"/>
-      <w:jc w:val="center"/>
-    </w:pPr>
-    <w:rPr>
-      <w:i/>
-      <w:sz w:val="30"/>
-    </w:rPr>
-  </w:style>
-  <w:style w:type="character" w:styleId="PlaceholderText">
-    <w:name w:val="Placeholder Text"/>
-    <w:basedOn w:val="DefaultParagraphFont"/>
-    <w:uiPriority w:val="99"/>
-    <w:semiHidden/>
-    <w:rsid w:val="00340B4E"/>
-    <w:rPr>
-      <w:color w:val="808080"/>
-    </w:rPr>
-  </w:style>
-  <w:style w:type="paragraph" w:styleId="TOCHeading">
-    <w:name w:val="TOC Heading"/>
-    <w:basedOn w:val="Heading1"/>
-    <w:next w:val="Normal"/>
-    <w:uiPriority w:val="81"/>
-    <w:rsid w:val="00CD35C6"/>
-    <w:pPr>
-      <w:outlineLvl w:val="9"/>
-    </w:pPr>
-  </w:style>
-  <w:style w:type="paragraph" w:styleId="ListBullet">
-    <w:name w:val="List Bullet"/>
-    <w:basedOn w:val="Normal"/>
-    <w:uiPriority w:val="10"/>
-    <w:qFormat/>
-    <w:rsid w:val="008575C0"/>
-    <w:pPr>
-      <w:numPr>
-        <w:numId w:val="15"/>
-      </w:numPr>
-    </w:pPr>
-  </w:style>
-  <w:style w:type="table" w:styleId="TableGrid">
-    <w:name w:val="Table Grid"/>
-    <w:basedOn w:val="TableNormal"/>
-    <w:uiPriority w:val="39"/>
-    <w:rsid w:val="008F043A"/>
-    <w:pPr>
-      <w:spacing w:after="0" w:line="240" w:lineRule="auto"/>
-    </w:pPr>
-    <w:tblPr>
-      <w:tblInd w:w="0" w:type="dxa"/>
-      <w:tblBorders>
-        <w:top w:val="single" w:sz="4" w:space="0" w:color="auto"/>
-        <w:left w:val="single" w:sz="4" w:space="0" w:color="auto"/>
-        <w:bottom w:val="single" w:sz="4" w:space="0" w:color="auto"/>
-        <w:right w:val="single" w:sz="4" w:space="0" w:color="auto"/>
-        <w:insideH w:val="single" w:sz="4" w:space="0" w:color="auto"/>
-        <w:insideV w:val="single" w:sz="4" w:space="0" w:color="auto"/>
-      </w:tblBorders>
-      <w:tblCellMar>
-        <w:top w:w="0" w:type="dxa"/>
-        <w:left w:w="108" w:type="dxa"/>
-        <w:bottom w:w="0" w:type="dxa"/>
-        <w:right w:w="108" w:type="dxa"/>
-      </w:tblCellMar>
-    </w:tblPr>
-  </w:style>
-  <w:style w:type="table" w:customStyle="1" w:styleId="ContentTable">
-    <w:name w:val="ContentTable"/>
-    <w:basedOn w:val="TableNormal"/>
-    <w:uiPriority w:val="99"/>
-    <w:rsid w:val="00CF1732"/>
-    <w:pPr>
-      <w:spacing w:after="0" w:line="240" w:lineRule="auto"/>
-      <w:jc w:val="left"/>
-    </w:pPr>
-    <w:tblPr>
-      <w:tblStyleRowBandSize w:val="1"/>
-      <w:tblStyleColBandSize w:val="1"/>
-      <w:tblInd w:w="0" w:type="dxa"/>
-      <w:tblBorders>
-        <w:top w:val="single" w:sz="4" w:space="0" w:color="262626" w:themeColor="text1" w:themeTint="D9"/>
-        <w:bottom w:val="single" w:sz="4" w:space="0" w:color="262626" w:themeColor="text1" w:themeTint="D9"/>
-        <w:insideH w:val="single" w:sz="4" w:space="0" w:color="262626" w:themeColor="text1" w:themeTint="D9"/>
-        <w:insideV w:val="single" w:sz="8" w:space="0" w:color="FFFFFF" w:themeColor="background1"/>
-      </w:tblBorders>
-      <w:tblCellMar>
-        <w:top w:w="0" w:type="dxa"/>
-        <w:left w:w="115" w:type="dxa"/>
-        <w:bottom w:w="0" w:type="dxa"/>
-        <w:right w:w="115" w:type="dxa"/>
-      </w:tblCellMar>
-    </w:tblPr>
-    <w:tcPr>
-      <w:shd w:val="clear" w:color="auto" w:fill="D9D9D9" w:themeFill="background1" w:themeFillShade="D9"/>
-    </w:tcPr>
-    <w:tblStylePr w:type="firstRow">
-      <w:pPr>
-        <w:wordWrap/>
-        <w:spacing w:beforeLines="0" w:before="120" w:beforeAutospacing="0"/>
-        <w:jc w:val="left"/>
-      </w:pPr>
-      <w:rPr>
-        <w:rFonts w:asciiTheme="majorHAnsi" w:hAnsiTheme="majorHAnsi"/>
-        <w:b/>
-        <w:i w:val="0"/>
-        <w:sz w:val="28"/>
-      </w:rPr>
-      <w:tblPr/>
-      <w:trPr>
-        <w:tblHeader/>
-      </w:trPr>
-      <w:tcPr>
-        <w:tcBorders>
-          <w:top w:val="nil"/>
-          <w:left w:val="nil"/>
-          <w:bottom w:val="nil"/>
-          <w:right w:val="nil"/>
-          <w:insideH w:val="nil"/>
-          <w:insideV w:val="nil"/>
-          <w:tl2br w:val="nil"/>
-          <w:tr2bl w:val="nil"/>
-        </w:tcBorders>
-        <w:shd w:val="clear" w:color="auto" w:fill="FFFFFF" w:themeFill="background1"/>
-        <w:vAlign w:val="bottom"/>
-      </w:tcPr>
-    </w:tblStylePr>
-    <w:tblStylePr w:type="firstCol">
-      <w:pPr>
-        <w:wordWrap/>
-        <w:ind w:leftChars="0" w:left="-115"/>
-      </w:pPr>
-      <w:rPr>
-        <w:rFonts w:asciiTheme="majorHAnsi" w:hAnsiTheme="majorHAnsi"/>
-        <w:b/>
-        <w:i w:val="0"/>
-        <w:color w:val="262626" w:themeColor="text1" w:themeTint="D9"/>
-        <w:sz w:val="28"/>
-      </w:rPr>
-      <w:tblPr>
-        <w:tblCellMar>
-          <w:top w:w="288" w:type="dxa"/>
-          <w:left w:w="115" w:type="dxa"/>
-          <w:bottom w:w="259" w:type="dxa"/>
-          <w:right w:w="115" w:type="dxa"/>
-        </w:tblCellMar>
-      </w:tblPr>
-      <w:tcPr>
-        <w:shd w:val="clear" w:color="auto" w:fill="FFFFFF" w:themeFill="background1"/>
-        <w:tcMar>
-          <w:top w:w="245" w:type="dxa"/>
-          <w:left w:w="115" w:type="dxa"/>
-          <w:bottom w:w="216" w:type="dxa"/>
-          <w:right w:w="115" w:type="dxa"/>
-        </w:tcMar>
-      </w:tcPr>
-    </w:tblStylePr>
-    <w:tblStylePr w:type="lastCol">
-      <w:tblPr/>
-      <w:tcPr>
-        <w:tcMar>
-          <w:top w:w="0" w:type="nil"/>
-          <w:left w:w="115" w:type="dxa"/>
-          <w:bottom w:w="0" w:type="nil"/>
-          <w:right w:w="115" w:type="dxa"/>
-        </w:tcMar>
-      </w:tcPr>
-    </w:tblStylePr>
-    <w:tblStylePr w:type="band1Vert">
-      <w:tblPr>
-        <w:tblCellMar>
-          <w:top w:w="0" w:type="dxa"/>
-          <w:left w:w="0" w:type="dxa"/>
-          <w:bottom w:w="0" w:type="dxa"/>
-          <w:right w:w="0" w:type="dxa"/>
-        </w:tblCellMar>
-      </w:tblPr>
-    </w:tblStylePr>
-    <w:tblStylePr w:type="band2Vert">
-      <w:tblPr/>
-      <w:tcPr>
-        <w:tcMar>
-          <w:top w:w="0" w:type="nil"/>
-          <w:left w:w="86" w:type="dxa"/>
-          <w:bottom w:w="0" w:type="nil"/>
-          <w:right w:w="115" w:type="dxa"/>
-        </w:tcMar>
-      </w:tcPr>
-    </w:tblStylePr>
-  </w:style>
-  <w:style w:type="table" w:customStyle="1" w:styleId="GridTableLight">
-    <w:name w:val="Grid Table Light"/>
-    <w:basedOn w:val="TableNormal"/>
-    <w:uiPriority w:val="40"/>
-    <w:rsid w:val="00C43823"/>
-    <w:pPr>
-      <w:spacing w:after="0" w:line="240" w:lineRule="auto"/>
-    </w:pPr>
-    <w:tblPr>
-      <w:tblInd w:w="0" w:type="dxa"/>
-      <w:tblBorders>
-        <w:top w:val="single" w:sz="4" w:space="0" w:color="BFBFBF" w:themeColor="background1" w:themeShade="BF"/>
-        <w:left w:val="single" w:sz="4" w:space="0" w:color="BFBFBF" w:themeColor="background1" w:themeShade="BF"/>
-        <w:bottom w:val="single" w:sz="4" w:space="0" w:color="BFBFBF" w:themeColor="background1" w:themeShade="BF"/>
-        <w:right w:val="single" w:sz="4" w:space="0" w:color="BFBFBF" w:themeColor="background1" w:themeShade="BF"/>
-        <w:insideH w:val="single" w:sz="4" w:space="0" w:color="BFBFBF" w:themeColor="background1" w:themeShade="BF"/>
-        <w:insideV w:val="single" w:sz="4" w:space="0" w:color="BFBFBF" w:themeColor="background1" w:themeShade="BF"/>
-      </w:tblBorders>
-      <w:tblCellMar>
-        <w:top w:w="0" w:type="dxa"/>
-        <w:left w:w="108" w:type="dxa"/>
-        <w:bottom w:w="0" w:type="dxa"/>
-        <w:right w:w="108" w:type="dxa"/>
-      </w:tblCellMar>
-    </w:tblPr>
-  </w:style>
-  <w:style w:type="paragraph" w:styleId="TOC1">
-    <w:name w:val="toc 1"/>
-    <w:basedOn w:val="Normal"/>
-    <w:autoRedefine/>
-    <w:uiPriority w:val="39"/>
-    <w:rsid w:val="00A90E29"/>
-    <w:pPr>
-      <w:tabs>
-        <w:tab w:val="right" w:leader="dot" w:pos="10440"/>
-      </w:tabs>
-      <w:spacing w:after="240"/>
-    </w:pPr>
-    <w:rPr>
-      <w:noProof/>
-    </w:rPr>
-  </w:style>
-  <w:style w:type="paragraph" w:styleId="TOC2">
-    <w:name w:val="toc 2"/>
-    <w:basedOn w:val="Normal"/>
-    <w:next w:val="Normal"/>
-    <w:autoRedefine/>
-    <w:uiPriority w:val="39"/>
-    <w:unhideWhenUsed/>
-    <w:rsid w:val="00A517C6"/>
-    <w:pPr>
-      <w:spacing w:after="100"/>
-      <w:ind w:left="220"/>
-      <w:jc w:val="left"/>
-    </w:pPr>
-    <w:rPr>
-      <w:color w:val="auto"/>
-    </w:rPr>
-  </w:style>
-  <w:style w:type="paragraph" w:styleId="IntenseQuote">
-    <w:name w:val="Intense Quote"/>
-    <w:basedOn w:val="Normal"/>
-    <w:next w:val="Normal"/>
-    <w:link w:val="IntenseQuoteChar"/>
-    <w:uiPriority w:val="30"/>
-    <w:semiHidden/>
-    <w:unhideWhenUsed/>
-    <w:qFormat/>
-    <w:rsid w:val="000941E5"/>
-    <w:pPr>
-      <w:spacing w:before="360" w:after="360"/>
-      <w:jc w:val="center"/>
-    </w:pPr>
-    <w:rPr>
-      <w:b/>
-      <w:i/>
-      <w:iCs/>
-    </w:rPr>
-  </w:style>
-  <w:style w:type="character" w:customStyle="1" w:styleId="IntenseQuoteChar">
-    <w:name w:val="Intense Quote Char"/>
-    <w:basedOn w:val="DefaultParagraphFont"/>
-    <w:link w:val="IntenseQuote"/>
-    <w:uiPriority w:val="30"/>
-    <w:semiHidden/>
-    <w:rsid w:val="000941E5"/>
-    <w:rPr>
-      <w:b/>
-      <w:i/>
-      <w:iCs/>
-    </w:rPr>
-  </w:style>
-  <w:style w:type="character" w:styleId="SubtleReference">
-    <w:name w:val="Subtle Reference"/>
-    <w:basedOn w:val="DefaultParagraphFont"/>
-    <w:uiPriority w:val="31"/>
-    <w:semiHidden/>
-    <w:unhideWhenUsed/>
-    <w:qFormat/>
-    <w:rsid w:val="00E26FB8"/>
-    <w:rPr>
-      <w:i/>
-      <w:caps/>
-      <w:smallCaps w:val="0"/>
-      <w:color w:val="262626" w:themeColor="text1" w:themeTint="D9"/>
-    </w:rPr>
-  </w:style>
-  <w:style w:type="character" w:styleId="IntenseReference">
-    <w:name w:val="Intense Reference"/>
-    <w:basedOn w:val="DefaultParagraphFont"/>
-    <w:uiPriority w:val="32"/>
-    <w:semiHidden/>
-    <w:unhideWhenUsed/>
-    <w:qFormat/>
-    <w:rsid w:val="000941E5"/>
-    <w:rPr>
-      <w:b/>
-      <w:bCs/>
-      <w:i/>
-      <w:caps/>
-      <w:smallCaps w:val="0"/>
-      <w:color w:val="262626" w:themeColor="text1" w:themeTint="D9"/>
-      <w:spacing w:val="0"/>
-    </w:rPr>
-  </w:style>
-  <w:style w:type="character" w:styleId="BookTitle">
-    <w:name w:val="Book Title"/>
-    <w:basedOn w:val="DefaultParagraphFont"/>
-    <w:uiPriority w:val="33"/>
-    <w:semiHidden/>
-    <w:unhideWhenUsed/>
-    <w:qFormat/>
-    <w:rsid w:val="000941E5"/>
-    <w:rPr>
-      <w:b w:val="0"/>
-      <w:bCs/>
-      <w:i w:val="0"/>
-      <w:iCs/>
-      <w:spacing w:val="0"/>
-      <w:u w:val="single"/>
-    </w:rPr>
-  </w:style>
-  <w:style w:type="paragraph" w:styleId="Caption">
-    <w:name w:val="caption"/>
-    <w:basedOn w:val="Normal"/>
-    <w:next w:val="Normal"/>
-    <w:uiPriority w:val="35"/>
-    <w:unhideWhenUsed/>
-    <w:qFormat/>
-    <w:rsid w:val="006471A8"/>
-    <w:pPr>
-      <w:spacing w:after="200" w:line="240" w:lineRule="auto"/>
-    </w:pPr>
-    <w:rPr>
-      <w:i/>
-      <w:iCs/>
-      <w:sz w:val="18"/>
-      <w:szCs w:val="18"/>
-    </w:rPr>
-  </w:style>
-  <w:style w:type="paragraph" w:styleId="BalloonText">
-    <w:name w:val="Balloon Text"/>
-    <w:basedOn w:val="Normal"/>
-    <w:link w:val="BalloonTextChar"/>
-    <w:uiPriority w:val="99"/>
-    <w:semiHidden/>
-    <w:unhideWhenUsed/>
-    <w:rsid w:val="00403C4E"/>
-    <w:pPr>
-      <w:spacing w:after="0" w:line="240" w:lineRule="auto"/>
-    </w:pPr>
-    <w:rPr>
-      <w:rFonts w:ascii="Segoe UI" w:hAnsi="Segoe UI" w:cs="Segoe UI"/>
-      <w:sz w:val="18"/>
-      <w:szCs w:val="18"/>
-    </w:rPr>
-  </w:style>
-  <w:style w:type="character" w:customStyle="1" w:styleId="BalloonTextChar">
-    <w:name w:val="Balloon Text Char"/>
-    <w:basedOn w:val="DefaultParagraphFont"/>
-    <w:link w:val="BalloonText"/>
-    <w:uiPriority w:val="99"/>
-    <w:semiHidden/>
-    <w:rsid w:val="00403C4E"/>
-    <w:rPr>
-      <w:rFonts w:ascii="Segoe UI" w:hAnsi="Segoe UI" w:cs="Segoe UI"/>
-      <w:sz w:val="18"/>
-      <w:szCs w:val="18"/>
-    </w:rPr>
-  </w:style>
-  <w:style w:type="paragraph" w:styleId="ListNumber">
-    <w:name w:val="List Number"/>
-    <w:basedOn w:val="Normal"/>
-    <w:uiPriority w:val="10"/>
-    <w:qFormat/>
-    <w:rsid w:val="008575C0"/>
-    <w:pPr>
-      <w:numPr>
-        <w:numId w:val="5"/>
-      </w:numPr>
-    </w:pPr>
-  </w:style>
-  <w:style w:type="paragraph" w:styleId="NoSpacing">
-    <w:name w:val="No Spacing"/>
-    <w:uiPriority w:val="1"/>
-    <w:semiHidden/>
-    <w:unhideWhenUsed/>
-    <w:qFormat/>
-    <w:rsid w:val="00C0495F"/>
-    <w:pPr>
-      <w:spacing w:after="0" w:line="240" w:lineRule="auto"/>
-    </w:pPr>
-  </w:style>
-  <w:style w:type="paragraph" w:styleId="Quote">
-    <w:name w:val="Quote"/>
-    <w:basedOn w:val="Normal"/>
-    <w:next w:val="Normal"/>
-    <w:link w:val="QuoteChar"/>
-    <w:uiPriority w:val="29"/>
-    <w:semiHidden/>
-    <w:unhideWhenUsed/>
-    <w:qFormat/>
-    <w:rsid w:val="000941E5"/>
-    <w:pPr>
-      <w:spacing w:before="200"/>
-      <w:jc w:val="center"/>
-    </w:pPr>
-    <w:rPr>
-      <w:i/>
-      <w:iCs/>
-      <w:color w:val="404040" w:themeColor="text1" w:themeTint="BF"/>
-    </w:rPr>
-  </w:style>
-  <w:style w:type="character" w:customStyle="1" w:styleId="QuoteChar">
-    <w:name w:val="Quote Char"/>
-    <w:basedOn w:val="DefaultParagraphFont"/>
-    <w:link w:val="Quote"/>
-    <w:uiPriority w:val="29"/>
-    <w:semiHidden/>
-    <w:rsid w:val="000941E5"/>
-    <w:rPr>
-      <w:i/>
-      <w:iCs/>
-      <w:color w:val="404040" w:themeColor="text1" w:themeTint="BF"/>
-    </w:rPr>
-  </w:style>
-  <w:style w:type="paragraph" w:customStyle="1" w:styleId="Header-Right">
-    <w:name w:val="Header - Right"/>
-    <w:basedOn w:val="Normal"/>
-    <w:uiPriority w:val="99"/>
-    <w:qFormat/>
-    <w:rsid w:val="00737AFA"/>
-    <w:pPr>
-      <w:spacing w:after="0" w:line="240" w:lineRule="auto"/>
-      <w:jc w:val="right"/>
-    </w:pPr>
-    <w:rPr>
-      <w:color w:val="595959" w:themeColor="text1" w:themeTint="A6"/>
-      <w:sz w:val="18"/>
-    </w:rPr>
-  </w:style>
-  <w:style w:type="character" w:styleId="Hyperlink">
-    <w:name w:val="Hyperlink"/>
-    <w:basedOn w:val="DefaultParagraphFont"/>
-    <w:uiPriority w:val="99"/>
-    <w:unhideWhenUsed/>
-    <w:rsid w:val="006E34AC"/>
-    <w:rPr>
-      <w:color w:val="5C9A9C" w:themeColor="hyperlink"/>
-      <w:u w:val="single"/>
-    </w:rPr>
-  </w:style>
-  <w:style w:type="character" w:customStyle="1" w:styleId="separator">
-    <w:name w:val="separator"/>
-    <w:basedOn w:val="DefaultParagraphFont"/>
-    <w:rsid w:val="0017023C"/>
-  </w:style>
-  <w:style w:type="character" w:customStyle="1" w:styleId="UnresolvedMention">
-    <w:name w:val="Unresolved Mention"/>
+  <w:style w:type="character" w:customStyle="1" w:styleId="UnresolvedMention1">
+    <w:name w:val="Unresolved Mention1"/>
     <w:basedOn w:val="DefaultParagraphFont"/>
     <w:uiPriority w:val="99"/>
     <w:rsid w:val="00172066"/>
@@ -7953,7 +7493,7 @@
   <a:extraClrSchemeLst/>
   <a:extLst>
     <a:ext uri="{05A4C25C-085E-4340-85A3-A5531E510DB2}">
-      <thm15:themeFamily xmlns:thm15="http://schemas.microsoft.com/office/thememl/2012/main" xmlns="" name="Office Theme" id="{62F939B6-93AF-4DB8-9C6B-D6C7DFDC589F}" vid="{4A3C46E8-61CC-4603-A589-7422A47A8E4A}"/>
+      <thm15:themeFamily xmlns:thm15="http://schemas.microsoft.com/office/thememl/2012/main" name="Office Theme" id="{62F939B6-93AF-4DB8-9C6B-D6C7DFDC589F}" vid="{4A3C46E8-61CC-4603-A589-7422A47A8E4A}"/>
     </a:ext>
   </a:extLst>
 </a:theme>
@@ -7964,7 +7504,7 @@
 </file>
 
 <file path=customXml/itemProps1.xml><?xml version="1.0" encoding="utf-8"?>
-<ds:datastoreItem xmlns:ds="http://schemas.openxmlformats.org/officeDocument/2006/customXml" ds:itemID="{2F2D7212-6692-43FB-85F4-872061DE3AF6}">
+<ds:datastoreItem xmlns:ds="http://schemas.openxmlformats.org/officeDocument/2006/customXml" ds:itemID="{72C2E091-5D88-487B-B645-5E4AE1092A55}">
   <ds:schemaRefs>
     <ds:schemaRef ds:uri="http://schemas.openxmlformats.org/officeDocument/2006/bibliography"/>
   </ds:schemaRefs>

</xml_diff>